<commit_message>
Modifications filtre -> tatouage + phase dev update
</commit_message>
<xml_diff>
--- a/Phase de développement.docx
+++ b/Phase de développement.docx
@@ -12,24 +12,29 @@
         <w:ind w:firstLine="708"/>
       </w:pPr>
       <w:r>
-        <w:t xml:space="preserve">Comme on a pu le détailler dans l’étude préliminaire, </w:t>
-      </w:r>
-      <w:r>
-        <w:t xml:space="preserve">on a commencé par passer une image en fréquence par la transformée de Fourier. La transformée de Fourier permet de séparer la phase et le module. Dans notre cas, </w:t>
-      </w:r>
-      <w:r>
-        <w:t>nous avons effectué toutes les modifications sur le module renvoyé par la transformée.</w:t>
-      </w:r>
-      <w:r>
-        <w:t xml:space="preserve"> [Ajout fonction </w:t>
+        <w:t xml:space="preserve">Nous avons cherché dans la phase de développement </w:t>
+      </w:r>
+      <w:proofErr w:type="gramStart"/>
+      <w:r>
+        <w:t>a</w:t>
+      </w:r>
+      <w:proofErr w:type="gramEnd"/>
+      <w:r>
+        <w:t xml:space="preserve"> suivre les étapes qu’on a décrit dans les schémas bloc de l’étude préliminaire. Pour cela, on a procédé étape par étape, pour </w:t>
       </w:r>
       <w:proofErr w:type="spellStart"/>
       <w:r>
-        <w:t>fft</w:t>
+        <w:t>etre</w:t>
       </w:r>
       <w:proofErr w:type="spellEnd"/>
       <w:r>
-        <w:t xml:space="preserve"> + fonction complexe]</w:t>
+        <w:t xml:space="preserve"> sur de notre code et comprendre l’ensemble des fonctions, </w:t>
+      </w:r>
+      <w:r>
+        <w:t>point à point</w:t>
+      </w:r>
+      <w:r>
+        <w:t xml:space="preserve">. </w:t>
       </w:r>
     </w:p>
     <w:p>
@@ -37,15 +42,2067 @@
         <w:ind w:firstLine="708"/>
       </w:pPr>
       <w:r>
-        <w:t>Une fois que nous avons extrait le module et la phase, on peut chercher à appliquer une marque que l’on souhaite cacher dans la première image. Dans notre cas, on a travaillé avec une marque simple : Des gros carrés avec un centre de symétrie. [Ajout du filtre]</w:t>
+        <w:t xml:space="preserve">Après avoir chargé une image dans </w:t>
+      </w:r>
+      <w:proofErr w:type="spellStart"/>
+      <w:r>
+        <w:t>scilab</w:t>
+      </w:r>
+      <w:proofErr w:type="spellEnd"/>
+      <w:r>
+        <w:t xml:space="preserve"> </w:t>
+      </w:r>
+      <w:r>
+        <w:t>grâce</w:t>
+      </w:r>
+      <w:r>
+        <w:t xml:space="preserve"> a notre fonction</w:t>
+      </w:r>
+      <w:r>
+        <w:t xml:space="preserve">, on a pu travailler sur la matrice. Cette fonction permet de convertir l’image en matrice. Il y a également une option qui permet de convertir une image couleur en image en nuances de gris. C’est ce que nous avons </w:t>
+      </w:r>
+      <w:proofErr w:type="spellStart"/>
+      <w:r>
+        <w:t>utilsé</w:t>
+      </w:r>
+      <w:proofErr w:type="spellEnd"/>
+      <w:r>
+        <w:t> : Nous n’avons travailler qu’avec des images en nuances de gris.</w:t>
+      </w:r>
+    </w:p>
+    <w:tbl>
+      <w:tblPr>
+        <w:tblStyle w:val="Grilledutableau"/>
+        <w:tblW w:w="0" w:type="auto"/>
+        <w:tblLook w:val="04A0" w:firstRow="1" w:lastRow="0" w:firstColumn="1" w:lastColumn="0" w:noHBand="0" w:noVBand="1"/>
+      </w:tblPr>
+      <w:tblGrid>
+        <w:gridCol w:w="9062"/>
+      </w:tblGrid>
+      <w:tr>
+        <w:tc>
+          <w:tcPr>
+            <w:tcW w:w="9062" w:type="dxa"/>
+          </w:tcPr>
+          <w:p>
+            <w:pPr>
+              <w:tabs>
+                <w:tab w:val="left" w:pos="916"/>
+                <w:tab w:val="left" w:pos="1832"/>
+                <w:tab w:val="left" w:pos="2748"/>
+                <w:tab w:val="left" w:pos="3664"/>
+                <w:tab w:val="left" w:pos="4580"/>
+                <w:tab w:val="left" w:pos="5496"/>
+                <w:tab w:val="left" w:pos="6412"/>
+                <w:tab w:val="left" w:pos="7328"/>
+                <w:tab w:val="left" w:pos="8244"/>
+                <w:tab w:val="left" w:pos="9160"/>
+                <w:tab w:val="left" w:pos="10076"/>
+                <w:tab w:val="left" w:pos="10992"/>
+                <w:tab w:val="left" w:pos="11908"/>
+                <w:tab w:val="left" w:pos="12824"/>
+                <w:tab w:val="left" w:pos="13740"/>
+                <w:tab w:val="left" w:pos="14656"/>
+              </w:tabs>
+              <w:rPr>
+                <w:rFonts w:ascii="Monospaced" w:eastAsia="Times New Roman" w:hAnsi="Monospaced" w:cs="Courier New"/>
+                <w:sz w:val="18"/>
+                <w:szCs w:val="18"/>
+                <w:lang w:eastAsia="fr-FR"/>
+              </w:rPr>
+            </w:pPr>
+            <w:proofErr w:type="spellStart"/>
+            <w:proofErr w:type="gramStart"/>
+            <w:r>
+              <w:rPr>
+                <w:rFonts w:ascii="Monospaced" w:eastAsia="Times New Roman" w:hAnsi="Monospaced" w:cs="Courier New"/>
+                <w:color w:val="B01813"/>
+                <w:sz w:val="18"/>
+                <w:szCs w:val="18"/>
+                <w:lang w:eastAsia="fr-FR"/>
+              </w:rPr>
+              <w:t>function</w:t>
+            </w:r>
+            <w:proofErr w:type="spellEnd"/>
+            <w:proofErr w:type="gramEnd"/>
+            <w:r>
+              <w:rPr>
+                <w:rFonts w:ascii="Monospaced" w:eastAsia="Times New Roman" w:hAnsi="Monospaced" w:cs="Courier New"/>
+                <w:sz w:val="18"/>
+                <w:szCs w:val="18"/>
+                <w:lang w:eastAsia="fr-FR"/>
+              </w:rPr>
+              <w:t xml:space="preserve"> </w:t>
+            </w:r>
+            <w:proofErr w:type="spellStart"/>
+            <w:r>
+              <w:rPr>
+                <w:rFonts w:ascii="Monospaced" w:eastAsia="Times New Roman" w:hAnsi="Monospaced" w:cs="Courier New"/>
+                <w:b/>
+                <w:bCs/>
+                <w:color w:val="834310"/>
+                <w:sz w:val="18"/>
+                <w:szCs w:val="18"/>
+                <w:lang w:eastAsia="fr-FR"/>
+              </w:rPr>
+              <w:t>matriceImage</w:t>
+            </w:r>
+            <w:proofErr w:type="spellEnd"/>
+            <w:r>
+              <w:rPr>
+                <w:rFonts w:ascii="Monospaced" w:eastAsia="Times New Roman" w:hAnsi="Monospaced" w:cs="Courier New"/>
+                <w:color w:val="5C5C5C"/>
+                <w:sz w:val="18"/>
+                <w:szCs w:val="18"/>
+                <w:lang w:eastAsia="fr-FR"/>
+              </w:rPr>
+              <w:t>=</w:t>
+            </w:r>
+            <w:proofErr w:type="spellStart"/>
+            <w:r>
+              <w:rPr>
+                <w:rFonts w:ascii="Monospaced" w:eastAsia="Times New Roman" w:hAnsi="Monospaced" w:cs="Courier New"/>
+                <w:color w:val="000000"/>
+                <w:sz w:val="18"/>
+                <w:szCs w:val="18"/>
+                <w:u w:val="single"/>
+                <w:lang w:eastAsia="fr-FR"/>
+              </w:rPr>
+              <w:t>chargerImage</w:t>
+            </w:r>
+            <w:proofErr w:type="spellEnd"/>
+            <w:r>
+              <w:rPr>
+                <w:rFonts w:ascii="Monospaced" w:eastAsia="Times New Roman" w:hAnsi="Monospaced" w:cs="Courier New"/>
+                <w:color w:val="4A55DB"/>
+                <w:sz w:val="18"/>
+                <w:szCs w:val="18"/>
+                <w:lang w:eastAsia="fr-FR"/>
+              </w:rPr>
+              <w:t>(</w:t>
+            </w:r>
+            <w:proofErr w:type="spellStart"/>
+            <w:r>
+              <w:rPr>
+                <w:rFonts w:ascii="Monospaced" w:eastAsia="Times New Roman" w:hAnsi="Monospaced" w:cs="Courier New"/>
+                <w:b/>
+                <w:bCs/>
+                <w:color w:val="834310"/>
+                <w:sz w:val="18"/>
+                <w:szCs w:val="18"/>
+                <w:lang w:eastAsia="fr-FR"/>
+              </w:rPr>
+              <w:t>path</w:t>
+            </w:r>
+            <w:proofErr w:type="spellEnd"/>
+            <w:r>
+              <w:rPr>
+                <w:rFonts w:ascii="Monospaced" w:eastAsia="Times New Roman" w:hAnsi="Monospaced" w:cs="Courier New"/>
+                <w:color w:val="000000"/>
+                <w:sz w:val="18"/>
+                <w:szCs w:val="18"/>
+                <w:lang w:eastAsia="fr-FR"/>
+              </w:rPr>
+              <w:t xml:space="preserve">, </w:t>
+            </w:r>
+            <w:proofErr w:type="spellStart"/>
+            <w:r>
+              <w:rPr>
+                <w:rFonts w:ascii="Monospaced" w:eastAsia="Times New Roman" w:hAnsi="Monospaced" w:cs="Courier New"/>
+                <w:b/>
+                <w:bCs/>
+                <w:color w:val="834310"/>
+                <w:sz w:val="18"/>
+                <w:szCs w:val="18"/>
+                <w:lang w:eastAsia="fr-FR"/>
+              </w:rPr>
+              <w:t>isRGB</w:t>
+            </w:r>
+            <w:proofErr w:type="spellEnd"/>
+            <w:r>
+              <w:rPr>
+                <w:rFonts w:ascii="Monospaced" w:eastAsia="Times New Roman" w:hAnsi="Monospaced" w:cs="Courier New"/>
+                <w:color w:val="4A55DB"/>
+                <w:sz w:val="18"/>
+                <w:szCs w:val="18"/>
+                <w:lang w:eastAsia="fr-FR"/>
+              </w:rPr>
+              <w:t>)</w:t>
+            </w:r>
+          </w:p>
+          <w:p>
+            <w:pPr>
+              <w:tabs>
+                <w:tab w:val="left" w:pos="916"/>
+                <w:tab w:val="left" w:pos="1832"/>
+                <w:tab w:val="left" w:pos="2748"/>
+                <w:tab w:val="left" w:pos="3664"/>
+                <w:tab w:val="left" w:pos="4580"/>
+                <w:tab w:val="left" w:pos="5496"/>
+                <w:tab w:val="left" w:pos="6412"/>
+                <w:tab w:val="left" w:pos="7328"/>
+                <w:tab w:val="left" w:pos="8244"/>
+                <w:tab w:val="left" w:pos="9160"/>
+                <w:tab w:val="left" w:pos="10076"/>
+                <w:tab w:val="left" w:pos="10992"/>
+                <w:tab w:val="left" w:pos="11908"/>
+                <w:tab w:val="left" w:pos="12824"/>
+                <w:tab w:val="left" w:pos="13740"/>
+                <w:tab w:val="left" w:pos="14656"/>
+              </w:tabs>
+              <w:rPr>
+                <w:rFonts w:ascii="Monospaced" w:eastAsia="Times New Roman" w:hAnsi="Monospaced" w:cs="Courier New"/>
+                <w:sz w:val="18"/>
+                <w:szCs w:val="18"/>
+                <w:lang w:eastAsia="fr-FR"/>
+              </w:rPr>
+            </w:pPr>
+            <w:r>
+              <w:rPr>
+                <w:rFonts w:ascii="Monospaced" w:eastAsia="Times New Roman" w:hAnsi="Monospaced" w:cs="Courier New"/>
+                <w:sz w:val="18"/>
+                <w:szCs w:val="18"/>
+                <w:lang w:eastAsia="fr-FR"/>
+              </w:rPr>
+              <w:t xml:space="preserve">    </w:t>
+            </w:r>
+            <w:proofErr w:type="gramStart"/>
+            <w:r>
+              <w:rPr>
+                <w:rFonts w:ascii="Monospaced" w:eastAsia="Times New Roman" w:hAnsi="Monospaced" w:cs="Courier New"/>
+                <w:color w:val="A020F0"/>
+                <w:sz w:val="18"/>
+                <w:szCs w:val="18"/>
+                <w:lang w:eastAsia="fr-FR"/>
+              </w:rPr>
+              <w:t>if</w:t>
+            </w:r>
+            <w:proofErr w:type="gramEnd"/>
+            <w:r>
+              <w:rPr>
+                <w:rFonts w:ascii="Monospaced" w:eastAsia="Times New Roman" w:hAnsi="Monospaced" w:cs="Courier New"/>
+                <w:sz w:val="18"/>
+                <w:szCs w:val="18"/>
+                <w:lang w:eastAsia="fr-FR"/>
+              </w:rPr>
+              <w:t xml:space="preserve"> </w:t>
+            </w:r>
+            <w:proofErr w:type="spellStart"/>
+            <w:r>
+              <w:rPr>
+                <w:rFonts w:ascii="Monospaced" w:eastAsia="Times New Roman" w:hAnsi="Monospaced" w:cs="Courier New"/>
+                <w:b/>
+                <w:bCs/>
+                <w:color w:val="834310"/>
+                <w:sz w:val="18"/>
+                <w:szCs w:val="18"/>
+                <w:lang w:eastAsia="fr-FR"/>
+              </w:rPr>
+              <w:t>isRGB</w:t>
+            </w:r>
+            <w:proofErr w:type="spellEnd"/>
+            <w:r>
+              <w:rPr>
+                <w:rFonts w:ascii="Monospaced" w:eastAsia="Times New Roman" w:hAnsi="Monospaced" w:cs="Courier New"/>
+                <w:sz w:val="18"/>
+                <w:szCs w:val="18"/>
+                <w:lang w:eastAsia="fr-FR"/>
+              </w:rPr>
+              <w:t xml:space="preserve"> </w:t>
+            </w:r>
+            <w:r>
+              <w:rPr>
+                <w:rFonts w:ascii="Monospaced" w:eastAsia="Times New Roman" w:hAnsi="Monospaced" w:cs="Courier New"/>
+                <w:color w:val="5C5C5C"/>
+                <w:sz w:val="18"/>
+                <w:szCs w:val="18"/>
+                <w:lang w:eastAsia="fr-FR"/>
+              </w:rPr>
+              <w:t>==</w:t>
+            </w:r>
+            <w:r>
+              <w:rPr>
+                <w:rFonts w:ascii="Monospaced" w:eastAsia="Times New Roman" w:hAnsi="Monospaced" w:cs="Courier New"/>
+                <w:sz w:val="18"/>
+                <w:szCs w:val="18"/>
+                <w:lang w:eastAsia="fr-FR"/>
+              </w:rPr>
+              <w:t xml:space="preserve"> </w:t>
+            </w:r>
+            <w:r>
+              <w:rPr>
+                <w:rFonts w:ascii="Monospaced" w:eastAsia="Times New Roman" w:hAnsi="Monospaced" w:cs="Courier New"/>
+                <w:color w:val="BC8F8F"/>
+                <w:sz w:val="18"/>
+                <w:szCs w:val="18"/>
+                <w:lang w:eastAsia="fr-FR"/>
+              </w:rPr>
+              <w:t>0</w:t>
+            </w:r>
+            <w:r>
+              <w:rPr>
+                <w:rFonts w:ascii="Monospaced" w:eastAsia="Times New Roman" w:hAnsi="Monospaced" w:cs="Courier New"/>
+                <w:sz w:val="18"/>
+                <w:szCs w:val="18"/>
+                <w:lang w:eastAsia="fr-FR"/>
+              </w:rPr>
+              <w:t xml:space="preserve"> </w:t>
+            </w:r>
+            <w:proofErr w:type="spellStart"/>
+            <w:r>
+              <w:rPr>
+                <w:rFonts w:ascii="Monospaced" w:eastAsia="Times New Roman" w:hAnsi="Monospaced" w:cs="Courier New"/>
+                <w:color w:val="A020F0"/>
+                <w:sz w:val="18"/>
+                <w:szCs w:val="18"/>
+                <w:lang w:eastAsia="fr-FR"/>
+              </w:rPr>
+              <w:t>then</w:t>
+            </w:r>
+            <w:proofErr w:type="spellEnd"/>
+          </w:p>
+          <w:p>
+            <w:pPr>
+              <w:tabs>
+                <w:tab w:val="left" w:pos="916"/>
+                <w:tab w:val="left" w:pos="1832"/>
+                <w:tab w:val="left" w:pos="2748"/>
+                <w:tab w:val="left" w:pos="3664"/>
+                <w:tab w:val="left" w:pos="4580"/>
+                <w:tab w:val="left" w:pos="5496"/>
+                <w:tab w:val="left" w:pos="6412"/>
+                <w:tab w:val="left" w:pos="7328"/>
+                <w:tab w:val="left" w:pos="8244"/>
+                <w:tab w:val="left" w:pos="9160"/>
+                <w:tab w:val="left" w:pos="10076"/>
+                <w:tab w:val="left" w:pos="10992"/>
+                <w:tab w:val="left" w:pos="11908"/>
+                <w:tab w:val="left" w:pos="12824"/>
+                <w:tab w:val="left" w:pos="13740"/>
+                <w:tab w:val="left" w:pos="14656"/>
+              </w:tabs>
+              <w:rPr>
+                <w:rFonts w:ascii="Monospaced" w:eastAsia="Times New Roman" w:hAnsi="Monospaced" w:cs="Courier New"/>
+                <w:sz w:val="18"/>
+                <w:szCs w:val="18"/>
+                <w:lang w:eastAsia="fr-FR"/>
+              </w:rPr>
+            </w:pPr>
+            <w:r>
+              <w:rPr>
+                <w:rFonts w:ascii="Monospaced" w:eastAsia="Times New Roman" w:hAnsi="Monospaced" w:cs="Courier New"/>
+                <w:sz w:val="18"/>
+                <w:szCs w:val="18"/>
+                <w:lang w:eastAsia="fr-FR"/>
+              </w:rPr>
+              <w:t xml:space="preserve">        </w:t>
+            </w:r>
+            <w:proofErr w:type="spellStart"/>
+            <w:proofErr w:type="gramStart"/>
+            <w:r>
+              <w:rPr>
+                <w:rFonts w:ascii="Monospaced" w:eastAsia="Times New Roman" w:hAnsi="Monospaced" w:cs="Courier New"/>
+                <w:b/>
+                <w:bCs/>
+                <w:color w:val="834310"/>
+                <w:sz w:val="18"/>
+                <w:szCs w:val="18"/>
+                <w:lang w:eastAsia="fr-FR"/>
+              </w:rPr>
+              <w:t>matriceImage</w:t>
+            </w:r>
+            <w:proofErr w:type="spellEnd"/>
+            <w:proofErr w:type="gramEnd"/>
+            <w:r>
+              <w:rPr>
+                <w:rFonts w:ascii="Monospaced" w:eastAsia="Times New Roman" w:hAnsi="Monospaced" w:cs="Courier New"/>
+                <w:sz w:val="18"/>
+                <w:szCs w:val="18"/>
+                <w:lang w:eastAsia="fr-FR"/>
+              </w:rPr>
+              <w:t xml:space="preserve"> </w:t>
+            </w:r>
+            <w:r>
+              <w:rPr>
+                <w:rFonts w:ascii="Monospaced" w:eastAsia="Times New Roman" w:hAnsi="Monospaced" w:cs="Courier New"/>
+                <w:color w:val="5C5C5C"/>
+                <w:sz w:val="18"/>
+                <w:szCs w:val="18"/>
+                <w:lang w:eastAsia="fr-FR"/>
+              </w:rPr>
+              <w:t>=</w:t>
+            </w:r>
+            <w:r>
+              <w:rPr>
+                <w:rFonts w:ascii="Monospaced" w:eastAsia="Times New Roman" w:hAnsi="Monospaced" w:cs="Courier New"/>
+                <w:sz w:val="18"/>
+                <w:szCs w:val="18"/>
+                <w:lang w:eastAsia="fr-FR"/>
+              </w:rPr>
+              <w:t xml:space="preserve"> </w:t>
+            </w:r>
+            <w:r>
+              <w:rPr>
+                <w:rFonts w:ascii="Monospaced" w:eastAsia="Times New Roman" w:hAnsi="Monospaced" w:cs="Courier New"/>
+                <w:color w:val="32B9B9"/>
+                <w:sz w:val="18"/>
+                <w:szCs w:val="18"/>
+                <w:lang w:eastAsia="fr-FR"/>
+              </w:rPr>
+              <w:t>double</w:t>
+            </w:r>
+            <w:r>
+              <w:rPr>
+                <w:rFonts w:ascii="Monospaced" w:eastAsia="Times New Roman" w:hAnsi="Monospaced" w:cs="Courier New"/>
+                <w:color w:val="4A55DB"/>
+                <w:sz w:val="18"/>
+                <w:szCs w:val="18"/>
+                <w:lang w:eastAsia="fr-FR"/>
+              </w:rPr>
+              <w:t>(</w:t>
+            </w:r>
+            <w:proofErr w:type="spellStart"/>
+            <w:r>
+              <w:rPr>
+                <w:rFonts w:ascii="Monospaced" w:eastAsia="Times New Roman" w:hAnsi="Monospaced" w:cs="Courier New"/>
+                <w:color w:val="000000"/>
+                <w:sz w:val="18"/>
+                <w:szCs w:val="18"/>
+                <w:lang w:eastAsia="fr-FR"/>
+              </w:rPr>
+              <w:t>imread</w:t>
+            </w:r>
+            <w:proofErr w:type="spellEnd"/>
+            <w:r>
+              <w:rPr>
+                <w:rFonts w:ascii="Monospaced" w:eastAsia="Times New Roman" w:hAnsi="Monospaced" w:cs="Courier New"/>
+                <w:color w:val="4A55DB"/>
+                <w:sz w:val="18"/>
+                <w:szCs w:val="18"/>
+                <w:lang w:eastAsia="fr-FR"/>
+              </w:rPr>
+              <w:t>(</w:t>
+            </w:r>
+            <w:proofErr w:type="spellStart"/>
+            <w:r>
+              <w:rPr>
+                <w:rFonts w:ascii="Monospaced" w:eastAsia="Times New Roman" w:hAnsi="Monospaced" w:cs="Courier New"/>
+                <w:b/>
+                <w:bCs/>
+                <w:color w:val="834310"/>
+                <w:sz w:val="18"/>
+                <w:szCs w:val="18"/>
+                <w:lang w:eastAsia="fr-FR"/>
+              </w:rPr>
+              <w:t>path</w:t>
+            </w:r>
+            <w:proofErr w:type="spellEnd"/>
+            <w:r>
+              <w:rPr>
+                <w:rFonts w:ascii="Monospaced" w:eastAsia="Times New Roman" w:hAnsi="Monospaced" w:cs="Courier New"/>
+                <w:color w:val="4A55DB"/>
+                <w:sz w:val="18"/>
+                <w:szCs w:val="18"/>
+                <w:lang w:eastAsia="fr-FR"/>
+              </w:rPr>
+              <w:t>))</w:t>
+            </w:r>
+            <w:r>
+              <w:rPr>
+                <w:rFonts w:ascii="Monospaced" w:eastAsia="Times New Roman" w:hAnsi="Monospaced" w:cs="Courier New"/>
+                <w:color w:val="000000"/>
+                <w:sz w:val="18"/>
+                <w:szCs w:val="18"/>
+                <w:lang w:eastAsia="fr-FR"/>
+              </w:rPr>
+              <w:t>;</w:t>
+            </w:r>
+          </w:p>
+          <w:p>
+            <w:pPr>
+              <w:tabs>
+                <w:tab w:val="left" w:pos="916"/>
+                <w:tab w:val="left" w:pos="1832"/>
+                <w:tab w:val="left" w:pos="2748"/>
+                <w:tab w:val="left" w:pos="3664"/>
+                <w:tab w:val="left" w:pos="4580"/>
+                <w:tab w:val="left" w:pos="5496"/>
+                <w:tab w:val="left" w:pos="6412"/>
+                <w:tab w:val="left" w:pos="7328"/>
+                <w:tab w:val="left" w:pos="8244"/>
+                <w:tab w:val="left" w:pos="9160"/>
+                <w:tab w:val="left" w:pos="10076"/>
+                <w:tab w:val="left" w:pos="10992"/>
+                <w:tab w:val="left" w:pos="11908"/>
+                <w:tab w:val="left" w:pos="12824"/>
+                <w:tab w:val="left" w:pos="13740"/>
+                <w:tab w:val="left" w:pos="14656"/>
+              </w:tabs>
+              <w:rPr>
+                <w:rFonts w:ascii="Monospaced" w:eastAsia="Times New Roman" w:hAnsi="Monospaced" w:cs="Courier New"/>
+                <w:sz w:val="18"/>
+                <w:szCs w:val="18"/>
+                <w:lang w:eastAsia="fr-FR"/>
+              </w:rPr>
+            </w:pPr>
+            <w:r>
+              <w:rPr>
+                <w:rFonts w:ascii="Monospaced" w:eastAsia="Times New Roman" w:hAnsi="Monospaced" w:cs="Courier New"/>
+                <w:sz w:val="18"/>
+                <w:szCs w:val="18"/>
+                <w:lang w:eastAsia="fr-FR"/>
+              </w:rPr>
+              <w:t xml:space="preserve">    </w:t>
+            </w:r>
+            <w:proofErr w:type="spellStart"/>
+            <w:proofErr w:type="gramStart"/>
+            <w:r>
+              <w:rPr>
+                <w:rFonts w:ascii="Monospaced" w:eastAsia="Times New Roman" w:hAnsi="Monospaced" w:cs="Courier New"/>
+                <w:color w:val="A020F0"/>
+                <w:sz w:val="18"/>
+                <w:szCs w:val="18"/>
+                <w:lang w:eastAsia="fr-FR"/>
+              </w:rPr>
+              <w:t>else</w:t>
+            </w:r>
+            <w:proofErr w:type="spellEnd"/>
+            <w:proofErr w:type="gramEnd"/>
+          </w:p>
+          <w:p>
+            <w:pPr>
+              <w:tabs>
+                <w:tab w:val="left" w:pos="916"/>
+                <w:tab w:val="left" w:pos="1832"/>
+                <w:tab w:val="left" w:pos="2748"/>
+                <w:tab w:val="left" w:pos="3664"/>
+                <w:tab w:val="left" w:pos="4580"/>
+                <w:tab w:val="left" w:pos="5496"/>
+                <w:tab w:val="left" w:pos="6412"/>
+                <w:tab w:val="left" w:pos="7328"/>
+                <w:tab w:val="left" w:pos="8244"/>
+                <w:tab w:val="left" w:pos="9160"/>
+                <w:tab w:val="left" w:pos="10076"/>
+                <w:tab w:val="left" w:pos="10992"/>
+                <w:tab w:val="left" w:pos="11908"/>
+                <w:tab w:val="left" w:pos="12824"/>
+                <w:tab w:val="left" w:pos="13740"/>
+                <w:tab w:val="left" w:pos="14656"/>
+              </w:tabs>
+              <w:rPr>
+                <w:rFonts w:ascii="Monospaced" w:eastAsia="Times New Roman" w:hAnsi="Monospaced" w:cs="Courier New"/>
+                <w:sz w:val="18"/>
+                <w:szCs w:val="18"/>
+                <w:lang w:eastAsia="fr-FR"/>
+              </w:rPr>
+            </w:pPr>
+            <w:r>
+              <w:rPr>
+                <w:rFonts w:ascii="Monospaced" w:eastAsia="Times New Roman" w:hAnsi="Monospaced" w:cs="Courier New"/>
+                <w:sz w:val="18"/>
+                <w:szCs w:val="18"/>
+                <w:lang w:eastAsia="fr-FR"/>
+              </w:rPr>
+              <w:t xml:space="preserve">        </w:t>
+            </w:r>
+            <w:proofErr w:type="spellStart"/>
+            <w:proofErr w:type="gramStart"/>
+            <w:r>
+              <w:rPr>
+                <w:rFonts w:ascii="Monospaced" w:eastAsia="Times New Roman" w:hAnsi="Monospaced" w:cs="Courier New"/>
+                <w:b/>
+                <w:bCs/>
+                <w:color w:val="834310"/>
+                <w:sz w:val="18"/>
+                <w:szCs w:val="18"/>
+                <w:lang w:eastAsia="fr-FR"/>
+              </w:rPr>
+              <w:t>matriceImage</w:t>
+            </w:r>
+            <w:proofErr w:type="spellEnd"/>
+            <w:proofErr w:type="gramEnd"/>
+            <w:r>
+              <w:rPr>
+                <w:rFonts w:ascii="Monospaced" w:eastAsia="Times New Roman" w:hAnsi="Monospaced" w:cs="Courier New"/>
+                <w:sz w:val="18"/>
+                <w:szCs w:val="18"/>
+                <w:lang w:eastAsia="fr-FR"/>
+              </w:rPr>
+              <w:t xml:space="preserve"> </w:t>
+            </w:r>
+            <w:r>
+              <w:rPr>
+                <w:rFonts w:ascii="Monospaced" w:eastAsia="Times New Roman" w:hAnsi="Monospaced" w:cs="Courier New"/>
+                <w:color w:val="5C5C5C"/>
+                <w:sz w:val="18"/>
+                <w:szCs w:val="18"/>
+                <w:lang w:eastAsia="fr-FR"/>
+              </w:rPr>
+              <w:t>=</w:t>
+            </w:r>
+            <w:r>
+              <w:rPr>
+                <w:rFonts w:ascii="Monospaced" w:eastAsia="Times New Roman" w:hAnsi="Monospaced" w:cs="Courier New"/>
+                <w:sz w:val="18"/>
+                <w:szCs w:val="18"/>
+                <w:lang w:eastAsia="fr-FR"/>
+              </w:rPr>
+              <w:t xml:space="preserve"> </w:t>
+            </w:r>
+            <w:r>
+              <w:rPr>
+                <w:rFonts w:ascii="Monospaced" w:eastAsia="Times New Roman" w:hAnsi="Monospaced" w:cs="Courier New"/>
+                <w:color w:val="32B9B9"/>
+                <w:sz w:val="18"/>
+                <w:szCs w:val="18"/>
+                <w:lang w:eastAsia="fr-FR"/>
+              </w:rPr>
+              <w:t>double</w:t>
+            </w:r>
+            <w:r>
+              <w:rPr>
+                <w:rFonts w:ascii="Monospaced" w:eastAsia="Times New Roman" w:hAnsi="Monospaced" w:cs="Courier New"/>
+                <w:color w:val="4A55DB"/>
+                <w:sz w:val="18"/>
+                <w:szCs w:val="18"/>
+                <w:lang w:eastAsia="fr-FR"/>
+              </w:rPr>
+              <w:t>(</w:t>
+            </w:r>
+            <w:r>
+              <w:rPr>
+                <w:rFonts w:ascii="Monospaced" w:eastAsia="Times New Roman" w:hAnsi="Monospaced" w:cs="Courier New"/>
+                <w:color w:val="000000"/>
+                <w:sz w:val="18"/>
+                <w:szCs w:val="18"/>
+                <w:lang w:eastAsia="fr-FR"/>
+              </w:rPr>
+              <w:t>rgb2gray</w:t>
+            </w:r>
+            <w:r>
+              <w:rPr>
+                <w:rFonts w:ascii="Monospaced" w:eastAsia="Times New Roman" w:hAnsi="Monospaced" w:cs="Courier New"/>
+                <w:color w:val="4A55DB"/>
+                <w:sz w:val="18"/>
+                <w:szCs w:val="18"/>
+                <w:lang w:eastAsia="fr-FR"/>
+              </w:rPr>
+              <w:t>(</w:t>
+            </w:r>
+            <w:proofErr w:type="spellStart"/>
+            <w:r>
+              <w:rPr>
+                <w:rFonts w:ascii="Monospaced" w:eastAsia="Times New Roman" w:hAnsi="Monospaced" w:cs="Courier New"/>
+                <w:color w:val="000000"/>
+                <w:sz w:val="18"/>
+                <w:szCs w:val="18"/>
+                <w:lang w:eastAsia="fr-FR"/>
+              </w:rPr>
+              <w:t>imread</w:t>
+            </w:r>
+            <w:proofErr w:type="spellEnd"/>
+            <w:r>
+              <w:rPr>
+                <w:rFonts w:ascii="Monospaced" w:eastAsia="Times New Roman" w:hAnsi="Monospaced" w:cs="Courier New"/>
+                <w:color w:val="4A55DB"/>
+                <w:sz w:val="18"/>
+                <w:szCs w:val="18"/>
+                <w:lang w:eastAsia="fr-FR"/>
+              </w:rPr>
+              <w:t>(</w:t>
+            </w:r>
+            <w:proofErr w:type="spellStart"/>
+            <w:r>
+              <w:rPr>
+                <w:rFonts w:ascii="Monospaced" w:eastAsia="Times New Roman" w:hAnsi="Monospaced" w:cs="Courier New"/>
+                <w:b/>
+                <w:bCs/>
+                <w:color w:val="834310"/>
+                <w:sz w:val="18"/>
+                <w:szCs w:val="18"/>
+                <w:lang w:eastAsia="fr-FR"/>
+              </w:rPr>
+              <w:t>path</w:t>
+            </w:r>
+            <w:proofErr w:type="spellEnd"/>
+            <w:r>
+              <w:rPr>
+                <w:rFonts w:ascii="Monospaced" w:eastAsia="Times New Roman" w:hAnsi="Monospaced" w:cs="Courier New"/>
+                <w:color w:val="4A55DB"/>
+                <w:sz w:val="18"/>
+                <w:szCs w:val="18"/>
+                <w:lang w:eastAsia="fr-FR"/>
+              </w:rPr>
+              <w:t>)))</w:t>
+            </w:r>
+            <w:r>
+              <w:rPr>
+                <w:rFonts w:ascii="Monospaced" w:eastAsia="Times New Roman" w:hAnsi="Monospaced" w:cs="Courier New"/>
+                <w:color w:val="000000"/>
+                <w:sz w:val="18"/>
+                <w:szCs w:val="18"/>
+                <w:lang w:eastAsia="fr-FR"/>
+              </w:rPr>
+              <w:t>;</w:t>
+            </w:r>
+          </w:p>
+          <w:p>
+            <w:pPr>
+              <w:tabs>
+                <w:tab w:val="left" w:pos="916"/>
+                <w:tab w:val="left" w:pos="1832"/>
+                <w:tab w:val="left" w:pos="2748"/>
+                <w:tab w:val="left" w:pos="3664"/>
+                <w:tab w:val="left" w:pos="4580"/>
+                <w:tab w:val="left" w:pos="5496"/>
+                <w:tab w:val="left" w:pos="6412"/>
+                <w:tab w:val="left" w:pos="7328"/>
+                <w:tab w:val="left" w:pos="8244"/>
+                <w:tab w:val="left" w:pos="9160"/>
+                <w:tab w:val="left" w:pos="10076"/>
+                <w:tab w:val="left" w:pos="10992"/>
+                <w:tab w:val="left" w:pos="11908"/>
+                <w:tab w:val="left" w:pos="12824"/>
+                <w:tab w:val="left" w:pos="13740"/>
+                <w:tab w:val="left" w:pos="14656"/>
+              </w:tabs>
+              <w:rPr>
+                <w:rFonts w:ascii="Monospaced" w:eastAsia="Times New Roman" w:hAnsi="Monospaced" w:cs="Courier New"/>
+                <w:sz w:val="18"/>
+                <w:szCs w:val="18"/>
+                <w:lang w:eastAsia="fr-FR"/>
+              </w:rPr>
+            </w:pPr>
+            <w:r>
+              <w:rPr>
+                <w:rFonts w:ascii="Monospaced" w:eastAsia="Times New Roman" w:hAnsi="Monospaced" w:cs="Courier New"/>
+                <w:sz w:val="18"/>
+                <w:szCs w:val="18"/>
+                <w:lang w:eastAsia="fr-FR"/>
+              </w:rPr>
+              <w:t xml:space="preserve">    </w:t>
+            </w:r>
+            <w:proofErr w:type="gramStart"/>
+            <w:r>
+              <w:rPr>
+                <w:rFonts w:ascii="Monospaced" w:eastAsia="Times New Roman" w:hAnsi="Monospaced" w:cs="Courier New"/>
+                <w:color w:val="A020F0"/>
+                <w:sz w:val="18"/>
+                <w:szCs w:val="18"/>
+                <w:lang w:eastAsia="fr-FR"/>
+              </w:rPr>
+              <w:t>end</w:t>
+            </w:r>
+            <w:proofErr w:type="gramEnd"/>
+          </w:p>
+          <w:p>
+            <w:pPr>
+              <w:tabs>
+                <w:tab w:val="left" w:pos="916"/>
+                <w:tab w:val="left" w:pos="1832"/>
+                <w:tab w:val="left" w:pos="2748"/>
+                <w:tab w:val="left" w:pos="3664"/>
+                <w:tab w:val="left" w:pos="4580"/>
+                <w:tab w:val="left" w:pos="5496"/>
+                <w:tab w:val="left" w:pos="6412"/>
+                <w:tab w:val="left" w:pos="7328"/>
+                <w:tab w:val="left" w:pos="8244"/>
+                <w:tab w:val="left" w:pos="9160"/>
+                <w:tab w:val="left" w:pos="10076"/>
+                <w:tab w:val="left" w:pos="10992"/>
+                <w:tab w:val="left" w:pos="11908"/>
+                <w:tab w:val="left" w:pos="12824"/>
+                <w:tab w:val="left" w:pos="13740"/>
+                <w:tab w:val="left" w:pos="14656"/>
+              </w:tabs>
+              <w:rPr>
+                <w:rFonts w:ascii="Monospaced" w:eastAsia="Times New Roman" w:hAnsi="Monospaced" w:cs="Courier New"/>
+                <w:sz w:val="18"/>
+                <w:szCs w:val="18"/>
+                <w:lang w:eastAsia="fr-FR"/>
+              </w:rPr>
+            </w:pPr>
+            <w:proofErr w:type="spellStart"/>
+            <w:proofErr w:type="gramStart"/>
+            <w:r>
+              <w:rPr>
+                <w:rFonts w:ascii="Monospaced" w:eastAsia="Times New Roman" w:hAnsi="Monospaced" w:cs="Courier New"/>
+                <w:color w:val="B01813"/>
+                <w:sz w:val="18"/>
+                <w:szCs w:val="18"/>
+                <w:lang w:eastAsia="fr-FR"/>
+              </w:rPr>
+              <w:t>endfunction</w:t>
+            </w:r>
+            <w:proofErr w:type="spellEnd"/>
+            <w:proofErr w:type="gramEnd"/>
+          </w:p>
+        </w:tc>
+      </w:tr>
+    </w:tbl>
+    <w:p>
+      <w:pPr>
+        <w:ind w:firstLine="708"/>
+      </w:pPr>
+      <w:r>
+        <w:t xml:space="preserve">Une fois notre image sous forme matricielle on a pu chercher </w:t>
+      </w:r>
+      <w:proofErr w:type="spellStart"/>
+      <w:proofErr w:type="gramStart"/>
+      <w:r>
+        <w:t>a</w:t>
+      </w:r>
+      <w:proofErr w:type="spellEnd"/>
+      <w:proofErr w:type="gramEnd"/>
+      <w:r>
+        <w:t xml:space="preserve"> appliquer notre première étape, le passage d’une image en image fréquentielle. Pour cela, on réalise dans un premier temps une transformée de </w:t>
+      </w:r>
+      <w:proofErr w:type="spellStart"/>
+      <w:r>
+        <w:t>fourier</w:t>
+      </w:r>
+      <w:proofErr w:type="spellEnd"/>
+      <w:r>
+        <w:t>.</w:t>
       </w:r>
     </w:p>
     <w:p>
       <w:pPr>
         <w:ind w:firstLine="708"/>
       </w:pPr>
+      <w:r>
+        <w:t xml:space="preserve">On utilise la fonction de </w:t>
+      </w:r>
+      <w:proofErr w:type="spellStart"/>
+      <w:r>
+        <w:t>scilab</w:t>
+      </w:r>
+      <w:proofErr w:type="spellEnd"/>
+      <w:r>
+        <w:t xml:space="preserve"> </w:t>
+      </w:r>
+      <w:proofErr w:type="spellStart"/>
+      <w:r>
+        <w:t>fft</w:t>
+      </w:r>
+      <w:proofErr w:type="spellEnd"/>
+      <w:r>
+        <w:t xml:space="preserve">. Cette fonction permet de récupérer une matrice de nombres complexes. Ces nombres contiennent donc les informations de modules et phases de notre image. Dans notre cas, on va chercher </w:t>
+      </w:r>
+      <w:proofErr w:type="gramStart"/>
+      <w:r>
+        <w:t>a</w:t>
+      </w:r>
+      <w:proofErr w:type="gramEnd"/>
+      <w:r>
+        <w:t xml:space="preserve"> appliquer notre tatouage a notre module, et laisser notre phase inchangée, pour pouvoir reconstituer l’image à la fin. Pour cela, nous avons créé une fonction qui permet de calculer la phase et le module :</w:t>
+      </w:r>
+    </w:p>
+    <w:tbl>
+      <w:tblPr>
+        <w:tblStyle w:val="Grilledutableau"/>
+        <w:tblW w:w="0" w:type="auto"/>
+        <w:tblLook w:val="04A0" w:firstRow="1" w:lastRow="0" w:firstColumn="1" w:lastColumn="0" w:noHBand="0" w:noVBand="1"/>
+      </w:tblPr>
+      <w:tblGrid>
+        <w:gridCol w:w="9062"/>
+      </w:tblGrid>
+      <w:tr>
+        <w:tc>
+          <w:tcPr>
+            <w:tcW w:w="9062" w:type="dxa"/>
+          </w:tcPr>
+          <w:p>
+            <w:pPr>
+              <w:pStyle w:val="PrformatHTML"/>
+              <w:rPr>
+                <w:rFonts w:ascii="Monospaced" w:hAnsi="Monospaced"/>
+                <w:sz w:val="18"/>
+                <w:szCs w:val="18"/>
+              </w:rPr>
+            </w:pPr>
+            <w:proofErr w:type="spellStart"/>
+            <w:r>
+              <w:rPr>
+                <w:rFonts w:ascii="Monospaced" w:hAnsi="Monospaced"/>
+                <w:color w:val="000000"/>
+                <w:sz w:val="18"/>
+                <w:szCs w:val="18"/>
+              </w:rPr>
+              <w:t>ImageFreq</w:t>
+            </w:r>
+            <w:proofErr w:type="spellEnd"/>
+            <w:r>
+              <w:rPr>
+                <w:rFonts w:ascii="Monospaced" w:hAnsi="Monospaced"/>
+                <w:sz w:val="18"/>
+                <w:szCs w:val="18"/>
+              </w:rPr>
+              <w:t xml:space="preserve"> </w:t>
+            </w:r>
+            <w:r>
+              <w:rPr>
+                <w:rFonts w:ascii="Monospaced" w:hAnsi="Monospaced"/>
+                <w:color w:val="5C5C5C"/>
+                <w:sz w:val="18"/>
+                <w:szCs w:val="18"/>
+              </w:rPr>
+              <w:t>=</w:t>
+            </w:r>
+            <w:r>
+              <w:rPr>
+                <w:rFonts w:ascii="Monospaced" w:hAnsi="Monospaced"/>
+                <w:sz w:val="18"/>
+                <w:szCs w:val="18"/>
+              </w:rPr>
+              <w:t xml:space="preserve"> </w:t>
+            </w:r>
+            <w:proofErr w:type="spellStart"/>
+            <w:r>
+              <w:rPr>
+                <w:rFonts w:ascii="Monospaced" w:hAnsi="Monospaced"/>
+                <w:color w:val="32B9B9"/>
+                <w:sz w:val="18"/>
+                <w:szCs w:val="18"/>
+              </w:rPr>
+              <w:t>fft</w:t>
+            </w:r>
+            <w:proofErr w:type="spellEnd"/>
+            <w:r>
+              <w:rPr>
+                <w:rFonts w:ascii="Monospaced" w:hAnsi="Monospaced"/>
+                <w:color w:val="4A55DB"/>
+                <w:sz w:val="18"/>
+                <w:szCs w:val="18"/>
+              </w:rPr>
+              <w:t>(</w:t>
+            </w:r>
+            <w:r>
+              <w:rPr>
+                <w:rFonts w:ascii="Monospaced" w:hAnsi="Monospaced"/>
+                <w:color w:val="000000"/>
+                <w:sz w:val="18"/>
+                <w:szCs w:val="18"/>
+              </w:rPr>
+              <w:t>image</w:t>
+            </w:r>
+            <w:proofErr w:type="gramStart"/>
+            <w:r>
+              <w:rPr>
+                <w:rFonts w:ascii="Monospaced" w:hAnsi="Monospaced"/>
+                <w:color w:val="4A55DB"/>
+                <w:sz w:val="18"/>
+                <w:szCs w:val="18"/>
+              </w:rPr>
+              <w:t>)</w:t>
+            </w:r>
+            <w:r>
+              <w:rPr>
+                <w:rFonts w:ascii="Monospaced" w:hAnsi="Monospaced"/>
+                <w:color w:val="000000"/>
+                <w:sz w:val="18"/>
+                <w:szCs w:val="18"/>
+              </w:rPr>
+              <w:t>;</w:t>
+            </w:r>
+            <w:proofErr w:type="gramEnd"/>
+          </w:p>
+          <w:p>
+            <w:pPr>
+              <w:pStyle w:val="PrformatHTML"/>
+              <w:rPr>
+                <w:rFonts w:ascii="Monospaced" w:hAnsi="Monospaced"/>
+                <w:sz w:val="18"/>
+                <w:szCs w:val="18"/>
+              </w:rPr>
+            </w:pPr>
+            <w:r>
+              <w:rPr>
+                <w:rFonts w:ascii="Monospaced" w:hAnsi="Monospaced"/>
+                <w:color w:val="4A55DB"/>
+                <w:sz w:val="18"/>
+                <w:szCs w:val="18"/>
+              </w:rPr>
+              <w:t>[</w:t>
+            </w:r>
+            <w:proofErr w:type="spellStart"/>
+            <w:proofErr w:type="gramStart"/>
+            <w:r>
+              <w:rPr>
+                <w:rFonts w:ascii="Monospaced" w:hAnsi="Monospaced"/>
+                <w:color w:val="000000"/>
+                <w:sz w:val="18"/>
+                <w:szCs w:val="18"/>
+              </w:rPr>
+              <w:t>module,phase</w:t>
+            </w:r>
+            <w:proofErr w:type="spellEnd"/>
+            <w:proofErr w:type="gramEnd"/>
+            <w:r>
+              <w:rPr>
+                <w:rFonts w:ascii="Monospaced" w:hAnsi="Monospaced"/>
+                <w:color w:val="4A55DB"/>
+                <w:sz w:val="18"/>
+                <w:szCs w:val="18"/>
+              </w:rPr>
+              <w:t>]</w:t>
+            </w:r>
+            <w:r>
+              <w:rPr>
+                <w:rFonts w:ascii="Monospaced" w:hAnsi="Monospaced"/>
+                <w:sz w:val="18"/>
+                <w:szCs w:val="18"/>
+              </w:rPr>
+              <w:t xml:space="preserve"> </w:t>
+            </w:r>
+            <w:r>
+              <w:rPr>
+                <w:rFonts w:ascii="Monospaced" w:hAnsi="Monospaced"/>
+                <w:color w:val="5C5C5C"/>
+                <w:sz w:val="18"/>
+                <w:szCs w:val="18"/>
+              </w:rPr>
+              <w:t>=</w:t>
+            </w:r>
+            <w:r>
+              <w:rPr>
+                <w:rFonts w:ascii="Monospaced" w:hAnsi="Monospaced"/>
+                <w:sz w:val="18"/>
+                <w:szCs w:val="18"/>
+              </w:rPr>
+              <w:t xml:space="preserve"> </w:t>
+            </w:r>
+            <w:r>
+              <w:rPr>
+                <w:rFonts w:ascii="Monospaced" w:hAnsi="Monospaced"/>
+                <w:color w:val="000000"/>
+                <w:sz w:val="18"/>
+                <w:szCs w:val="18"/>
+              </w:rPr>
+              <w:t>complexe</w:t>
+            </w:r>
+            <w:r>
+              <w:rPr>
+                <w:rFonts w:ascii="Monospaced" w:hAnsi="Monospaced"/>
+                <w:color w:val="4A55DB"/>
+                <w:sz w:val="18"/>
+                <w:szCs w:val="18"/>
+              </w:rPr>
+              <w:t>(</w:t>
+            </w:r>
+            <w:proofErr w:type="spellStart"/>
+            <w:r>
+              <w:rPr>
+                <w:rFonts w:ascii="Monospaced" w:hAnsi="Monospaced"/>
+                <w:color w:val="000000"/>
+                <w:sz w:val="18"/>
+                <w:szCs w:val="18"/>
+              </w:rPr>
+              <w:t>ImageFreq</w:t>
+            </w:r>
+            <w:proofErr w:type="spellEnd"/>
+            <w:r>
+              <w:rPr>
+                <w:rFonts w:ascii="Monospaced" w:hAnsi="Monospaced"/>
+                <w:color w:val="4A55DB"/>
+                <w:sz w:val="18"/>
+                <w:szCs w:val="18"/>
+              </w:rPr>
+              <w:t>)</w:t>
+            </w:r>
+            <w:r>
+              <w:rPr>
+                <w:rFonts w:ascii="Monospaced" w:hAnsi="Monospaced"/>
+                <w:color w:val="000000"/>
+                <w:sz w:val="18"/>
+                <w:szCs w:val="18"/>
+              </w:rPr>
+              <w:t>;</w:t>
+            </w:r>
+          </w:p>
+          <w:p>
+            <w:pPr>
+              <w:pStyle w:val="PrformatHTML"/>
+              <w:rPr>
+                <w:rFonts w:ascii="Monospaced" w:hAnsi="Monospaced"/>
+                <w:color w:val="B01813"/>
+                <w:sz w:val="18"/>
+                <w:szCs w:val="18"/>
+              </w:rPr>
+            </w:pPr>
+          </w:p>
+          <w:p>
+            <w:pPr>
+              <w:pStyle w:val="PrformatHTML"/>
+              <w:rPr>
+                <w:rFonts w:ascii="Monospaced" w:hAnsi="Monospaced"/>
+                <w:sz w:val="18"/>
+                <w:szCs w:val="18"/>
+              </w:rPr>
+            </w:pPr>
+            <w:proofErr w:type="spellStart"/>
+            <w:proofErr w:type="gramStart"/>
+            <w:r>
+              <w:rPr>
+                <w:rFonts w:ascii="Monospaced" w:hAnsi="Monospaced"/>
+                <w:color w:val="B01813"/>
+                <w:sz w:val="18"/>
+                <w:szCs w:val="18"/>
+              </w:rPr>
+              <w:t>function</w:t>
+            </w:r>
+            <w:proofErr w:type="spellEnd"/>
+            <w:proofErr w:type="gramEnd"/>
+            <w:r>
+              <w:rPr>
+                <w:rFonts w:ascii="Monospaced" w:hAnsi="Monospaced"/>
+                <w:sz w:val="18"/>
+                <w:szCs w:val="18"/>
+              </w:rPr>
+              <w:t xml:space="preserve"> </w:t>
+            </w:r>
+            <w:r>
+              <w:rPr>
+                <w:rFonts w:ascii="Monospaced" w:hAnsi="Monospaced"/>
+                <w:color w:val="4A55DB"/>
+                <w:sz w:val="18"/>
+                <w:szCs w:val="18"/>
+              </w:rPr>
+              <w:t>[</w:t>
+            </w:r>
+            <w:r>
+              <w:rPr>
+                <w:rFonts w:ascii="Monospaced" w:hAnsi="Monospaced"/>
+                <w:b/>
+                <w:bCs/>
+                <w:color w:val="834310"/>
+                <w:sz w:val="18"/>
+                <w:szCs w:val="18"/>
+              </w:rPr>
+              <w:t>mod</w:t>
+            </w:r>
+            <w:r>
+              <w:rPr>
+                <w:rFonts w:ascii="Monospaced" w:hAnsi="Monospaced"/>
+                <w:color w:val="000000"/>
+                <w:sz w:val="18"/>
+                <w:szCs w:val="18"/>
+              </w:rPr>
+              <w:t xml:space="preserve">, </w:t>
+            </w:r>
+            <w:r>
+              <w:rPr>
+                <w:rFonts w:ascii="Monospaced" w:hAnsi="Monospaced"/>
+                <w:b/>
+                <w:bCs/>
+                <w:color w:val="834310"/>
+                <w:sz w:val="18"/>
+                <w:szCs w:val="18"/>
+              </w:rPr>
+              <w:t>phase</w:t>
+            </w:r>
+            <w:r>
+              <w:rPr>
+                <w:rFonts w:ascii="Monospaced" w:hAnsi="Monospaced"/>
+                <w:color w:val="4A55DB"/>
+                <w:sz w:val="18"/>
+                <w:szCs w:val="18"/>
+              </w:rPr>
+              <w:t>]</w:t>
+            </w:r>
+            <w:r>
+              <w:rPr>
+                <w:rFonts w:ascii="Monospaced" w:hAnsi="Monospaced"/>
+                <w:color w:val="5C5C5C"/>
+                <w:sz w:val="18"/>
+                <w:szCs w:val="18"/>
+              </w:rPr>
+              <w:t>=</w:t>
+            </w:r>
+            <w:r>
+              <w:rPr>
+                <w:rFonts w:ascii="Monospaced" w:hAnsi="Monospaced"/>
+                <w:color w:val="000000"/>
+                <w:sz w:val="18"/>
+                <w:szCs w:val="18"/>
+                <w:u w:val="single"/>
+              </w:rPr>
+              <w:t>complexe</w:t>
+            </w:r>
+            <w:r>
+              <w:rPr>
+                <w:rFonts w:ascii="Monospaced" w:hAnsi="Monospaced"/>
+                <w:color w:val="4A55DB"/>
+                <w:sz w:val="18"/>
+                <w:szCs w:val="18"/>
+              </w:rPr>
+              <w:t>(</w:t>
+            </w:r>
+            <w:r>
+              <w:rPr>
+                <w:rFonts w:ascii="Monospaced" w:hAnsi="Monospaced"/>
+                <w:b/>
+                <w:bCs/>
+                <w:color w:val="834310"/>
+                <w:sz w:val="18"/>
+                <w:szCs w:val="18"/>
+              </w:rPr>
+              <w:t>matrice</w:t>
+            </w:r>
+            <w:r>
+              <w:rPr>
+                <w:rFonts w:ascii="Monospaced" w:hAnsi="Monospaced"/>
+                <w:color w:val="4A55DB"/>
+                <w:sz w:val="18"/>
+                <w:szCs w:val="18"/>
+              </w:rPr>
+              <w:t>)</w:t>
+            </w:r>
+          </w:p>
+          <w:p>
+            <w:pPr>
+              <w:pStyle w:val="PrformatHTML"/>
+              <w:rPr>
+                <w:rFonts w:ascii="Monospaced" w:hAnsi="Monospaced"/>
+                <w:sz w:val="18"/>
+                <w:szCs w:val="18"/>
+              </w:rPr>
+            </w:pPr>
+            <w:r>
+              <w:rPr>
+                <w:rFonts w:ascii="Monospaced" w:hAnsi="Monospaced"/>
+                <w:sz w:val="18"/>
+                <w:szCs w:val="18"/>
+              </w:rPr>
+              <w:t xml:space="preserve">    </w:t>
+            </w:r>
+            <w:r>
+              <w:rPr>
+                <w:rFonts w:ascii="Monospaced" w:hAnsi="Monospaced"/>
+                <w:color w:val="4A55DB"/>
+                <w:sz w:val="18"/>
+                <w:szCs w:val="18"/>
+              </w:rPr>
+              <w:t>[</w:t>
+            </w:r>
+            <w:proofErr w:type="gramStart"/>
+            <w:r>
+              <w:rPr>
+                <w:rFonts w:ascii="Monospaced" w:hAnsi="Monospaced"/>
+                <w:color w:val="000000"/>
+                <w:sz w:val="18"/>
+                <w:szCs w:val="18"/>
+              </w:rPr>
+              <w:t>N,M</w:t>
+            </w:r>
+            <w:proofErr w:type="gramEnd"/>
+            <w:r>
+              <w:rPr>
+                <w:rFonts w:ascii="Monospaced" w:hAnsi="Monospaced"/>
+                <w:color w:val="4A55DB"/>
+                <w:sz w:val="18"/>
+                <w:szCs w:val="18"/>
+              </w:rPr>
+              <w:t>]</w:t>
+            </w:r>
+            <w:r>
+              <w:rPr>
+                <w:rFonts w:ascii="Monospaced" w:hAnsi="Monospaced"/>
+                <w:sz w:val="18"/>
+                <w:szCs w:val="18"/>
+              </w:rPr>
+              <w:t xml:space="preserve"> </w:t>
+            </w:r>
+            <w:r>
+              <w:rPr>
+                <w:rFonts w:ascii="Monospaced" w:hAnsi="Monospaced"/>
+                <w:color w:val="5C5C5C"/>
+                <w:sz w:val="18"/>
+                <w:szCs w:val="18"/>
+              </w:rPr>
+              <w:t>=</w:t>
+            </w:r>
+            <w:r>
+              <w:rPr>
+                <w:rFonts w:ascii="Monospaced" w:hAnsi="Monospaced"/>
+                <w:sz w:val="18"/>
+                <w:szCs w:val="18"/>
+              </w:rPr>
+              <w:t xml:space="preserve"> </w:t>
+            </w:r>
+            <w:r>
+              <w:rPr>
+                <w:rFonts w:ascii="Monospaced" w:hAnsi="Monospaced"/>
+                <w:color w:val="32B9B9"/>
+                <w:sz w:val="18"/>
+                <w:szCs w:val="18"/>
+              </w:rPr>
+              <w:t>size</w:t>
+            </w:r>
+            <w:r>
+              <w:rPr>
+                <w:rFonts w:ascii="Monospaced" w:hAnsi="Monospaced"/>
+                <w:color w:val="4A55DB"/>
+                <w:sz w:val="18"/>
+                <w:szCs w:val="18"/>
+              </w:rPr>
+              <w:t>(</w:t>
+            </w:r>
+            <w:r>
+              <w:rPr>
+                <w:rFonts w:ascii="Monospaced" w:hAnsi="Monospaced"/>
+                <w:b/>
+                <w:bCs/>
+                <w:color w:val="834310"/>
+                <w:sz w:val="18"/>
+                <w:szCs w:val="18"/>
+              </w:rPr>
+              <w:t>matrice</w:t>
+            </w:r>
+            <w:r>
+              <w:rPr>
+                <w:rFonts w:ascii="Monospaced" w:hAnsi="Monospaced"/>
+                <w:color w:val="4A55DB"/>
+                <w:sz w:val="18"/>
+                <w:szCs w:val="18"/>
+              </w:rPr>
+              <w:t>)</w:t>
+            </w:r>
+          </w:p>
+          <w:p>
+            <w:pPr>
+              <w:pStyle w:val="PrformatHTML"/>
+              <w:rPr>
+                <w:rFonts w:ascii="Monospaced" w:hAnsi="Monospaced"/>
+                <w:sz w:val="18"/>
+                <w:szCs w:val="18"/>
+              </w:rPr>
+            </w:pPr>
+            <w:r>
+              <w:rPr>
+                <w:rFonts w:ascii="Monospaced" w:hAnsi="Monospaced"/>
+                <w:sz w:val="18"/>
+                <w:szCs w:val="18"/>
+              </w:rPr>
+              <w:t xml:space="preserve">    </w:t>
+            </w:r>
+            <w:proofErr w:type="gramStart"/>
+            <w:r>
+              <w:rPr>
+                <w:rFonts w:ascii="Monospaced" w:hAnsi="Monospaced"/>
+                <w:color w:val="A020F0"/>
+                <w:sz w:val="18"/>
+                <w:szCs w:val="18"/>
+              </w:rPr>
+              <w:t>for</w:t>
+            </w:r>
+            <w:proofErr w:type="gramEnd"/>
+            <w:r>
+              <w:rPr>
+                <w:rFonts w:ascii="Monospaced" w:hAnsi="Monospaced"/>
+                <w:sz w:val="18"/>
+                <w:szCs w:val="18"/>
+              </w:rPr>
+              <w:t xml:space="preserve"> </w:t>
+            </w:r>
+            <w:r>
+              <w:rPr>
+                <w:rFonts w:ascii="Monospaced" w:hAnsi="Monospaced"/>
+                <w:color w:val="000000"/>
+                <w:sz w:val="18"/>
+                <w:szCs w:val="18"/>
+              </w:rPr>
+              <w:t>x</w:t>
+            </w:r>
+            <w:r>
+              <w:rPr>
+                <w:rFonts w:ascii="Monospaced" w:hAnsi="Monospaced"/>
+                <w:sz w:val="18"/>
+                <w:szCs w:val="18"/>
+              </w:rPr>
+              <w:t xml:space="preserve"> </w:t>
+            </w:r>
+            <w:r>
+              <w:rPr>
+                <w:rFonts w:ascii="Monospaced" w:hAnsi="Monospaced"/>
+                <w:color w:val="5C5C5C"/>
+                <w:sz w:val="18"/>
+                <w:szCs w:val="18"/>
+              </w:rPr>
+              <w:t>=</w:t>
+            </w:r>
+            <w:r>
+              <w:rPr>
+                <w:rFonts w:ascii="Monospaced" w:hAnsi="Monospaced"/>
+                <w:sz w:val="18"/>
+                <w:szCs w:val="18"/>
+              </w:rPr>
+              <w:t xml:space="preserve"> </w:t>
+            </w:r>
+            <w:r>
+              <w:rPr>
+                <w:rFonts w:ascii="Monospaced" w:hAnsi="Monospaced"/>
+                <w:color w:val="BC8F8F"/>
+                <w:sz w:val="18"/>
+                <w:szCs w:val="18"/>
+              </w:rPr>
+              <w:t>1</w:t>
+            </w:r>
+            <w:r>
+              <w:rPr>
+                <w:rFonts w:ascii="Monospaced" w:hAnsi="Monospaced"/>
+                <w:color w:val="FFAA00"/>
+                <w:sz w:val="18"/>
+                <w:szCs w:val="18"/>
+              </w:rPr>
+              <w:t>:</w:t>
+            </w:r>
+            <w:r>
+              <w:rPr>
+                <w:rFonts w:ascii="Monospaced" w:hAnsi="Monospaced"/>
+                <w:color w:val="000000"/>
+                <w:sz w:val="18"/>
+                <w:szCs w:val="18"/>
+              </w:rPr>
+              <w:t>N</w:t>
+            </w:r>
+            <w:r>
+              <w:rPr>
+                <w:rFonts w:ascii="Monospaced" w:hAnsi="Monospaced"/>
+                <w:sz w:val="18"/>
+                <w:szCs w:val="18"/>
+              </w:rPr>
+              <w:t xml:space="preserve"> </w:t>
+            </w:r>
+          </w:p>
+          <w:p>
+            <w:pPr>
+              <w:pStyle w:val="PrformatHTML"/>
+              <w:rPr>
+                <w:rFonts w:ascii="Monospaced" w:hAnsi="Monospaced"/>
+                <w:sz w:val="18"/>
+                <w:szCs w:val="18"/>
+              </w:rPr>
+            </w:pPr>
+            <w:r>
+              <w:rPr>
+                <w:rFonts w:ascii="Monospaced" w:hAnsi="Monospaced"/>
+                <w:sz w:val="18"/>
+                <w:szCs w:val="18"/>
+              </w:rPr>
+              <w:t xml:space="preserve">        </w:t>
+            </w:r>
+            <w:proofErr w:type="gramStart"/>
+            <w:r>
+              <w:rPr>
+                <w:rFonts w:ascii="Monospaced" w:hAnsi="Monospaced"/>
+                <w:color w:val="A020F0"/>
+                <w:sz w:val="18"/>
+                <w:szCs w:val="18"/>
+              </w:rPr>
+              <w:t>for</w:t>
+            </w:r>
+            <w:proofErr w:type="gramEnd"/>
+            <w:r>
+              <w:rPr>
+                <w:rFonts w:ascii="Monospaced" w:hAnsi="Monospaced"/>
+                <w:sz w:val="18"/>
+                <w:szCs w:val="18"/>
+              </w:rPr>
+              <w:t xml:space="preserve"> </w:t>
+            </w:r>
+            <w:r>
+              <w:rPr>
+                <w:rFonts w:ascii="Monospaced" w:hAnsi="Monospaced"/>
+                <w:color w:val="000000"/>
+                <w:sz w:val="18"/>
+                <w:szCs w:val="18"/>
+              </w:rPr>
+              <w:t>y</w:t>
+            </w:r>
+            <w:r>
+              <w:rPr>
+                <w:rFonts w:ascii="Monospaced" w:hAnsi="Monospaced"/>
+                <w:sz w:val="18"/>
+                <w:szCs w:val="18"/>
+              </w:rPr>
+              <w:t xml:space="preserve"> </w:t>
+            </w:r>
+            <w:r>
+              <w:rPr>
+                <w:rFonts w:ascii="Monospaced" w:hAnsi="Monospaced"/>
+                <w:color w:val="5C5C5C"/>
+                <w:sz w:val="18"/>
+                <w:szCs w:val="18"/>
+              </w:rPr>
+              <w:t>=</w:t>
+            </w:r>
+            <w:r>
+              <w:rPr>
+                <w:rFonts w:ascii="Monospaced" w:hAnsi="Monospaced"/>
+                <w:sz w:val="18"/>
+                <w:szCs w:val="18"/>
+              </w:rPr>
+              <w:t xml:space="preserve"> </w:t>
+            </w:r>
+            <w:r>
+              <w:rPr>
+                <w:rFonts w:ascii="Monospaced" w:hAnsi="Monospaced"/>
+                <w:color w:val="BC8F8F"/>
+                <w:sz w:val="18"/>
+                <w:szCs w:val="18"/>
+              </w:rPr>
+              <w:t>1</w:t>
+            </w:r>
+            <w:r>
+              <w:rPr>
+                <w:rFonts w:ascii="Monospaced" w:hAnsi="Monospaced"/>
+                <w:color w:val="FFAA00"/>
+                <w:sz w:val="18"/>
+                <w:szCs w:val="18"/>
+              </w:rPr>
+              <w:t>:</w:t>
+            </w:r>
+            <w:r>
+              <w:rPr>
+                <w:rFonts w:ascii="Monospaced" w:hAnsi="Monospaced"/>
+                <w:color w:val="000000"/>
+                <w:sz w:val="18"/>
+                <w:szCs w:val="18"/>
+              </w:rPr>
+              <w:t>M</w:t>
+            </w:r>
+          </w:p>
+          <w:p>
+            <w:pPr>
+              <w:pStyle w:val="PrformatHTML"/>
+              <w:rPr>
+                <w:rFonts w:ascii="Monospaced" w:hAnsi="Monospaced"/>
+                <w:sz w:val="18"/>
+                <w:szCs w:val="18"/>
+              </w:rPr>
+            </w:pPr>
+            <w:r>
+              <w:rPr>
+                <w:rFonts w:ascii="Monospaced" w:hAnsi="Monospaced"/>
+                <w:sz w:val="18"/>
+                <w:szCs w:val="18"/>
+              </w:rPr>
+              <w:t xml:space="preserve">            </w:t>
+            </w:r>
+            <w:proofErr w:type="gramStart"/>
+            <w:r>
+              <w:rPr>
+                <w:rFonts w:ascii="Monospaced" w:hAnsi="Monospaced"/>
+                <w:b/>
+                <w:bCs/>
+                <w:color w:val="834310"/>
+                <w:sz w:val="18"/>
+                <w:szCs w:val="18"/>
+              </w:rPr>
+              <w:t>mod</w:t>
+            </w:r>
+            <w:proofErr w:type="gramEnd"/>
+            <w:r>
+              <w:rPr>
+                <w:rFonts w:ascii="Monospaced" w:hAnsi="Monospaced"/>
+                <w:color w:val="4A55DB"/>
+                <w:sz w:val="18"/>
+                <w:szCs w:val="18"/>
+              </w:rPr>
+              <w:t>(</w:t>
+            </w:r>
+            <w:proofErr w:type="spellStart"/>
+            <w:r>
+              <w:rPr>
+                <w:rFonts w:ascii="Monospaced" w:hAnsi="Monospaced"/>
+                <w:color w:val="000000"/>
+                <w:sz w:val="18"/>
+                <w:szCs w:val="18"/>
+              </w:rPr>
+              <w:t>x,y</w:t>
+            </w:r>
+            <w:proofErr w:type="spellEnd"/>
+            <w:r>
+              <w:rPr>
+                <w:rFonts w:ascii="Monospaced" w:hAnsi="Monospaced"/>
+                <w:color w:val="4A55DB"/>
+                <w:sz w:val="18"/>
+                <w:szCs w:val="18"/>
+              </w:rPr>
+              <w:t>)</w:t>
+            </w:r>
+            <w:r>
+              <w:rPr>
+                <w:rFonts w:ascii="Monospaced" w:hAnsi="Monospaced"/>
+                <w:sz w:val="18"/>
+                <w:szCs w:val="18"/>
+              </w:rPr>
+              <w:t xml:space="preserve"> </w:t>
+            </w:r>
+            <w:r>
+              <w:rPr>
+                <w:rFonts w:ascii="Monospaced" w:hAnsi="Monospaced"/>
+                <w:color w:val="5C5C5C"/>
+                <w:sz w:val="18"/>
+                <w:szCs w:val="18"/>
+              </w:rPr>
+              <w:t>=</w:t>
+            </w:r>
+            <w:r>
+              <w:rPr>
+                <w:rFonts w:ascii="Monospaced" w:hAnsi="Monospaced"/>
+                <w:sz w:val="18"/>
+                <w:szCs w:val="18"/>
+              </w:rPr>
+              <w:t xml:space="preserve"> </w:t>
+            </w:r>
+            <w:r>
+              <w:rPr>
+                <w:rFonts w:ascii="Monospaced" w:hAnsi="Monospaced"/>
+                <w:color w:val="32B9B9"/>
+                <w:sz w:val="18"/>
+                <w:szCs w:val="18"/>
+              </w:rPr>
+              <w:t>abs</w:t>
+            </w:r>
+            <w:r>
+              <w:rPr>
+                <w:rFonts w:ascii="Monospaced" w:hAnsi="Monospaced"/>
+                <w:color w:val="4A55DB"/>
+                <w:sz w:val="18"/>
+                <w:szCs w:val="18"/>
+              </w:rPr>
+              <w:t>(</w:t>
+            </w:r>
+            <w:r>
+              <w:rPr>
+                <w:rFonts w:ascii="Monospaced" w:hAnsi="Monospaced"/>
+                <w:b/>
+                <w:bCs/>
+                <w:color w:val="834310"/>
+                <w:sz w:val="18"/>
+                <w:szCs w:val="18"/>
+              </w:rPr>
+              <w:t>matrice</w:t>
+            </w:r>
+            <w:r>
+              <w:rPr>
+                <w:rFonts w:ascii="Monospaced" w:hAnsi="Monospaced"/>
+                <w:color w:val="4A55DB"/>
+                <w:sz w:val="18"/>
+                <w:szCs w:val="18"/>
+              </w:rPr>
+              <w:t>(</w:t>
+            </w:r>
+            <w:proofErr w:type="spellStart"/>
+            <w:r>
+              <w:rPr>
+                <w:rFonts w:ascii="Monospaced" w:hAnsi="Monospaced"/>
+                <w:color w:val="000000"/>
+                <w:sz w:val="18"/>
+                <w:szCs w:val="18"/>
+              </w:rPr>
+              <w:t>x,y</w:t>
+            </w:r>
+            <w:proofErr w:type="spellEnd"/>
+            <w:r>
+              <w:rPr>
+                <w:rFonts w:ascii="Monospaced" w:hAnsi="Monospaced"/>
+                <w:color w:val="4A55DB"/>
+                <w:sz w:val="18"/>
+                <w:szCs w:val="18"/>
+              </w:rPr>
+              <w:t>))</w:t>
+            </w:r>
+          </w:p>
+          <w:p>
+            <w:pPr>
+              <w:pStyle w:val="PrformatHTML"/>
+              <w:rPr>
+                <w:rFonts w:ascii="Monospaced" w:hAnsi="Monospaced"/>
+                <w:sz w:val="18"/>
+                <w:szCs w:val="18"/>
+              </w:rPr>
+            </w:pPr>
+            <w:r>
+              <w:rPr>
+                <w:rFonts w:ascii="Monospaced" w:hAnsi="Monospaced"/>
+                <w:sz w:val="18"/>
+                <w:szCs w:val="18"/>
+              </w:rPr>
+              <w:t xml:space="preserve">            </w:t>
+            </w:r>
+            <w:proofErr w:type="gramStart"/>
+            <w:r>
+              <w:rPr>
+                <w:rFonts w:ascii="Monospaced" w:hAnsi="Monospaced"/>
+                <w:b/>
+                <w:bCs/>
+                <w:color w:val="834310"/>
+                <w:sz w:val="18"/>
+                <w:szCs w:val="18"/>
+              </w:rPr>
+              <w:t>phase</w:t>
+            </w:r>
+            <w:proofErr w:type="gramEnd"/>
+            <w:r>
+              <w:rPr>
+                <w:rFonts w:ascii="Monospaced" w:hAnsi="Monospaced"/>
+                <w:color w:val="4A55DB"/>
+                <w:sz w:val="18"/>
+                <w:szCs w:val="18"/>
+              </w:rPr>
+              <w:t>(</w:t>
+            </w:r>
+            <w:proofErr w:type="spellStart"/>
+            <w:r>
+              <w:rPr>
+                <w:rFonts w:ascii="Monospaced" w:hAnsi="Monospaced"/>
+                <w:color w:val="000000"/>
+                <w:sz w:val="18"/>
+                <w:szCs w:val="18"/>
+              </w:rPr>
+              <w:t>x,y</w:t>
+            </w:r>
+            <w:proofErr w:type="spellEnd"/>
+            <w:r>
+              <w:rPr>
+                <w:rFonts w:ascii="Monospaced" w:hAnsi="Monospaced"/>
+                <w:color w:val="4A55DB"/>
+                <w:sz w:val="18"/>
+                <w:szCs w:val="18"/>
+              </w:rPr>
+              <w:t>)</w:t>
+            </w:r>
+            <w:r>
+              <w:rPr>
+                <w:rFonts w:ascii="Monospaced" w:hAnsi="Monospaced"/>
+                <w:sz w:val="18"/>
+                <w:szCs w:val="18"/>
+              </w:rPr>
+              <w:t xml:space="preserve"> </w:t>
+            </w:r>
+            <w:r>
+              <w:rPr>
+                <w:rFonts w:ascii="Monospaced" w:hAnsi="Monospaced"/>
+                <w:color w:val="5C5C5C"/>
+                <w:sz w:val="18"/>
+                <w:szCs w:val="18"/>
+              </w:rPr>
+              <w:t>=</w:t>
+            </w:r>
+            <w:r>
+              <w:rPr>
+                <w:rFonts w:ascii="Monospaced" w:hAnsi="Monospaced"/>
+                <w:sz w:val="18"/>
+                <w:szCs w:val="18"/>
+              </w:rPr>
+              <w:t xml:space="preserve"> </w:t>
+            </w:r>
+            <w:proofErr w:type="spellStart"/>
+            <w:r>
+              <w:rPr>
+                <w:rFonts w:ascii="Monospaced" w:hAnsi="Monospaced"/>
+                <w:color w:val="32B9B9"/>
+                <w:sz w:val="18"/>
+                <w:szCs w:val="18"/>
+              </w:rPr>
+              <w:t>atan</w:t>
+            </w:r>
+            <w:proofErr w:type="spellEnd"/>
+            <w:r>
+              <w:rPr>
+                <w:rFonts w:ascii="Monospaced" w:hAnsi="Monospaced"/>
+                <w:color w:val="4A55DB"/>
+                <w:sz w:val="18"/>
+                <w:szCs w:val="18"/>
+              </w:rPr>
+              <w:t>(</w:t>
+            </w:r>
+            <w:proofErr w:type="spellStart"/>
+            <w:r>
+              <w:rPr>
+                <w:rFonts w:ascii="Monospaced" w:hAnsi="Monospaced"/>
+                <w:color w:val="32B9B9"/>
+                <w:sz w:val="18"/>
+                <w:szCs w:val="18"/>
+              </w:rPr>
+              <w:t>imag</w:t>
+            </w:r>
+            <w:proofErr w:type="spellEnd"/>
+            <w:r>
+              <w:rPr>
+                <w:rFonts w:ascii="Monospaced" w:hAnsi="Monospaced"/>
+                <w:color w:val="4A55DB"/>
+                <w:sz w:val="18"/>
+                <w:szCs w:val="18"/>
+              </w:rPr>
+              <w:t>(</w:t>
+            </w:r>
+            <w:r>
+              <w:rPr>
+                <w:rFonts w:ascii="Monospaced" w:hAnsi="Monospaced"/>
+                <w:b/>
+                <w:bCs/>
+                <w:color w:val="834310"/>
+                <w:sz w:val="18"/>
+                <w:szCs w:val="18"/>
+              </w:rPr>
+              <w:t>matrice</w:t>
+            </w:r>
+            <w:r>
+              <w:rPr>
+                <w:rFonts w:ascii="Monospaced" w:hAnsi="Monospaced"/>
+                <w:color w:val="4A55DB"/>
+                <w:sz w:val="18"/>
+                <w:szCs w:val="18"/>
+              </w:rPr>
+              <w:t>(</w:t>
+            </w:r>
+            <w:proofErr w:type="spellStart"/>
+            <w:r>
+              <w:rPr>
+                <w:rFonts w:ascii="Monospaced" w:hAnsi="Monospaced"/>
+                <w:color w:val="000000"/>
+                <w:sz w:val="18"/>
+                <w:szCs w:val="18"/>
+              </w:rPr>
+              <w:t>x,y</w:t>
+            </w:r>
+            <w:proofErr w:type="spellEnd"/>
+            <w:r>
+              <w:rPr>
+                <w:rFonts w:ascii="Monospaced" w:hAnsi="Monospaced"/>
+                <w:color w:val="4A55DB"/>
+                <w:sz w:val="18"/>
+                <w:szCs w:val="18"/>
+              </w:rPr>
+              <w:t>))</w:t>
+            </w:r>
+            <w:r>
+              <w:rPr>
+                <w:rFonts w:ascii="Monospaced" w:hAnsi="Monospaced"/>
+                <w:color w:val="000000"/>
+                <w:sz w:val="18"/>
+                <w:szCs w:val="18"/>
+              </w:rPr>
+              <w:t>,</w:t>
+            </w:r>
+            <w:r>
+              <w:rPr>
+                <w:rFonts w:ascii="Monospaced" w:hAnsi="Monospaced"/>
+                <w:color w:val="32B9B9"/>
+                <w:sz w:val="18"/>
+                <w:szCs w:val="18"/>
+              </w:rPr>
+              <w:t>real</w:t>
+            </w:r>
+            <w:r>
+              <w:rPr>
+                <w:rFonts w:ascii="Monospaced" w:hAnsi="Monospaced"/>
+                <w:color w:val="4A55DB"/>
+                <w:sz w:val="18"/>
+                <w:szCs w:val="18"/>
+              </w:rPr>
+              <w:t>(</w:t>
+            </w:r>
+            <w:r>
+              <w:rPr>
+                <w:rFonts w:ascii="Monospaced" w:hAnsi="Monospaced"/>
+                <w:b/>
+                <w:bCs/>
+                <w:color w:val="834310"/>
+                <w:sz w:val="18"/>
+                <w:szCs w:val="18"/>
+              </w:rPr>
+              <w:t>matrice</w:t>
+            </w:r>
+            <w:r>
+              <w:rPr>
+                <w:rFonts w:ascii="Monospaced" w:hAnsi="Monospaced"/>
+                <w:color w:val="4A55DB"/>
+                <w:sz w:val="18"/>
+                <w:szCs w:val="18"/>
+              </w:rPr>
+              <w:t>(</w:t>
+            </w:r>
+            <w:proofErr w:type="spellStart"/>
+            <w:r>
+              <w:rPr>
+                <w:rFonts w:ascii="Monospaced" w:hAnsi="Monospaced"/>
+                <w:color w:val="000000"/>
+                <w:sz w:val="18"/>
+                <w:szCs w:val="18"/>
+              </w:rPr>
+              <w:t>x,y</w:t>
+            </w:r>
+            <w:proofErr w:type="spellEnd"/>
+            <w:r>
+              <w:rPr>
+                <w:rFonts w:ascii="Monospaced" w:hAnsi="Monospaced"/>
+                <w:color w:val="4A55DB"/>
+                <w:sz w:val="18"/>
+                <w:szCs w:val="18"/>
+              </w:rPr>
+              <w:t>)))</w:t>
+            </w:r>
+          </w:p>
+          <w:p>
+            <w:pPr>
+              <w:pStyle w:val="PrformatHTML"/>
+              <w:rPr>
+                <w:rFonts w:ascii="Monospaced" w:hAnsi="Monospaced"/>
+                <w:sz w:val="18"/>
+                <w:szCs w:val="18"/>
+              </w:rPr>
+            </w:pPr>
+            <w:r>
+              <w:rPr>
+                <w:rFonts w:ascii="Monospaced" w:hAnsi="Monospaced"/>
+                <w:sz w:val="18"/>
+                <w:szCs w:val="18"/>
+              </w:rPr>
+              <w:t xml:space="preserve">        </w:t>
+            </w:r>
+            <w:proofErr w:type="gramStart"/>
+            <w:r>
+              <w:rPr>
+                <w:rFonts w:ascii="Monospaced" w:hAnsi="Monospaced"/>
+                <w:color w:val="A020F0"/>
+                <w:sz w:val="18"/>
+                <w:szCs w:val="18"/>
+              </w:rPr>
+              <w:t>end</w:t>
+            </w:r>
+            <w:proofErr w:type="gramEnd"/>
+          </w:p>
+          <w:p>
+            <w:pPr>
+              <w:pStyle w:val="PrformatHTML"/>
+              <w:rPr>
+                <w:rFonts w:ascii="Monospaced" w:hAnsi="Monospaced"/>
+                <w:sz w:val="18"/>
+                <w:szCs w:val="18"/>
+              </w:rPr>
+            </w:pPr>
+            <w:r>
+              <w:rPr>
+                <w:rFonts w:ascii="Monospaced" w:hAnsi="Monospaced"/>
+                <w:sz w:val="18"/>
+                <w:szCs w:val="18"/>
+              </w:rPr>
+              <w:t xml:space="preserve">    </w:t>
+            </w:r>
+            <w:proofErr w:type="gramStart"/>
+            <w:r>
+              <w:rPr>
+                <w:rFonts w:ascii="Monospaced" w:hAnsi="Monospaced"/>
+                <w:color w:val="A020F0"/>
+                <w:sz w:val="18"/>
+                <w:szCs w:val="18"/>
+              </w:rPr>
+              <w:t>end</w:t>
+            </w:r>
+            <w:proofErr w:type="gramEnd"/>
+          </w:p>
+          <w:p>
+            <w:pPr>
+              <w:pStyle w:val="PrformatHTML"/>
+              <w:rPr>
+                <w:rFonts w:ascii="Monospaced" w:hAnsi="Monospaced"/>
+                <w:sz w:val="18"/>
+                <w:szCs w:val="18"/>
+              </w:rPr>
+            </w:pPr>
+            <w:r>
+              <w:rPr>
+                <w:rFonts w:ascii="Monospaced" w:hAnsi="Monospaced"/>
+                <w:sz w:val="18"/>
+                <w:szCs w:val="18"/>
+              </w:rPr>
+              <w:t xml:space="preserve">    </w:t>
+            </w:r>
+          </w:p>
+          <w:p>
+            <w:pPr>
+              <w:pStyle w:val="PrformatHTML"/>
+              <w:rPr>
+                <w:rFonts w:ascii="Monospaced" w:hAnsi="Monospaced"/>
+                <w:sz w:val="18"/>
+                <w:szCs w:val="18"/>
+              </w:rPr>
+            </w:pPr>
+            <w:proofErr w:type="spellStart"/>
+            <w:proofErr w:type="gramStart"/>
+            <w:r>
+              <w:rPr>
+                <w:rFonts w:ascii="Monospaced" w:hAnsi="Monospaced"/>
+                <w:color w:val="B01813"/>
+                <w:sz w:val="18"/>
+                <w:szCs w:val="18"/>
+              </w:rPr>
+              <w:t>endfunction</w:t>
+            </w:r>
+            <w:proofErr w:type="spellEnd"/>
+            <w:proofErr w:type="gramEnd"/>
+          </w:p>
+        </w:tc>
+      </w:tr>
+    </w:tbl>
+    <w:p>
+      <w:pPr>
+        <w:ind w:firstLine="708"/>
+      </w:pPr>
+      <w:r>
+        <w:t xml:space="preserve">Maintenant que nous avons le module de notre image, nous pouvons créer un tatouage pour chercher </w:t>
+      </w:r>
+      <w:proofErr w:type="gramStart"/>
+      <w:r>
+        <w:t>a</w:t>
+      </w:r>
+      <w:proofErr w:type="gramEnd"/>
+      <w:r>
+        <w:t xml:space="preserve"> l’appliquer</w:t>
+      </w:r>
+      <w:r>
+        <w:t>. Nous avons choisi un filtre très basique, qui nous permet de tester nos différentes fonctions. Ce filtre comporte une symétrie centrale :</w:t>
+      </w:r>
       <w:bookmarkStart w:id="0" w:name="_GoBack"/>
       <w:bookmarkEnd w:id="0"/>
+    </w:p>
+    <w:tbl>
+      <w:tblPr>
+        <w:tblStyle w:val="Grilledutableau"/>
+        <w:tblW w:w="0" w:type="auto"/>
+        <w:tblLook w:val="04A0" w:firstRow="1" w:lastRow="0" w:firstColumn="1" w:lastColumn="0" w:noHBand="0" w:noVBand="1"/>
+      </w:tblPr>
+      <w:tblGrid>
+        <w:gridCol w:w="9062"/>
+      </w:tblGrid>
+      <w:tr>
+        <w:tc>
+          <w:tcPr>
+            <w:tcW w:w="9062" w:type="dxa"/>
+          </w:tcPr>
+          <w:p/>
+        </w:tc>
+      </w:tr>
+    </w:tbl>
+    <w:p>
+      <w:pPr>
+        <w:ind w:firstLine="708"/>
+      </w:pPr>
+    </w:p>
+    <w:p>
+      <w:pPr>
+        <w:ind w:firstLine="708"/>
+      </w:pPr>
+    </w:p>
+    <w:p>
+      <w:pPr>
+        <w:ind w:firstLine="708"/>
+      </w:pPr>
     </w:p>
     <w:p>
       <w:pPr>
@@ -487,6 +2544,73 @@
     <w:semiHidden/>
     <w:unhideWhenUsed/>
   </w:style>
+  <w:style w:type="table" w:styleId="Grilledutableau">
+    <w:name w:val="Table Grid"/>
+    <w:basedOn w:val="TableauNormal"/>
+    <w:uiPriority w:val="39"/>
+    <w:rsid w:val="00132752"/>
+    <w:pPr>
+      <w:spacing w:after="0" w:line="240" w:lineRule="auto"/>
+    </w:pPr>
+    <w:tblPr>
+      <w:tblBorders>
+        <w:top w:val="single" w:sz="4" w:space="0" w:color="auto"/>
+        <w:left w:val="single" w:sz="4" w:space="0" w:color="auto"/>
+        <w:bottom w:val="single" w:sz="4" w:space="0" w:color="auto"/>
+        <w:right w:val="single" w:sz="4" w:space="0" w:color="auto"/>
+        <w:insideH w:val="single" w:sz="4" w:space="0" w:color="auto"/>
+        <w:insideV w:val="single" w:sz="4" w:space="0" w:color="auto"/>
+      </w:tblBorders>
+    </w:tblPr>
+  </w:style>
+  <w:style w:type="paragraph" w:styleId="PrformatHTML">
+    <w:name w:val="HTML Preformatted"/>
+    <w:basedOn w:val="Normal"/>
+    <w:link w:val="PrformatHTMLCar"/>
+    <w:uiPriority w:val="99"/>
+    <w:unhideWhenUsed/>
+    <w:rsid w:val="00132752"/>
+    <w:pPr>
+      <w:tabs>
+        <w:tab w:val="left" w:pos="916"/>
+        <w:tab w:val="left" w:pos="1832"/>
+        <w:tab w:val="left" w:pos="2748"/>
+        <w:tab w:val="left" w:pos="3664"/>
+        <w:tab w:val="left" w:pos="4580"/>
+        <w:tab w:val="left" w:pos="5496"/>
+        <w:tab w:val="left" w:pos="6412"/>
+        <w:tab w:val="left" w:pos="7328"/>
+        <w:tab w:val="left" w:pos="8244"/>
+        <w:tab w:val="left" w:pos="9160"/>
+        <w:tab w:val="left" w:pos="10076"/>
+        <w:tab w:val="left" w:pos="10992"/>
+        <w:tab w:val="left" w:pos="11908"/>
+        <w:tab w:val="left" w:pos="12824"/>
+        <w:tab w:val="left" w:pos="13740"/>
+        <w:tab w:val="left" w:pos="14656"/>
+      </w:tabs>
+      <w:spacing w:after="0" w:line="240" w:lineRule="auto"/>
+    </w:pPr>
+    <w:rPr>
+      <w:rFonts w:ascii="Courier New" w:eastAsia="Times New Roman" w:hAnsi="Courier New" w:cs="Courier New"/>
+      <w:sz w:val="20"/>
+      <w:szCs w:val="20"/>
+      <w:lang w:eastAsia="fr-FR"/>
+    </w:rPr>
+  </w:style>
+  <w:style w:type="character" w:customStyle="1" w:styleId="PrformatHTMLCar">
+    <w:name w:val="Préformaté HTML Car"/>
+    <w:basedOn w:val="Policepardfaut"/>
+    <w:link w:val="PrformatHTML"/>
+    <w:uiPriority w:val="99"/>
+    <w:rsid w:val="00132752"/>
+    <w:rPr>
+      <w:rFonts w:ascii="Courier New" w:eastAsia="Times New Roman" w:hAnsi="Courier New" w:cs="Courier New"/>
+      <w:sz w:val="20"/>
+      <w:szCs w:val="20"/>
+      <w:lang w:eastAsia="fr-FR"/>
+    </w:rPr>
+  </w:style>
 </w:styles>
 </file>
 

</xml_diff>

<commit_message>
fin dev + conclusion
</commit_message>
<xml_diff>
--- a/Phase de développement.docx
+++ b/Phase de développement.docx
@@ -56,7 +56,15 @@
         <w:t>grâce</w:t>
       </w:r>
       <w:r>
-        <w:t xml:space="preserve"> a notre fonction</w:t>
+        <w:t xml:space="preserve"> </w:t>
+      </w:r>
+      <w:proofErr w:type="spellStart"/>
+      <w:r>
+        <w:t>a</w:t>
+      </w:r>
+      <w:proofErr w:type="spellEnd"/>
+      <w:r>
+        <w:t xml:space="preserve"> notre fonction</w:t>
       </w:r>
       <w:r>
         <w:t xml:space="preserve">, on a pu travailler sur la matrice. Cette fonction permet de convertir l’image en matrice. Il y a également une option qui permet de convertir une image couleur en image en nuances de gris. C’est ce que nous avons </w:t>
@@ -3190,35 +3198,1442 @@
         <w:t>à</w:t>
       </w:r>
       <w:r>
+        <w:t xml:space="preserve"> faire e</w:t>
+      </w:r>
+      <w:r>
+        <w:t>s</w:t>
+      </w:r>
+      <w:r>
+        <w:t xml:space="preserve">t de dimensionner notre tatouage à la taille de notre image. Le rendu n’est pas forcement très esthétique, il s’agit de 6 gros rectangles noirs. L’objectif </w:t>
+      </w:r>
+      <w:r>
+        <w:t>qu’on s’est fixé est</w:t>
+      </w:r>
+      <w:r>
+        <w:t xml:space="preserve"> de mettre en place nos fonctions</w:t>
+      </w:r>
+      <w:r>
+        <w:t xml:space="preserve">, sans regarder le côté </w:t>
+      </w:r>
+      <w:r>
+        <w:t>« tatouage utile »</w:t>
+      </w:r>
+      <w:r>
+        <w:t xml:space="preserve">. </w:t>
+      </w:r>
+      <w:r>
+        <w:t xml:space="preserve">On utilise pour cela la fonction de </w:t>
+      </w:r>
+      <w:proofErr w:type="spellStart"/>
+      <w:r>
+        <w:t>scilab</w:t>
+      </w:r>
+      <w:proofErr w:type="spellEnd"/>
+      <w:r>
         <w:t xml:space="preserve"> </w:t>
       </w:r>
-      <w:bookmarkStart w:id="0" w:name="_GoBack"/>
-      <w:bookmarkEnd w:id="0"/>
-      <w:r>
-        <w:t>faire e</w:t>
-      </w:r>
-      <w:r>
-        <w:t>s</w:t>
-      </w:r>
-      <w:r>
-        <w:t xml:space="preserve">t de dimensionner notre tatouage à la taille de notre image. Le rendu n’est pas forcement très esthétique, il s’agit de 6 gros rectangles noirs. L’objectif </w:t>
-      </w:r>
-      <w:r>
-        <w:t>qu’on s’est fixé est</w:t>
-      </w:r>
-      <w:r>
-        <w:t xml:space="preserve"> de mettre en place nos fonctions</w:t>
-      </w:r>
-      <w:r>
-        <w:t xml:space="preserve">, sans regarder le côté </w:t>
-      </w:r>
-      <w:r>
-        <w:t>« tatouage utile »</w:t>
-      </w:r>
-      <w:r>
-        <w:t xml:space="preserve">. </w:t>
+      <w:proofErr w:type="spellStart"/>
+      <w:r>
+        <w:t>imresize</w:t>
+      </w:r>
+      <w:proofErr w:type="spellEnd"/>
+      <w:r>
+        <w:t xml:space="preserve">. On lui donne en paramètres notre tatouage, un coefficient alpha et comment on veut l’agrandir. Dans notre cas, alpha correspond au ratio entre le nombre de lignes du </w:t>
+      </w:r>
+      <w:r>
+        <w:lastRenderedPageBreak/>
+        <w:t>tatouage et le nombre de lignes de notre image. Vu qu’on travaille avec des images carrées, le ratio est le même pour les colonnes. On choisit un agrandissement « area » pour garder les proportions.</w:t>
       </w:r>
     </w:p>
+    <w:tbl>
+      <w:tblPr>
+        <w:tblStyle w:val="Grilledutableau"/>
+        <w:tblW w:w="0" w:type="auto"/>
+        <w:tblLook w:val="04A0" w:firstRow="1" w:lastRow="0" w:firstColumn="1" w:lastColumn="0" w:noHBand="0" w:noVBand="1"/>
+      </w:tblPr>
+      <w:tblGrid>
+        <w:gridCol w:w="9062"/>
+      </w:tblGrid>
+      <w:tr>
+        <w:tc>
+          <w:tcPr>
+            <w:tcW w:w="9062" w:type="dxa"/>
+          </w:tcPr>
+          <w:p>
+            <w:pPr>
+              <w:tabs>
+                <w:tab w:val="left" w:pos="916"/>
+                <w:tab w:val="left" w:pos="1832"/>
+                <w:tab w:val="left" w:pos="2748"/>
+                <w:tab w:val="left" w:pos="3664"/>
+                <w:tab w:val="left" w:pos="4580"/>
+                <w:tab w:val="left" w:pos="5496"/>
+                <w:tab w:val="left" w:pos="6412"/>
+                <w:tab w:val="left" w:pos="7328"/>
+                <w:tab w:val="left" w:pos="8244"/>
+                <w:tab w:val="left" w:pos="9160"/>
+                <w:tab w:val="left" w:pos="10076"/>
+                <w:tab w:val="left" w:pos="10992"/>
+                <w:tab w:val="left" w:pos="11908"/>
+                <w:tab w:val="left" w:pos="12824"/>
+                <w:tab w:val="left" w:pos="13740"/>
+                <w:tab w:val="left" w:pos="14656"/>
+              </w:tabs>
+              <w:rPr>
+                <w:rFonts w:ascii="Monospaced" w:eastAsia="Times New Roman" w:hAnsi="Monospaced" w:cs="Courier New"/>
+                <w:sz w:val="18"/>
+                <w:szCs w:val="18"/>
+                <w:lang w:eastAsia="fr-FR"/>
+              </w:rPr>
+            </w:pPr>
+            <w:r>
+              <w:rPr>
+                <w:rFonts w:ascii="Monospaced" w:eastAsia="Times New Roman" w:hAnsi="Monospaced" w:cs="Courier New"/>
+                <w:color w:val="4A55DB"/>
+                <w:sz w:val="18"/>
+                <w:szCs w:val="18"/>
+                <w:lang w:eastAsia="fr-FR"/>
+              </w:rPr>
+              <w:t>[</w:t>
+            </w:r>
+            <w:proofErr w:type="gramStart"/>
+            <w:r>
+              <w:rPr>
+                <w:rFonts w:ascii="Monospaced" w:eastAsia="Times New Roman" w:hAnsi="Monospaced" w:cs="Courier New"/>
+                <w:color w:val="000000"/>
+                <w:sz w:val="18"/>
+                <w:szCs w:val="18"/>
+                <w:lang w:eastAsia="fr-FR"/>
+              </w:rPr>
+              <w:t>N,M</w:t>
+            </w:r>
+            <w:proofErr w:type="gramEnd"/>
+            <w:r>
+              <w:rPr>
+                <w:rFonts w:ascii="Monospaced" w:eastAsia="Times New Roman" w:hAnsi="Monospaced" w:cs="Courier New"/>
+                <w:color w:val="4A55DB"/>
+                <w:sz w:val="18"/>
+                <w:szCs w:val="18"/>
+                <w:lang w:eastAsia="fr-FR"/>
+              </w:rPr>
+              <w:t>]</w:t>
+            </w:r>
+            <w:r>
+              <w:rPr>
+                <w:rFonts w:ascii="Monospaced" w:eastAsia="Times New Roman" w:hAnsi="Monospaced" w:cs="Courier New"/>
+                <w:sz w:val="18"/>
+                <w:szCs w:val="18"/>
+                <w:lang w:eastAsia="fr-FR"/>
+              </w:rPr>
+              <w:t xml:space="preserve"> </w:t>
+            </w:r>
+            <w:r>
+              <w:rPr>
+                <w:rFonts w:ascii="Monospaced" w:eastAsia="Times New Roman" w:hAnsi="Monospaced" w:cs="Courier New"/>
+                <w:color w:val="5C5C5C"/>
+                <w:sz w:val="18"/>
+                <w:szCs w:val="18"/>
+                <w:lang w:eastAsia="fr-FR"/>
+              </w:rPr>
+              <w:t>=</w:t>
+            </w:r>
+            <w:r>
+              <w:rPr>
+                <w:rFonts w:ascii="Monospaced" w:eastAsia="Times New Roman" w:hAnsi="Monospaced" w:cs="Courier New"/>
+                <w:sz w:val="18"/>
+                <w:szCs w:val="18"/>
+                <w:lang w:eastAsia="fr-FR"/>
+              </w:rPr>
+              <w:t xml:space="preserve"> </w:t>
+            </w:r>
+            <w:r>
+              <w:rPr>
+                <w:rFonts w:ascii="Monospaced" w:eastAsia="Times New Roman" w:hAnsi="Monospaced" w:cs="Courier New"/>
+                <w:color w:val="32B9B9"/>
+                <w:sz w:val="18"/>
+                <w:szCs w:val="18"/>
+                <w:lang w:eastAsia="fr-FR"/>
+              </w:rPr>
+              <w:t>size</w:t>
+            </w:r>
+            <w:r>
+              <w:rPr>
+                <w:rFonts w:ascii="Monospaced" w:eastAsia="Times New Roman" w:hAnsi="Monospaced" w:cs="Courier New"/>
+                <w:color w:val="4A55DB"/>
+                <w:sz w:val="18"/>
+                <w:szCs w:val="18"/>
+                <w:lang w:eastAsia="fr-FR"/>
+              </w:rPr>
+              <w:t>(</w:t>
+            </w:r>
+            <w:r>
+              <w:rPr>
+                <w:rFonts w:ascii="Monospaced" w:eastAsia="Times New Roman" w:hAnsi="Monospaced" w:cs="Courier New"/>
+                <w:color w:val="000000"/>
+                <w:sz w:val="18"/>
+                <w:szCs w:val="18"/>
+                <w:lang w:eastAsia="fr-FR"/>
+              </w:rPr>
+              <w:t>image</w:t>
+            </w:r>
+            <w:r>
+              <w:rPr>
+                <w:rFonts w:ascii="Monospaced" w:eastAsia="Times New Roman" w:hAnsi="Monospaced" w:cs="Courier New"/>
+                <w:color w:val="4A55DB"/>
+                <w:sz w:val="18"/>
+                <w:szCs w:val="18"/>
+                <w:lang w:eastAsia="fr-FR"/>
+              </w:rPr>
+              <w:t>)</w:t>
+            </w:r>
+            <w:r>
+              <w:rPr>
+                <w:rFonts w:ascii="Monospaced" w:eastAsia="Times New Roman" w:hAnsi="Monospaced" w:cs="Courier New"/>
+                <w:color w:val="000000"/>
+                <w:sz w:val="18"/>
+                <w:szCs w:val="18"/>
+                <w:lang w:eastAsia="fr-FR"/>
+              </w:rPr>
+              <w:t>;</w:t>
+            </w:r>
+          </w:p>
+          <w:p>
+            <w:pPr>
+              <w:tabs>
+                <w:tab w:val="left" w:pos="916"/>
+                <w:tab w:val="left" w:pos="1832"/>
+                <w:tab w:val="left" w:pos="2748"/>
+                <w:tab w:val="left" w:pos="3664"/>
+                <w:tab w:val="left" w:pos="4580"/>
+                <w:tab w:val="left" w:pos="5496"/>
+                <w:tab w:val="left" w:pos="6412"/>
+                <w:tab w:val="left" w:pos="7328"/>
+                <w:tab w:val="left" w:pos="8244"/>
+                <w:tab w:val="left" w:pos="9160"/>
+                <w:tab w:val="left" w:pos="10076"/>
+                <w:tab w:val="left" w:pos="10992"/>
+                <w:tab w:val="left" w:pos="11908"/>
+                <w:tab w:val="left" w:pos="12824"/>
+                <w:tab w:val="left" w:pos="13740"/>
+                <w:tab w:val="left" w:pos="14656"/>
+              </w:tabs>
+              <w:rPr>
+                <w:rFonts w:ascii="Monospaced" w:eastAsia="Times New Roman" w:hAnsi="Monospaced" w:cs="Courier New"/>
+                <w:sz w:val="18"/>
+                <w:szCs w:val="18"/>
+                <w:lang w:eastAsia="fr-FR"/>
+              </w:rPr>
+            </w:pPr>
+            <w:r>
+              <w:rPr>
+                <w:rFonts w:ascii="Monospaced" w:eastAsia="Times New Roman" w:hAnsi="Monospaced" w:cs="Courier New"/>
+                <w:color w:val="4A55DB"/>
+                <w:sz w:val="18"/>
+                <w:szCs w:val="18"/>
+                <w:lang w:eastAsia="fr-FR"/>
+              </w:rPr>
+              <w:t>[</w:t>
+            </w:r>
+            <w:proofErr w:type="gramStart"/>
+            <w:r>
+              <w:rPr>
+                <w:rFonts w:ascii="Monospaced" w:eastAsia="Times New Roman" w:hAnsi="Monospaced" w:cs="Courier New"/>
+                <w:color w:val="000000"/>
+                <w:sz w:val="18"/>
+                <w:szCs w:val="18"/>
+                <w:lang w:eastAsia="fr-FR"/>
+              </w:rPr>
+              <w:t>R,C</w:t>
+            </w:r>
+            <w:proofErr w:type="gramEnd"/>
+            <w:r>
+              <w:rPr>
+                <w:rFonts w:ascii="Monospaced" w:eastAsia="Times New Roman" w:hAnsi="Monospaced" w:cs="Courier New"/>
+                <w:color w:val="4A55DB"/>
+                <w:sz w:val="18"/>
+                <w:szCs w:val="18"/>
+                <w:lang w:eastAsia="fr-FR"/>
+              </w:rPr>
+              <w:t>]</w:t>
+            </w:r>
+            <w:r>
+              <w:rPr>
+                <w:rFonts w:ascii="Monospaced" w:eastAsia="Times New Roman" w:hAnsi="Monospaced" w:cs="Courier New"/>
+                <w:sz w:val="18"/>
+                <w:szCs w:val="18"/>
+                <w:lang w:eastAsia="fr-FR"/>
+              </w:rPr>
+              <w:t xml:space="preserve"> </w:t>
+            </w:r>
+            <w:r>
+              <w:rPr>
+                <w:rFonts w:ascii="Monospaced" w:eastAsia="Times New Roman" w:hAnsi="Monospaced" w:cs="Courier New"/>
+                <w:color w:val="5C5C5C"/>
+                <w:sz w:val="18"/>
+                <w:szCs w:val="18"/>
+                <w:lang w:eastAsia="fr-FR"/>
+              </w:rPr>
+              <w:t>=</w:t>
+            </w:r>
+            <w:r>
+              <w:rPr>
+                <w:rFonts w:ascii="Monospaced" w:eastAsia="Times New Roman" w:hAnsi="Monospaced" w:cs="Courier New"/>
+                <w:sz w:val="18"/>
+                <w:szCs w:val="18"/>
+                <w:lang w:eastAsia="fr-FR"/>
+              </w:rPr>
+              <w:t xml:space="preserve"> </w:t>
+            </w:r>
+            <w:r>
+              <w:rPr>
+                <w:rFonts w:ascii="Monospaced" w:eastAsia="Times New Roman" w:hAnsi="Monospaced" w:cs="Courier New"/>
+                <w:color w:val="32B9B9"/>
+                <w:sz w:val="18"/>
+                <w:szCs w:val="18"/>
+                <w:lang w:eastAsia="fr-FR"/>
+              </w:rPr>
+              <w:t>size</w:t>
+            </w:r>
+            <w:r>
+              <w:rPr>
+                <w:rFonts w:ascii="Monospaced" w:eastAsia="Times New Roman" w:hAnsi="Monospaced" w:cs="Courier New"/>
+                <w:color w:val="4A55DB"/>
+                <w:sz w:val="18"/>
+                <w:szCs w:val="18"/>
+                <w:lang w:eastAsia="fr-FR"/>
+              </w:rPr>
+              <w:t>(</w:t>
+            </w:r>
+            <w:r>
+              <w:rPr>
+                <w:rFonts w:ascii="Monospaced" w:eastAsia="Times New Roman" w:hAnsi="Monospaced" w:cs="Courier New"/>
+                <w:color w:val="000000"/>
+                <w:sz w:val="18"/>
+                <w:szCs w:val="18"/>
+                <w:lang w:eastAsia="fr-FR"/>
+              </w:rPr>
+              <w:t>tatouage</w:t>
+            </w:r>
+            <w:r>
+              <w:rPr>
+                <w:rFonts w:ascii="Monospaced" w:eastAsia="Times New Roman" w:hAnsi="Monospaced" w:cs="Courier New"/>
+                <w:color w:val="4A55DB"/>
+                <w:sz w:val="18"/>
+                <w:szCs w:val="18"/>
+                <w:lang w:eastAsia="fr-FR"/>
+              </w:rPr>
+              <w:t>)</w:t>
+            </w:r>
+            <w:r>
+              <w:rPr>
+                <w:rFonts w:ascii="Monospaced" w:eastAsia="Times New Roman" w:hAnsi="Monospaced" w:cs="Courier New"/>
+                <w:color w:val="000000"/>
+                <w:sz w:val="18"/>
+                <w:szCs w:val="18"/>
+                <w:lang w:eastAsia="fr-FR"/>
+              </w:rPr>
+              <w:t>;</w:t>
+            </w:r>
+          </w:p>
+          <w:p>
+            <w:pPr>
+              <w:tabs>
+                <w:tab w:val="left" w:pos="916"/>
+                <w:tab w:val="left" w:pos="1832"/>
+                <w:tab w:val="left" w:pos="2748"/>
+                <w:tab w:val="left" w:pos="3664"/>
+                <w:tab w:val="left" w:pos="4580"/>
+                <w:tab w:val="left" w:pos="5496"/>
+                <w:tab w:val="left" w:pos="6412"/>
+                <w:tab w:val="left" w:pos="7328"/>
+                <w:tab w:val="left" w:pos="8244"/>
+                <w:tab w:val="left" w:pos="9160"/>
+                <w:tab w:val="left" w:pos="10076"/>
+                <w:tab w:val="left" w:pos="10992"/>
+                <w:tab w:val="left" w:pos="11908"/>
+                <w:tab w:val="left" w:pos="12824"/>
+                <w:tab w:val="left" w:pos="13740"/>
+                <w:tab w:val="left" w:pos="14656"/>
+              </w:tabs>
+              <w:rPr>
+                <w:rFonts w:ascii="Monospaced" w:eastAsia="Times New Roman" w:hAnsi="Monospaced" w:cs="Courier New"/>
+                <w:sz w:val="18"/>
+                <w:szCs w:val="18"/>
+                <w:lang w:eastAsia="fr-FR"/>
+              </w:rPr>
+            </w:pPr>
+            <w:proofErr w:type="gramStart"/>
+            <w:r>
+              <w:rPr>
+                <w:rFonts w:ascii="Monospaced" w:eastAsia="Times New Roman" w:hAnsi="Monospaced" w:cs="Courier New"/>
+                <w:color w:val="000000"/>
+                <w:sz w:val="18"/>
+                <w:szCs w:val="18"/>
+                <w:lang w:eastAsia="fr-FR"/>
+              </w:rPr>
+              <w:t>alpha</w:t>
+            </w:r>
+            <w:proofErr w:type="gramEnd"/>
+            <w:r>
+              <w:rPr>
+                <w:rFonts w:ascii="Monospaced" w:eastAsia="Times New Roman" w:hAnsi="Monospaced" w:cs="Courier New"/>
+                <w:sz w:val="18"/>
+                <w:szCs w:val="18"/>
+                <w:lang w:eastAsia="fr-FR"/>
+              </w:rPr>
+              <w:t xml:space="preserve"> </w:t>
+            </w:r>
+            <w:r>
+              <w:rPr>
+                <w:rFonts w:ascii="Monospaced" w:eastAsia="Times New Roman" w:hAnsi="Monospaced" w:cs="Courier New"/>
+                <w:color w:val="5C5C5C"/>
+                <w:sz w:val="18"/>
+                <w:szCs w:val="18"/>
+                <w:lang w:eastAsia="fr-FR"/>
+              </w:rPr>
+              <w:t>=</w:t>
+            </w:r>
+            <w:r>
+              <w:rPr>
+                <w:rFonts w:ascii="Monospaced" w:eastAsia="Times New Roman" w:hAnsi="Monospaced" w:cs="Courier New"/>
+                <w:sz w:val="18"/>
+                <w:szCs w:val="18"/>
+                <w:lang w:eastAsia="fr-FR"/>
+              </w:rPr>
+              <w:t xml:space="preserve"> </w:t>
+            </w:r>
+            <w:r>
+              <w:rPr>
+                <w:rFonts w:ascii="Monospaced" w:eastAsia="Times New Roman" w:hAnsi="Monospaced" w:cs="Courier New"/>
+                <w:color w:val="000000"/>
+                <w:sz w:val="18"/>
+                <w:szCs w:val="18"/>
+                <w:lang w:eastAsia="fr-FR"/>
+              </w:rPr>
+              <w:t>N</w:t>
+            </w:r>
+            <w:r>
+              <w:rPr>
+                <w:rFonts w:ascii="Monospaced" w:eastAsia="Times New Roman" w:hAnsi="Monospaced" w:cs="Courier New"/>
+                <w:color w:val="5C5C5C"/>
+                <w:sz w:val="18"/>
+                <w:szCs w:val="18"/>
+                <w:lang w:eastAsia="fr-FR"/>
+              </w:rPr>
+              <w:t>/</w:t>
+            </w:r>
+            <w:r>
+              <w:rPr>
+                <w:rFonts w:ascii="Monospaced" w:eastAsia="Times New Roman" w:hAnsi="Monospaced" w:cs="Courier New"/>
+                <w:color w:val="000000"/>
+                <w:sz w:val="18"/>
+                <w:szCs w:val="18"/>
+                <w:lang w:eastAsia="fr-FR"/>
+              </w:rPr>
+              <w:t>R;</w:t>
+            </w:r>
+          </w:p>
+          <w:p>
+            <w:pPr>
+              <w:tabs>
+                <w:tab w:val="left" w:pos="916"/>
+                <w:tab w:val="left" w:pos="1832"/>
+                <w:tab w:val="left" w:pos="2748"/>
+                <w:tab w:val="left" w:pos="3664"/>
+                <w:tab w:val="left" w:pos="4580"/>
+                <w:tab w:val="left" w:pos="5496"/>
+                <w:tab w:val="left" w:pos="6412"/>
+                <w:tab w:val="left" w:pos="7328"/>
+                <w:tab w:val="left" w:pos="8244"/>
+                <w:tab w:val="left" w:pos="9160"/>
+                <w:tab w:val="left" w:pos="10076"/>
+                <w:tab w:val="left" w:pos="10992"/>
+                <w:tab w:val="left" w:pos="11908"/>
+                <w:tab w:val="left" w:pos="12824"/>
+                <w:tab w:val="left" w:pos="13740"/>
+                <w:tab w:val="left" w:pos="14656"/>
+              </w:tabs>
+              <w:rPr>
+                <w:rFonts w:ascii="Monospaced" w:eastAsia="Times New Roman" w:hAnsi="Monospaced" w:cs="Courier New"/>
+                <w:sz w:val="18"/>
+                <w:szCs w:val="18"/>
+                <w:lang w:eastAsia="fr-FR"/>
+              </w:rPr>
+            </w:pPr>
+            <w:proofErr w:type="spellStart"/>
+            <w:proofErr w:type="gramStart"/>
+            <w:r>
+              <w:rPr>
+                <w:rFonts w:ascii="Monospaced" w:eastAsia="Times New Roman" w:hAnsi="Monospaced" w:cs="Courier New"/>
+                <w:color w:val="000000"/>
+                <w:sz w:val="18"/>
+                <w:szCs w:val="18"/>
+                <w:lang w:eastAsia="fr-FR"/>
+              </w:rPr>
+              <w:t>img</w:t>
+            </w:r>
+            <w:proofErr w:type="gramEnd"/>
+            <w:r>
+              <w:rPr>
+                <w:rFonts w:ascii="Monospaced" w:eastAsia="Times New Roman" w:hAnsi="Monospaced" w:cs="Courier New"/>
+                <w:color w:val="000000"/>
+                <w:sz w:val="18"/>
+                <w:szCs w:val="18"/>
+                <w:lang w:eastAsia="fr-FR"/>
+              </w:rPr>
+              <w:t>_tatouage</w:t>
+            </w:r>
+            <w:proofErr w:type="spellEnd"/>
+            <w:r>
+              <w:rPr>
+                <w:rFonts w:ascii="Monospaced" w:eastAsia="Times New Roman" w:hAnsi="Monospaced" w:cs="Courier New"/>
+                <w:sz w:val="18"/>
+                <w:szCs w:val="18"/>
+                <w:lang w:eastAsia="fr-FR"/>
+              </w:rPr>
+              <w:t xml:space="preserve"> </w:t>
+            </w:r>
+            <w:r>
+              <w:rPr>
+                <w:rFonts w:ascii="Monospaced" w:eastAsia="Times New Roman" w:hAnsi="Monospaced" w:cs="Courier New"/>
+                <w:color w:val="5C5C5C"/>
+                <w:sz w:val="18"/>
+                <w:szCs w:val="18"/>
+                <w:lang w:eastAsia="fr-FR"/>
+              </w:rPr>
+              <w:t>=</w:t>
+            </w:r>
+            <w:r>
+              <w:rPr>
+                <w:rFonts w:ascii="Monospaced" w:eastAsia="Times New Roman" w:hAnsi="Monospaced" w:cs="Courier New"/>
+                <w:sz w:val="18"/>
+                <w:szCs w:val="18"/>
+                <w:lang w:eastAsia="fr-FR"/>
+              </w:rPr>
+              <w:t xml:space="preserve"> </w:t>
+            </w:r>
+            <w:proofErr w:type="spellStart"/>
+            <w:r>
+              <w:rPr>
+                <w:rFonts w:ascii="Monospaced" w:eastAsia="Times New Roman" w:hAnsi="Monospaced" w:cs="Courier New"/>
+                <w:color w:val="000000"/>
+                <w:sz w:val="18"/>
+                <w:szCs w:val="18"/>
+                <w:lang w:eastAsia="fr-FR"/>
+              </w:rPr>
+              <w:t>imresize</w:t>
+            </w:r>
+            <w:proofErr w:type="spellEnd"/>
+            <w:r>
+              <w:rPr>
+                <w:rFonts w:ascii="Monospaced" w:eastAsia="Times New Roman" w:hAnsi="Monospaced" w:cs="Courier New"/>
+                <w:color w:val="4A55DB"/>
+                <w:sz w:val="18"/>
+                <w:szCs w:val="18"/>
+                <w:lang w:eastAsia="fr-FR"/>
+              </w:rPr>
+              <w:t>(</w:t>
+            </w:r>
+            <w:proofErr w:type="spellStart"/>
+            <w:r>
+              <w:rPr>
+                <w:rFonts w:ascii="Monospaced" w:eastAsia="Times New Roman" w:hAnsi="Monospaced" w:cs="Courier New"/>
+                <w:color w:val="000000"/>
+                <w:sz w:val="18"/>
+                <w:szCs w:val="18"/>
+                <w:lang w:eastAsia="fr-FR"/>
+              </w:rPr>
+              <w:t>tatouage,alpha,</w:t>
+            </w:r>
+            <w:r>
+              <w:rPr>
+                <w:rFonts w:ascii="Monospaced" w:eastAsia="Times New Roman" w:hAnsi="Monospaced" w:cs="Courier New"/>
+                <w:color w:val="BC8F8F"/>
+                <w:sz w:val="18"/>
+                <w:szCs w:val="18"/>
+                <w:lang w:eastAsia="fr-FR"/>
+              </w:rPr>
+              <w:t>'area</w:t>
+            </w:r>
+            <w:proofErr w:type="spellEnd"/>
+            <w:r>
+              <w:rPr>
+                <w:rFonts w:ascii="Monospaced" w:eastAsia="Times New Roman" w:hAnsi="Monospaced" w:cs="Courier New"/>
+                <w:color w:val="BC8F8F"/>
+                <w:sz w:val="18"/>
+                <w:szCs w:val="18"/>
+                <w:lang w:eastAsia="fr-FR"/>
+              </w:rPr>
+              <w:t>'</w:t>
+            </w:r>
+            <w:r>
+              <w:rPr>
+                <w:rFonts w:ascii="Monospaced" w:eastAsia="Times New Roman" w:hAnsi="Monospaced" w:cs="Courier New"/>
+                <w:color w:val="4A55DB"/>
+                <w:sz w:val="18"/>
+                <w:szCs w:val="18"/>
+                <w:lang w:eastAsia="fr-FR"/>
+              </w:rPr>
+              <w:t>)</w:t>
+            </w:r>
+            <w:r>
+              <w:rPr>
+                <w:rFonts w:ascii="Monospaced" w:eastAsia="Times New Roman" w:hAnsi="Monospaced" w:cs="Courier New"/>
+                <w:color w:val="000000"/>
+                <w:sz w:val="18"/>
+                <w:szCs w:val="18"/>
+                <w:lang w:eastAsia="fr-FR"/>
+              </w:rPr>
+              <w:t>;</w:t>
+            </w:r>
+          </w:p>
+        </w:tc>
+      </w:tr>
+    </w:tbl>
+    <w:p>
+      <w:pPr>
+        <w:ind w:firstLine="708"/>
+      </w:pPr>
+      <w:r>
+        <w:t xml:space="preserve">Maintenant que notre image et notre tatouage font la même taille, nous pouvons appliquer un </w:t>
+      </w:r>
+      <w:proofErr w:type="spellStart"/>
+      <w:r>
+        <w:t>fftshift</w:t>
+      </w:r>
+      <w:proofErr w:type="spellEnd"/>
+      <w:r>
+        <w:t xml:space="preserve"> a notre module et le multiplier point à point par notre tatouage. Il faut ensuite appliquer un second </w:t>
+      </w:r>
+      <w:proofErr w:type="spellStart"/>
+      <w:r>
+        <w:t>fftshift</w:t>
+      </w:r>
+      <w:proofErr w:type="spellEnd"/>
+      <w:r>
+        <w:t>, pour recentrer correctement les valeurs.</w:t>
+      </w:r>
+    </w:p>
+    <w:tbl>
+      <w:tblPr>
+        <w:tblStyle w:val="Grilledutableau"/>
+        <w:tblW w:w="0" w:type="auto"/>
+        <w:tblLook w:val="04A0" w:firstRow="1" w:lastRow="0" w:firstColumn="1" w:lastColumn="0" w:noHBand="0" w:noVBand="1"/>
+      </w:tblPr>
+      <w:tblGrid>
+        <w:gridCol w:w="9062"/>
+      </w:tblGrid>
+      <w:tr>
+        <w:tc>
+          <w:tcPr>
+            <w:tcW w:w="9062" w:type="dxa"/>
+          </w:tcPr>
+          <w:p>
+            <w:pPr>
+              <w:tabs>
+                <w:tab w:val="left" w:pos="916"/>
+                <w:tab w:val="left" w:pos="1832"/>
+                <w:tab w:val="left" w:pos="2748"/>
+                <w:tab w:val="left" w:pos="3664"/>
+                <w:tab w:val="left" w:pos="4580"/>
+                <w:tab w:val="left" w:pos="5496"/>
+                <w:tab w:val="left" w:pos="6412"/>
+                <w:tab w:val="left" w:pos="7328"/>
+                <w:tab w:val="left" w:pos="8244"/>
+                <w:tab w:val="left" w:pos="9160"/>
+                <w:tab w:val="left" w:pos="10076"/>
+                <w:tab w:val="left" w:pos="10992"/>
+                <w:tab w:val="left" w:pos="11908"/>
+                <w:tab w:val="left" w:pos="12824"/>
+                <w:tab w:val="left" w:pos="13740"/>
+                <w:tab w:val="left" w:pos="14656"/>
+              </w:tabs>
+              <w:rPr>
+                <w:rFonts w:ascii="Monospaced" w:eastAsia="Times New Roman" w:hAnsi="Monospaced" w:cs="Courier New"/>
+                <w:sz w:val="18"/>
+                <w:szCs w:val="18"/>
+                <w:lang w:eastAsia="fr-FR"/>
+              </w:rPr>
+            </w:pPr>
+            <w:proofErr w:type="spellStart"/>
+            <w:proofErr w:type="gramStart"/>
+            <w:r>
+              <w:rPr>
+                <w:rFonts w:ascii="Monospaced" w:eastAsia="Times New Roman" w:hAnsi="Monospaced" w:cs="Courier New"/>
+                <w:color w:val="000000"/>
+                <w:sz w:val="18"/>
+                <w:szCs w:val="18"/>
+                <w:lang w:eastAsia="fr-FR"/>
+              </w:rPr>
+              <w:t>image</w:t>
+            </w:r>
+            <w:proofErr w:type="gramEnd"/>
+            <w:r>
+              <w:rPr>
+                <w:rFonts w:ascii="Monospaced" w:eastAsia="Times New Roman" w:hAnsi="Monospaced" w:cs="Courier New"/>
+                <w:color w:val="000000"/>
+                <w:sz w:val="18"/>
+                <w:szCs w:val="18"/>
+                <w:lang w:eastAsia="fr-FR"/>
+              </w:rPr>
+              <w:t>_marquee</w:t>
+            </w:r>
+            <w:proofErr w:type="spellEnd"/>
+            <w:r>
+              <w:rPr>
+                <w:rFonts w:ascii="Monospaced" w:eastAsia="Times New Roman" w:hAnsi="Monospaced" w:cs="Courier New"/>
+                <w:sz w:val="18"/>
+                <w:szCs w:val="18"/>
+                <w:lang w:eastAsia="fr-FR"/>
+              </w:rPr>
+              <w:t xml:space="preserve"> </w:t>
+            </w:r>
+            <w:r>
+              <w:rPr>
+                <w:rFonts w:ascii="Monospaced" w:eastAsia="Times New Roman" w:hAnsi="Monospaced" w:cs="Courier New"/>
+                <w:color w:val="5C5C5C"/>
+                <w:sz w:val="18"/>
+                <w:szCs w:val="18"/>
+                <w:lang w:eastAsia="fr-FR"/>
+              </w:rPr>
+              <w:t>=</w:t>
+            </w:r>
+            <w:r>
+              <w:rPr>
+                <w:rFonts w:ascii="Monospaced" w:eastAsia="Times New Roman" w:hAnsi="Monospaced" w:cs="Courier New"/>
+                <w:sz w:val="18"/>
+                <w:szCs w:val="18"/>
+                <w:lang w:eastAsia="fr-FR"/>
+              </w:rPr>
+              <w:t xml:space="preserve"> </w:t>
+            </w:r>
+            <w:proofErr w:type="spellStart"/>
+            <w:r>
+              <w:rPr>
+                <w:rFonts w:ascii="Monospaced" w:eastAsia="Times New Roman" w:hAnsi="Monospaced" w:cs="Courier New"/>
+                <w:color w:val="000000"/>
+                <w:sz w:val="18"/>
+                <w:szCs w:val="18"/>
+                <w:lang w:eastAsia="fr-FR"/>
+              </w:rPr>
+              <w:t>fftshift</w:t>
+            </w:r>
+            <w:proofErr w:type="spellEnd"/>
+            <w:r>
+              <w:rPr>
+                <w:rFonts w:ascii="Monospaced" w:eastAsia="Times New Roman" w:hAnsi="Monospaced" w:cs="Courier New"/>
+                <w:color w:val="4A55DB"/>
+                <w:sz w:val="18"/>
+                <w:szCs w:val="18"/>
+                <w:lang w:eastAsia="fr-FR"/>
+              </w:rPr>
+              <w:t>(</w:t>
+            </w:r>
+            <w:r>
+              <w:rPr>
+                <w:rFonts w:ascii="Monospaced" w:eastAsia="Times New Roman" w:hAnsi="Monospaced" w:cs="Courier New"/>
+                <w:color w:val="000000"/>
+                <w:sz w:val="18"/>
+                <w:szCs w:val="18"/>
+                <w:lang w:eastAsia="fr-FR"/>
+              </w:rPr>
+              <w:t>module</w:t>
+            </w:r>
+            <w:r>
+              <w:rPr>
+                <w:rFonts w:ascii="Monospaced" w:eastAsia="Times New Roman" w:hAnsi="Monospaced" w:cs="Courier New"/>
+                <w:color w:val="4A55DB"/>
+                <w:sz w:val="18"/>
+                <w:szCs w:val="18"/>
+                <w:lang w:eastAsia="fr-FR"/>
+              </w:rPr>
+              <w:t>)</w:t>
+            </w:r>
+            <w:r>
+              <w:rPr>
+                <w:rFonts w:ascii="Monospaced" w:eastAsia="Times New Roman" w:hAnsi="Monospaced" w:cs="Courier New"/>
+                <w:color w:val="000000"/>
+                <w:sz w:val="18"/>
+                <w:szCs w:val="18"/>
+                <w:lang w:eastAsia="fr-FR"/>
+              </w:rPr>
+              <w:t>;</w:t>
+            </w:r>
+          </w:p>
+          <w:p>
+            <w:pPr>
+              <w:tabs>
+                <w:tab w:val="left" w:pos="916"/>
+                <w:tab w:val="left" w:pos="1832"/>
+                <w:tab w:val="left" w:pos="2748"/>
+                <w:tab w:val="left" w:pos="3664"/>
+                <w:tab w:val="left" w:pos="4580"/>
+                <w:tab w:val="left" w:pos="5496"/>
+                <w:tab w:val="left" w:pos="6412"/>
+                <w:tab w:val="left" w:pos="7328"/>
+                <w:tab w:val="left" w:pos="8244"/>
+                <w:tab w:val="left" w:pos="9160"/>
+                <w:tab w:val="left" w:pos="10076"/>
+                <w:tab w:val="left" w:pos="10992"/>
+                <w:tab w:val="left" w:pos="11908"/>
+                <w:tab w:val="left" w:pos="12824"/>
+                <w:tab w:val="left" w:pos="13740"/>
+                <w:tab w:val="left" w:pos="14656"/>
+              </w:tabs>
+              <w:rPr>
+                <w:rFonts w:ascii="Monospaced" w:eastAsia="Times New Roman" w:hAnsi="Monospaced" w:cs="Courier New"/>
+                <w:sz w:val="18"/>
+                <w:szCs w:val="18"/>
+                <w:lang w:eastAsia="fr-FR"/>
+              </w:rPr>
+            </w:pPr>
+            <w:proofErr w:type="spellStart"/>
+            <w:proofErr w:type="gramStart"/>
+            <w:r>
+              <w:rPr>
+                <w:rFonts w:ascii="Monospaced" w:eastAsia="Times New Roman" w:hAnsi="Monospaced" w:cs="Courier New"/>
+                <w:color w:val="000000"/>
+                <w:sz w:val="18"/>
+                <w:szCs w:val="18"/>
+                <w:lang w:eastAsia="fr-FR"/>
+              </w:rPr>
+              <w:t>image</w:t>
+            </w:r>
+            <w:proofErr w:type="gramEnd"/>
+            <w:r>
+              <w:rPr>
+                <w:rFonts w:ascii="Monospaced" w:eastAsia="Times New Roman" w:hAnsi="Monospaced" w:cs="Courier New"/>
+                <w:color w:val="000000"/>
+                <w:sz w:val="18"/>
+                <w:szCs w:val="18"/>
+                <w:lang w:eastAsia="fr-FR"/>
+              </w:rPr>
+              <w:t>_marquee</w:t>
+            </w:r>
+            <w:proofErr w:type="spellEnd"/>
+            <w:r>
+              <w:rPr>
+                <w:rFonts w:ascii="Monospaced" w:eastAsia="Times New Roman" w:hAnsi="Monospaced" w:cs="Courier New"/>
+                <w:sz w:val="18"/>
+                <w:szCs w:val="18"/>
+                <w:lang w:eastAsia="fr-FR"/>
+              </w:rPr>
+              <w:t xml:space="preserve"> </w:t>
+            </w:r>
+            <w:r>
+              <w:rPr>
+                <w:rFonts w:ascii="Monospaced" w:eastAsia="Times New Roman" w:hAnsi="Monospaced" w:cs="Courier New"/>
+                <w:color w:val="5C5C5C"/>
+                <w:sz w:val="18"/>
+                <w:szCs w:val="18"/>
+                <w:lang w:eastAsia="fr-FR"/>
+              </w:rPr>
+              <w:t>=</w:t>
+            </w:r>
+            <w:r>
+              <w:rPr>
+                <w:rFonts w:ascii="Monospaced" w:eastAsia="Times New Roman" w:hAnsi="Monospaced" w:cs="Courier New"/>
+                <w:sz w:val="18"/>
+                <w:szCs w:val="18"/>
+                <w:lang w:eastAsia="fr-FR"/>
+              </w:rPr>
+              <w:t xml:space="preserve"> </w:t>
+            </w:r>
+            <w:proofErr w:type="spellStart"/>
+            <w:r>
+              <w:rPr>
+                <w:rFonts w:ascii="Monospaced" w:eastAsia="Times New Roman" w:hAnsi="Monospaced" w:cs="Courier New"/>
+                <w:color w:val="000000"/>
+                <w:sz w:val="18"/>
+                <w:szCs w:val="18"/>
+                <w:lang w:eastAsia="fr-FR"/>
+              </w:rPr>
+              <w:t>image_marquee</w:t>
+            </w:r>
+            <w:proofErr w:type="spellEnd"/>
+            <w:r>
+              <w:rPr>
+                <w:rFonts w:ascii="Monospaced" w:eastAsia="Times New Roman" w:hAnsi="Monospaced" w:cs="Courier New"/>
+                <w:sz w:val="18"/>
+                <w:szCs w:val="18"/>
+                <w:lang w:eastAsia="fr-FR"/>
+              </w:rPr>
+              <w:t xml:space="preserve"> </w:t>
+            </w:r>
+            <w:r>
+              <w:rPr>
+                <w:rFonts w:ascii="Monospaced" w:eastAsia="Times New Roman" w:hAnsi="Monospaced" w:cs="Courier New"/>
+                <w:color w:val="5C5C5C"/>
+                <w:sz w:val="18"/>
+                <w:szCs w:val="18"/>
+                <w:lang w:eastAsia="fr-FR"/>
+              </w:rPr>
+              <w:t>.*</w:t>
+            </w:r>
+            <w:r>
+              <w:rPr>
+                <w:rFonts w:ascii="Monospaced" w:eastAsia="Times New Roman" w:hAnsi="Monospaced" w:cs="Courier New"/>
+                <w:sz w:val="18"/>
+                <w:szCs w:val="18"/>
+                <w:lang w:eastAsia="fr-FR"/>
+              </w:rPr>
+              <w:t xml:space="preserve"> </w:t>
+            </w:r>
+            <w:proofErr w:type="spellStart"/>
+            <w:r>
+              <w:rPr>
+                <w:rFonts w:ascii="Monospaced" w:eastAsia="Times New Roman" w:hAnsi="Monospaced" w:cs="Courier New"/>
+                <w:color w:val="000000"/>
+                <w:sz w:val="18"/>
+                <w:szCs w:val="18"/>
+                <w:lang w:eastAsia="fr-FR"/>
+              </w:rPr>
+              <w:t>img_tatouage</w:t>
+            </w:r>
+            <w:proofErr w:type="spellEnd"/>
+            <w:r>
+              <w:rPr>
+                <w:rFonts w:ascii="Monospaced" w:eastAsia="Times New Roman" w:hAnsi="Monospaced" w:cs="Courier New"/>
+                <w:color w:val="000000"/>
+                <w:sz w:val="18"/>
+                <w:szCs w:val="18"/>
+                <w:lang w:eastAsia="fr-FR"/>
+              </w:rPr>
+              <w:t>;</w:t>
+            </w:r>
+          </w:p>
+          <w:p>
+            <w:pPr>
+              <w:tabs>
+                <w:tab w:val="left" w:pos="916"/>
+                <w:tab w:val="left" w:pos="1832"/>
+                <w:tab w:val="left" w:pos="2748"/>
+                <w:tab w:val="left" w:pos="3664"/>
+                <w:tab w:val="left" w:pos="4580"/>
+                <w:tab w:val="left" w:pos="5496"/>
+                <w:tab w:val="left" w:pos="6412"/>
+                <w:tab w:val="left" w:pos="7328"/>
+                <w:tab w:val="left" w:pos="8244"/>
+                <w:tab w:val="left" w:pos="9160"/>
+                <w:tab w:val="left" w:pos="10076"/>
+                <w:tab w:val="left" w:pos="10992"/>
+                <w:tab w:val="left" w:pos="11908"/>
+                <w:tab w:val="left" w:pos="12824"/>
+                <w:tab w:val="left" w:pos="13740"/>
+                <w:tab w:val="left" w:pos="14656"/>
+              </w:tabs>
+              <w:rPr>
+                <w:rFonts w:ascii="Monospaced" w:eastAsia="Times New Roman" w:hAnsi="Monospaced" w:cs="Courier New"/>
+                <w:sz w:val="18"/>
+                <w:szCs w:val="18"/>
+                <w:lang w:eastAsia="fr-FR"/>
+              </w:rPr>
+            </w:pPr>
+            <w:proofErr w:type="spellStart"/>
+            <w:proofErr w:type="gramStart"/>
+            <w:r>
+              <w:rPr>
+                <w:rFonts w:ascii="Monospaced" w:eastAsia="Times New Roman" w:hAnsi="Monospaced" w:cs="Courier New"/>
+                <w:color w:val="000000"/>
+                <w:sz w:val="18"/>
+                <w:szCs w:val="18"/>
+                <w:lang w:eastAsia="fr-FR"/>
+              </w:rPr>
+              <w:t>image</w:t>
+            </w:r>
+            <w:proofErr w:type="gramEnd"/>
+            <w:r>
+              <w:rPr>
+                <w:rFonts w:ascii="Monospaced" w:eastAsia="Times New Roman" w:hAnsi="Monospaced" w:cs="Courier New"/>
+                <w:color w:val="000000"/>
+                <w:sz w:val="18"/>
+                <w:szCs w:val="18"/>
+                <w:lang w:eastAsia="fr-FR"/>
+              </w:rPr>
+              <w:t>_marquee</w:t>
+            </w:r>
+            <w:proofErr w:type="spellEnd"/>
+            <w:r>
+              <w:rPr>
+                <w:rFonts w:ascii="Monospaced" w:eastAsia="Times New Roman" w:hAnsi="Monospaced" w:cs="Courier New"/>
+                <w:sz w:val="18"/>
+                <w:szCs w:val="18"/>
+                <w:lang w:eastAsia="fr-FR"/>
+              </w:rPr>
+              <w:t xml:space="preserve"> </w:t>
+            </w:r>
+            <w:r>
+              <w:rPr>
+                <w:rFonts w:ascii="Monospaced" w:eastAsia="Times New Roman" w:hAnsi="Monospaced" w:cs="Courier New"/>
+                <w:color w:val="5C5C5C"/>
+                <w:sz w:val="18"/>
+                <w:szCs w:val="18"/>
+                <w:lang w:eastAsia="fr-FR"/>
+              </w:rPr>
+              <w:t>=</w:t>
+            </w:r>
+            <w:r>
+              <w:rPr>
+                <w:rFonts w:ascii="Monospaced" w:eastAsia="Times New Roman" w:hAnsi="Monospaced" w:cs="Courier New"/>
+                <w:sz w:val="18"/>
+                <w:szCs w:val="18"/>
+                <w:lang w:eastAsia="fr-FR"/>
+              </w:rPr>
+              <w:t xml:space="preserve"> </w:t>
+            </w:r>
+            <w:proofErr w:type="spellStart"/>
+            <w:r>
+              <w:rPr>
+                <w:rFonts w:ascii="Monospaced" w:eastAsia="Times New Roman" w:hAnsi="Monospaced" w:cs="Courier New"/>
+                <w:color w:val="000000"/>
+                <w:sz w:val="18"/>
+                <w:szCs w:val="18"/>
+                <w:lang w:eastAsia="fr-FR"/>
+              </w:rPr>
+              <w:t>fftshift</w:t>
+            </w:r>
+            <w:proofErr w:type="spellEnd"/>
+            <w:r>
+              <w:rPr>
+                <w:rFonts w:ascii="Monospaced" w:eastAsia="Times New Roman" w:hAnsi="Monospaced" w:cs="Courier New"/>
+                <w:color w:val="4A55DB"/>
+                <w:sz w:val="18"/>
+                <w:szCs w:val="18"/>
+                <w:lang w:eastAsia="fr-FR"/>
+              </w:rPr>
+              <w:t>(</w:t>
+            </w:r>
+            <w:proofErr w:type="spellStart"/>
+            <w:r>
+              <w:rPr>
+                <w:rFonts w:ascii="Monospaced" w:eastAsia="Times New Roman" w:hAnsi="Monospaced" w:cs="Courier New"/>
+                <w:color w:val="000000"/>
+                <w:sz w:val="18"/>
+                <w:szCs w:val="18"/>
+                <w:lang w:eastAsia="fr-FR"/>
+              </w:rPr>
+              <w:t>image_marquee</w:t>
+            </w:r>
+            <w:proofErr w:type="spellEnd"/>
+            <w:r>
+              <w:rPr>
+                <w:rFonts w:ascii="Monospaced" w:eastAsia="Times New Roman" w:hAnsi="Monospaced" w:cs="Courier New"/>
+                <w:color w:val="4A55DB"/>
+                <w:sz w:val="18"/>
+                <w:szCs w:val="18"/>
+                <w:lang w:eastAsia="fr-FR"/>
+              </w:rPr>
+              <w:t>)</w:t>
+            </w:r>
+            <w:r>
+              <w:rPr>
+                <w:rFonts w:ascii="Monospaced" w:eastAsia="Times New Roman" w:hAnsi="Monospaced" w:cs="Courier New"/>
+                <w:color w:val="000000"/>
+                <w:sz w:val="18"/>
+                <w:szCs w:val="18"/>
+                <w:lang w:eastAsia="fr-FR"/>
+              </w:rPr>
+              <w:t>;</w:t>
+            </w:r>
+          </w:p>
+        </w:tc>
+      </w:tr>
+    </w:tbl>
+    <w:p>
+      <w:pPr>
+        <w:ind w:firstLine="708"/>
+      </w:pPr>
+      <w:r>
+        <w:t xml:space="preserve">La dernière étape consiste </w:t>
+      </w:r>
+      <w:r>
+        <w:t>à</w:t>
+      </w:r>
+      <w:r>
+        <w:t xml:space="preserve"> reformer notre image </w:t>
+      </w:r>
+      <w:r>
+        <w:t>à</w:t>
+      </w:r>
+      <w:r>
+        <w:t xml:space="preserve"> partir du « module tatoué » et de la phase de l’image initiale. </w:t>
+      </w:r>
+    </w:p>
+    <w:p>
+      <w:pPr>
+        <w:ind w:firstLine="708"/>
+      </w:pPr>
+      <w:r>
+        <w:t xml:space="preserve">On applique pour cela la formule de trigonométrie qui lie le module et la phase grâce a une exponentielle. </w:t>
+      </w:r>
+    </w:p>
+    <w:p>
+      <w:pPr>
+        <w:ind w:firstLine="708"/>
+      </w:pPr>
+      <w:r>
+        <w:t xml:space="preserve">Il ne reste ensuite qu’a faire une transformée inverse de Fourier pour reconstituer notre image pour pouvoir la visualiser. </w:t>
+      </w:r>
+    </w:p>
+    <w:tbl>
+      <w:tblPr>
+        <w:tblStyle w:val="Grilledutableau"/>
+        <w:tblW w:w="0" w:type="auto"/>
+        <w:tblLook w:val="04A0" w:firstRow="1" w:lastRow="0" w:firstColumn="1" w:lastColumn="0" w:noHBand="0" w:noVBand="1"/>
+      </w:tblPr>
+      <w:tblGrid>
+        <w:gridCol w:w="9062"/>
+      </w:tblGrid>
+      <w:tr>
+        <w:tc>
+          <w:tcPr>
+            <w:tcW w:w="9062" w:type="dxa"/>
+          </w:tcPr>
+          <w:p>
+            <w:pPr>
+              <w:tabs>
+                <w:tab w:val="left" w:pos="916"/>
+                <w:tab w:val="left" w:pos="1832"/>
+                <w:tab w:val="left" w:pos="2748"/>
+                <w:tab w:val="left" w:pos="3664"/>
+                <w:tab w:val="left" w:pos="4580"/>
+                <w:tab w:val="left" w:pos="5496"/>
+                <w:tab w:val="left" w:pos="6412"/>
+                <w:tab w:val="left" w:pos="7328"/>
+                <w:tab w:val="left" w:pos="8244"/>
+                <w:tab w:val="left" w:pos="9160"/>
+                <w:tab w:val="left" w:pos="10076"/>
+                <w:tab w:val="left" w:pos="10992"/>
+                <w:tab w:val="left" w:pos="11908"/>
+                <w:tab w:val="left" w:pos="12824"/>
+                <w:tab w:val="left" w:pos="13740"/>
+                <w:tab w:val="left" w:pos="14656"/>
+              </w:tabs>
+              <w:rPr>
+                <w:rFonts w:ascii="Monospaced" w:eastAsia="Times New Roman" w:hAnsi="Monospaced" w:cs="Courier New"/>
+                <w:sz w:val="18"/>
+                <w:szCs w:val="18"/>
+                <w:lang w:eastAsia="fr-FR"/>
+              </w:rPr>
+            </w:pPr>
+            <w:proofErr w:type="spellStart"/>
+            <w:proofErr w:type="gramStart"/>
+            <w:r>
+              <w:rPr>
+                <w:rFonts w:ascii="Monospaced" w:eastAsia="Times New Roman" w:hAnsi="Monospaced" w:cs="Courier New"/>
+                <w:color w:val="000000"/>
+                <w:sz w:val="18"/>
+                <w:szCs w:val="18"/>
+                <w:lang w:eastAsia="fr-FR"/>
+              </w:rPr>
+              <w:t>cplx</w:t>
+            </w:r>
+            <w:proofErr w:type="spellEnd"/>
+            <w:proofErr w:type="gramEnd"/>
+            <w:r>
+              <w:rPr>
+                <w:rFonts w:ascii="Monospaced" w:eastAsia="Times New Roman" w:hAnsi="Monospaced" w:cs="Courier New"/>
+                <w:sz w:val="18"/>
+                <w:szCs w:val="18"/>
+                <w:lang w:eastAsia="fr-FR"/>
+              </w:rPr>
+              <w:t xml:space="preserve"> </w:t>
+            </w:r>
+            <w:r>
+              <w:rPr>
+                <w:rFonts w:ascii="Monospaced" w:eastAsia="Times New Roman" w:hAnsi="Monospaced" w:cs="Courier New"/>
+                <w:color w:val="5C5C5C"/>
+                <w:sz w:val="18"/>
+                <w:szCs w:val="18"/>
+                <w:lang w:eastAsia="fr-FR"/>
+              </w:rPr>
+              <w:t>=</w:t>
+            </w:r>
+            <w:r>
+              <w:rPr>
+                <w:rFonts w:ascii="Monospaced" w:eastAsia="Times New Roman" w:hAnsi="Monospaced" w:cs="Courier New"/>
+                <w:sz w:val="18"/>
+                <w:szCs w:val="18"/>
+                <w:lang w:eastAsia="fr-FR"/>
+              </w:rPr>
+              <w:t xml:space="preserve"> </w:t>
+            </w:r>
+            <w:proofErr w:type="spellStart"/>
+            <w:r>
+              <w:rPr>
+                <w:rFonts w:ascii="Monospaced" w:eastAsia="Times New Roman" w:hAnsi="Monospaced" w:cs="Courier New"/>
+                <w:color w:val="000000"/>
+                <w:sz w:val="18"/>
+                <w:szCs w:val="18"/>
+                <w:lang w:eastAsia="fr-FR"/>
+              </w:rPr>
+              <w:t>image_marquee</w:t>
+            </w:r>
+            <w:proofErr w:type="spellEnd"/>
+            <w:r>
+              <w:rPr>
+                <w:rFonts w:ascii="Monospaced" w:eastAsia="Times New Roman" w:hAnsi="Monospaced" w:cs="Courier New"/>
+                <w:sz w:val="18"/>
+                <w:szCs w:val="18"/>
+                <w:lang w:eastAsia="fr-FR"/>
+              </w:rPr>
+              <w:t xml:space="preserve"> </w:t>
+            </w:r>
+            <w:r>
+              <w:rPr>
+                <w:rFonts w:ascii="Monospaced" w:eastAsia="Times New Roman" w:hAnsi="Monospaced" w:cs="Courier New"/>
+                <w:color w:val="5C5C5C"/>
+                <w:sz w:val="18"/>
+                <w:szCs w:val="18"/>
+                <w:lang w:eastAsia="fr-FR"/>
+              </w:rPr>
+              <w:t>.*</w:t>
+            </w:r>
+            <w:r>
+              <w:rPr>
+                <w:rFonts w:ascii="Monospaced" w:eastAsia="Times New Roman" w:hAnsi="Monospaced" w:cs="Courier New"/>
+                <w:sz w:val="18"/>
+                <w:szCs w:val="18"/>
+                <w:lang w:eastAsia="fr-FR"/>
+              </w:rPr>
+              <w:t xml:space="preserve"> </w:t>
+            </w:r>
+            <w:proofErr w:type="spellStart"/>
+            <w:r>
+              <w:rPr>
+                <w:rFonts w:ascii="Monospaced" w:eastAsia="Times New Roman" w:hAnsi="Monospaced" w:cs="Courier New"/>
+                <w:color w:val="32B9B9"/>
+                <w:sz w:val="18"/>
+                <w:szCs w:val="18"/>
+                <w:lang w:eastAsia="fr-FR"/>
+              </w:rPr>
+              <w:t>exp</w:t>
+            </w:r>
+            <w:proofErr w:type="spellEnd"/>
+            <w:r>
+              <w:rPr>
+                <w:rFonts w:ascii="Monospaced" w:eastAsia="Times New Roman" w:hAnsi="Monospaced" w:cs="Courier New"/>
+                <w:color w:val="4A55DB"/>
+                <w:sz w:val="18"/>
+                <w:szCs w:val="18"/>
+                <w:lang w:eastAsia="fr-FR"/>
+              </w:rPr>
+              <w:t>(</w:t>
+            </w:r>
+            <w:r>
+              <w:rPr>
+                <w:rFonts w:ascii="Monospaced" w:eastAsia="Times New Roman" w:hAnsi="Monospaced" w:cs="Courier New"/>
+                <w:color w:val="DA70D6"/>
+                <w:sz w:val="18"/>
+                <w:szCs w:val="18"/>
+                <w:lang w:eastAsia="fr-FR"/>
+              </w:rPr>
+              <w:t>%i</w:t>
+            </w:r>
+            <w:r>
+              <w:rPr>
+                <w:rFonts w:ascii="Monospaced" w:eastAsia="Times New Roman" w:hAnsi="Monospaced" w:cs="Courier New"/>
+                <w:sz w:val="18"/>
+                <w:szCs w:val="18"/>
+                <w:lang w:eastAsia="fr-FR"/>
+              </w:rPr>
+              <w:t xml:space="preserve"> </w:t>
+            </w:r>
+            <w:r>
+              <w:rPr>
+                <w:rFonts w:ascii="Monospaced" w:eastAsia="Times New Roman" w:hAnsi="Monospaced" w:cs="Courier New"/>
+                <w:color w:val="5C5C5C"/>
+                <w:sz w:val="18"/>
+                <w:szCs w:val="18"/>
+                <w:lang w:eastAsia="fr-FR"/>
+              </w:rPr>
+              <w:t>.*</w:t>
+            </w:r>
+            <w:r>
+              <w:rPr>
+                <w:rFonts w:ascii="Monospaced" w:eastAsia="Times New Roman" w:hAnsi="Monospaced" w:cs="Courier New"/>
+                <w:sz w:val="18"/>
+                <w:szCs w:val="18"/>
+                <w:lang w:eastAsia="fr-FR"/>
+              </w:rPr>
+              <w:t xml:space="preserve"> </w:t>
+            </w:r>
+            <w:r>
+              <w:rPr>
+                <w:rFonts w:ascii="Monospaced" w:eastAsia="Times New Roman" w:hAnsi="Monospaced" w:cs="Courier New"/>
+                <w:color w:val="000000"/>
+                <w:sz w:val="18"/>
+                <w:szCs w:val="18"/>
+                <w:lang w:eastAsia="fr-FR"/>
+              </w:rPr>
+              <w:t>phase</w:t>
+            </w:r>
+            <w:r>
+              <w:rPr>
+                <w:rFonts w:ascii="Monospaced" w:eastAsia="Times New Roman" w:hAnsi="Monospaced" w:cs="Courier New"/>
+                <w:color w:val="4A55DB"/>
+                <w:sz w:val="18"/>
+                <w:szCs w:val="18"/>
+                <w:lang w:eastAsia="fr-FR"/>
+              </w:rPr>
+              <w:t>)</w:t>
+            </w:r>
+            <w:r>
+              <w:rPr>
+                <w:rFonts w:ascii="Monospaced" w:eastAsia="Times New Roman" w:hAnsi="Monospaced" w:cs="Courier New"/>
+                <w:color w:val="000000"/>
+                <w:sz w:val="18"/>
+                <w:szCs w:val="18"/>
+                <w:lang w:eastAsia="fr-FR"/>
+              </w:rPr>
+              <w:t>;</w:t>
+            </w:r>
+          </w:p>
+          <w:p>
+            <w:pPr>
+              <w:tabs>
+                <w:tab w:val="left" w:pos="916"/>
+                <w:tab w:val="left" w:pos="1832"/>
+                <w:tab w:val="left" w:pos="2748"/>
+                <w:tab w:val="left" w:pos="3664"/>
+                <w:tab w:val="left" w:pos="4580"/>
+                <w:tab w:val="left" w:pos="5496"/>
+                <w:tab w:val="left" w:pos="6412"/>
+                <w:tab w:val="left" w:pos="7328"/>
+                <w:tab w:val="left" w:pos="8244"/>
+                <w:tab w:val="left" w:pos="9160"/>
+                <w:tab w:val="left" w:pos="10076"/>
+                <w:tab w:val="left" w:pos="10992"/>
+                <w:tab w:val="left" w:pos="11908"/>
+                <w:tab w:val="left" w:pos="12824"/>
+                <w:tab w:val="left" w:pos="13740"/>
+                <w:tab w:val="left" w:pos="14656"/>
+              </w:tabs>
+              <w:rPr>
+                <w:rFonts w:ascii="Monospaced" w:eastAsia="Times New Roman" w:hAnsi="Monospaced" w:cs="Courier New"/>
+                <w:sz w:val="18"/>
+                <w:szCs w:val="18"/>
+                <w:lang w:eastAsia="fr-FR"/>
+              </w:rPr>
+            </w:pPr>
+            <w:proofErr w:type="spellStart"/>
+            <w:proofErr w:type="gramStart"/>
+            <w:r>
+              <w:rPr>
+                <w:rFonts w:ascii="Monospaced" w:eastAsia="Times New Roman" w:hAnsi="Monospaced" w:cs="Courier New"/>
+                <w:color w:val="000000"/>
+                <w:sz w:val="18"/>
+                <w:szCs w:val="18"/>
+                <w:lang w:eastAsia="fr-FR"/>
+              </w:rPr>
+              <w:t>image</w:t>
+            </w:r>
+            <w:proofErr w:type="gramEnd"/>
+            <w:r>
+              <w:rPr>
+                <w:rFonts w:ascii="Monospaced" w:eastAsia="Times New Roman" w:hAnsi="Monospaced" w:cs="Courier New"/>
+                <w:color w:val="000000"/>
+                <w:sz w:val="18"/>
+                <w:szCs w:val="18"/>
+                <w:lang w:eastAsia="fr-FR"/>
+              </w:rPr>
+              <w:t>_marquee</w:t>
+            </w:r>
+            <w:proofErr w:type="spellEnd"/>
+            <w:r>
+              <w:rPr>
+                <w:rFonts w:ascii="Monospaced" w:eastAsia="Times New Roman" w:hAnsi="Monospaced" w:cs="Courier New"/>
+                <w:sz w:val="18"/>
+                <w:szCs w:val="18"/>
+                <w:lang w:eastAsia="fr-FR"/>
+              </w:rPr>
+              <w:t xml:space="preserve"> </w:t>
+            </w:r>
+            <w:r>
+              <w:rPr>
+                <w:rFonts w:ascii="Monospaced" w:eastAsia="Times New Roman" w:hAnsi="Monospaced" w:cs="Courier New"/>
+                <w:color w:val="5C5C5C"/>
+                <w:sz w:val="18"/>
+                <w:szCs w:val="18"/>
+                <w:lang w:eastAsia="fr-FR"/>
+              </w:rPr>
+              <w:t>=</w:t>
+            </w:r>
+            <w:r>
+              <w:rPr>
+                <w:rFonts w:ascii="Monospaced" w:eastAsia="Times New Roman" w:hAnsi="Monospaced" w:cs="Courier New"/>
+                <w:sz w:val="18"/>
+                <w:szCs w:val="18"/>
+                <w:lang w:eastAsia="fr-FR"/>
+              </w:rPr>
+              <w:t xml:space="preserve"> </w:t>
+            </w:r>
+            <w:proofErr w:type="spellStart"/>
+            <w:r>
+              <w:rPr>
+                <w:rFonts w:ascii="Monospaced" w:eastAsia="Times New Roman" w:hAnsi="Monospaced" w:cs="Courier New"/>
+                <w:color w:val="32B9B9"/>
+                <w:sz w:val="18"/>
+                <w:szCs w:val="18"/>
+                <w:lang w:eastAsia="fr-FR"/>
+              </w:rPr>
+              <w:t>fft</w:t>
+            </w:r>
+            <w:proofErr w:type="spellEnd"/>
+            <w:r>
+              <w:rPr>
+                <w:rFonts w:ascii="Monospaced" w:eastAsia="Times New Roman" w:hAnsi="Monospaced" w:cs="Courier New"/>
+                <w:color w:val="4A55DB"/>
+                <w:sz w:val="18"/>
+                <w:szCs w:val="18"/>
+                <w:lang w:eastAsia="fr-FR"/>
+              </w:rPr>
+              <w:t>(</w:t>
+            </w:r>
+            <w:r>
+              <w:rPr>
+                <w:rFonts w:ascii="Monospaced" w:eastAsia="Times New Roman" w:hAnsi="Monospaced" w:cs="Courier New"/>
+                <w:color w:val="000000"/>
+                <w:sz w:val="18"/>
+                <w:szCs w:val="18"/>
+                <w:lang w:eastAsia="fr-FR"/>
+              </w:rPr>
+              <w:t>cplx,</w:t>
+            </w:r>
+            <w:r>
+              <w:rPr>
+                <w:rFonts w:ascii="Monospaced" w:eastAsia="Times New Roman" w:hAnsi="Monospaced" w:cs="Courier New"/>
+                <w:color w:val="BC8F8F"/>
+                <w:sz w:val="18"/>
+                <w:szCs w:val="18"/>
+                <w:lang w:eastAsia="fr-FR"/>
+              </w:rPr>
+              <w:t>1</w:t>
+            </w:r>
+            <w:r>
+              <w:rPr>
+                <w:rFonts w:ascii="Monospaced" w:eastAsia="Times New Roman" w:hAnsi="Monospaced" w:cs="Courier New"/>
+                <w:color w:val="4A55DB"/>
+                <w:sz w:val="18"/>
+                <w:szCs w:val="18"/>
+                <w:lang w:eastAsia="fr-FR"/>
+              </w:rPr>
+              <w:t>)</w:t>
+            </w:r>
+            <w:r>
+              <w:rPr>
+                <w:rFonts w:ascii="Monospaced" w:eastAsia="Times New Roman" w:hAnsi="Monospaced" w:cs="Courier New"/>
+                <w:color w:val="000000"/>
+                <w:sz w:val="18"/>
+                <w:szCs w:val="18"/>
+                <w:lang w:eastAsia="fr-FR"/>
+              </w:rPr>
+              <w:t>;</w:t>
+            </w:r>
+          </w:p>
+        </w:tc>
+      </w:tr>
+    </w:tbl>
     <w:p>
       <w:pPr>
         <w:ind w:firstLine="708"/>
@@ -3228,12 +4643,1852 @@
       <w:pPr>
         <w:ind w:firstLine="708"/>
       </w:pPr>
+      <w:r>
+        <w:t>Tout au long du code, il est possible de visualiser « l’image fréquentielle » pour vér</w:t>
+      </w:r>
+      <w:r>
+        <w:t>i</w:t>
+      </w:r>
+      <w:r>
+        <w:t xml:space="preserve">fier que les différentes étapes sont correctes. On peut aussi grâce </w:t>
+      </w:r>
+      <w:r>
+        <w:t>à</w:t>
+      </w:r>
+      <w:r>
+        <w:t xml:space="preserve"> ça vérifier que le tatouage est bien présent dans notre image. On applique </w:t>
+      </w:r>
+      <w:r>
+        <w:t>la fonction calcule module pour recalculer le module. On utilise également la fonction « </w:t>
+      </w:r>
+      <w:proofErr w:type="spellStart"/>
+      <w:r>
+        <w:t>afficheImage</w:t>
+      </w:r>
+      <w:proofErr w:type="spellEnd"/>
+      <w:r>
+        <w:t> » pour afficher les images de façon classique lorsqu’elles ne sont pas en fréquence</w:t>
+      </w:r>
+    </w:p>
+    <w:tbl>
+      <w:tblPr>
+        <w:tblStyle w:val="Grilledutableau"/>
+        <w:tblW w:w="0" w:type="auto"/>
+        <w:tblLook w:val="04A0" w:firstRow="1" w:lastRow="0" w:firstColumn="1" w:lastColumn="0" w:noHBand="0" w:noVBand="1"/>
+      </w:tblPr>
+      <w:tblGrid>
+        <w:gridCol w:w="9062"/>
+      </w:tblGrid>
+      <w:tr>
+        <w:tc>
+          <w:tcPr>
+            <w:tcW w:w="9062" w:type="dxa"/>
+          </w:tcPr>
+          <w:p>
+            <w:pPr>
+              <w:tabs>
+                <w:tab w:val="left" w:pos="916"/>
+                <w:tab w:val="left" w:pos="1832"/>
+                <w:tab w:val="left" w:pos="2748"/>
+                <w:tab w:val="left" w:pos="3664"/>
+                <w:tab w:val="left" w:pos="4580"/>
+                <w:tab w:val="left" w:pos="5496"/>
+                <w:tab w:val="left" w:pos="6412"/>
+                <w:tab w:val="left" w:pos="7328"/>
+                <w:tab w:val="left" w:pos="8244"/>
+                <w:tab w:val="left" w:pos="9160"/>
+                <w:tab w:val="left" w:pos="10076"/>
+                <w:tab w:val="left" w:pos="10992"/>
+                <w:tab w:val="left" w:pos="11908"/>
+                <w:tab w:val="left" w:pos="12824"/>
+                <w:tab w:val="left" w:pos="13740"/>
+                <w:tab w:val="left" w:pos="14656"/>
+              </w:tabs>
+              <w:rPr>
+                <w:rFonts w:ascii="Monospaced" w:eastAsia="Times New Roman" w:hAnsi="Monospaced" w:cs="Courier New"/>
+                <w:sz w:val="18"/>
+                <w:szCs w:val="18"/>
+                <w:lang w:eastAsia="fr-FR"/>
+              </w:rPr>
+            </w:pPr>
+            <w:proofErr w:type="spellStart"/>
+            <w:proofErr w:type="gramStart"/>
+            <w:r>
+              <w:rPr>
+                <w:rFonts w:ascii="Monospaced" w:eastAsia="Times New Roman" w:hAnsi="Monospaced" w:cs="Courier New"/>
+                <w:color w:val="B01813"/>
+                <w:sz w:val="18"/>
+                <w:szCs w:val="18"/>
+                <w:lang w:eastAsia="fr-FR"/>
+              </w:rPr>
+              <w:t>function</w:t>
+            </w:r>
+            <w:proofErr w:type="spellEnd"/>
+            <w:proofErr w:type="gramEnd"/>
+            <w:r>
+              <w:rPr>
+                <w:rFonts w:ascii="Monospaced" w:eastAsia="Times New Roman" w:hAnsi="Monospaced" w:cs="Courier New"/>
+                <w:sz w:val="18"/>
+                <w:szCs w:val="18"/>
+                <w:lang w:eastAsia="fr-FR"/>
+              </w:rPr>
+              <w:t xml:space="preserve"> </w:t>
+            </w:r>
+            <w:r>
+              <w:rPr>
+                <w:rFonts w:ascii="Monospaced" w:eastAsia="Times New Roman" w:hAnsi="Monospaced" w:cs="Courier New"/>
+                <w:b/>
+                <w:bCs/>
+                <w:color w:val="834310"/>
+                <w:sz w:val="18"/>
+                <w:szCs w:val="18"/>
+                <w:lang w:eastAsia="fr-FR"/>
+              </w:rPr>
+              <w:t>mod</w:t>
+            </w:r>
+            <w:r>
+              <w:rPr>
+                <w:rFonts w:ascii="Monospaced" w:eastAsia="Times New Roman" w:hAnsi="Monospaced" w:cs="Courier New"/>
+                <w:color w:val="5C5C5C"/>
+                <w:sz w:val="18"/>
+                <w:szCs w:val="18"/>
+                <w:lang w:eastAsia="fr-FR"/>
+              </w:rPr>
+              <w:t>=</w:t>
+            </w:r>
+            <w:proofErr w:type="spellStart"/>
+            <w:r>
+              <w:rPr>
+                <w:rFonts w:ascii="Monospaced" w:eastAsia="Times New Roman" w:hAnsi="Monospaced" w:cs="Courier New"/>
+                <w:color w:val="000000"/>
+                <w:sz w:val="18"/>
+                <w:szCs w:val="18"/>
+                <w:u w:val="single"/>
+                <w:lang w:eastAsia="fr-FR"/>
+              </w:rPr>
+              <w:t>calculmodule</w:t>
+            </w:r>
+            <w:proofErr w:type="spellEnd"/>
+            <w:r>
+              <w:rPr>
+                <w:rFonts w:ascii="Monospaced" w:eastAsia="Times New Roman" w:hAnsi="Monospaced" w:cs="Courier New"/>
+                <w:color w:val="4A55DB"/>
+                <w:sz w:val="18"/>
+                <w:szCs w:val="18"/>
+                <w:lang w:eastAsia="fr-FR"/>
+              </w:rPr>
+              <w:t>(</w:t>
+            </w:r>
+            <w:r>
+              <w:rPr>
+                <w:rFonts w:ascii="Monospaced" w:eastAsia="Times New Roman" w:hAnsi="Monospaced" w:cs="Courier New"/>
+                <w:b/>
+                <w:bCs/>
+                <w:color w:val="834310"/>
+                <w:sz w:val="18"/>
+                <w:szCs w:val="18"/>
+                <w:lang w:eastAsia="fr-FR"/>
+              </w:rPr>
+              <w:t>matrice</w:t>
+            </w:r>
+            <w:r>
+              <w:rPr>
+                <w:rFonts w:ascii="Monospaced" w:eastAsia="Times New Roman" w:hAnsi="Monospaced" w:cs="Courier New"/>
+                <w:color w:val="4A55DB"/>
+                <w:sz w:val="18"/>
+                <w:szCs w:val="18"/>
+                <w:lang w:eastAsia="fr-FR"/>
+              </w:rPr>
+              <w:t>)</w:t>
+            </w:r>
+          </w:p>
+          <w:p>
+            <w:pPr>
+              <w:tabs>
+                <w:tab w:val="left" w:pos="916"/>
+                <w:tab w:val="left" w:pos="1832"/>
+                <w:tab w:val="left" w:pos="2748"/>
+                <w:tab w:val="left" w:pos="3664"/>
+                <w:tab w:val="left" w:pos="4580"/>
+                <w:tab w:val="left" w:pos="5496"/>
+                <w:tab w:val="left" w:pos="6412"/>
+                <w:tab w:val="left" w:pos="7328"/>
+                <w:tab w:val="left" w:pos="8244"/>
+                <w:tab w:val="left" w:pos="9160"/>
+                <w:tab w:val="left" w:pos="10076"/>
+                <w:tab w:val="left" w:pos="10992"/>
+                <w:tab w:val="left" w:pos="11908"/>
+                <w:tab w:val="left" w:pos="12824"/>
+                <w:tab w:val="left" w:pos="13740"/>
+                <w:tab w:val="left" w:pos="14656"/>
+              </w:tabs>
+              <w:rPr>
+                <w:rFonts w:ascii="Monospaced" w:eastAsia="Times New Roman" w:hAnsi="Monospaced" w:cs="Courier New"/>
+                <w:sz w:val="18"/>
+                <w:szCs w:val="18"/>
+                <w:lang w:eastAsia="fr-FR"/>
+              </w:rPr>
+            </w:pPr>
+            <w:r>
+              <w:rPr>
+                <w:rFonts w:ascii="Monospaced" w:eastAsia="Times New Roman" w:hAnsi="Monospaced" w:cs="Courier New"/>
+                <w:sz w:val="18"/>
+                <w:szCs w:val="18"/>
+                <w:lang w:eastAsia="fr-FR"/>
+              </w:rPr>
+              <w:t xml:space="preserve">    </w:t>
+            </w:r>
+            <w:r>
+              <w:rPr>
+                <w:rFonts w:ascii="Monospaced" w:eastAsia="Times New Roman" w:hAnsi="Monospaced" w:cs="Courier New"/>
+                <w:color w:val="4A55DB"/>
+                <w:sz w:val="18"/>
+                <w:szCs w:val="18"/>
+                <w:lang w:eastAsia="fr-FR"/>
+              </w:rPr>
+              <w:t>[</w:t>
+            </w:r>
+            <w:proofErr w:type="gramStart"/>
+            <w:r>
+              <w:rPr>
+                <w:rFonts w:ascii="Monospaced" w:eastAsia="Times New Roman" w:hAnsi="Monospaced" w:cs="Courier New"/>
+                <w:color w:val="000000"/>
+                <w:sz w:val="18"/>
+                <w:szCs w:val="18"/>
+                <w:lang w:eastAsia="fr-FR"/>
+              </w:rPr>
+              <w:t>N,M</w:t>
+            </w:r>
+            <w:proofErr w:type="gramEnd"/>
+            <w:r>
+              <w:rPr>
+                <w:rFonts w:ascii="Monospaced" w:eastAsia="Times New Roman" w:hAnsi="Monospaced" w:cs="Courier New"/>
+                <w:color w:val="4A55DB"/>
+                <w:sz w:val="18"/>
+                <w:szCs w:val="18"/>
+                <w:lang w:eastAsia="fr-FR"/>
+              </w:rPr>
+              <w:t>]</w:t>
+            </w:r>
+            <w:r>
+              <w:rPr>
+                <w:rFonts w:ascii="Monospaced" w:eastAsia="Times New Roman" w:hAnsi="Monospaced" w:cs="Courier New"/>
+                <w:sz w:val="18"/>
+                <w:szCs w:val="18"/>
+                <w:lang w:eastAsia="fr-FR"/>
+              </w:rPr>
+              <w:t xml:space="preserve"> </w:t>
+            </w:r>
+            <w:r>
+              <w:rPr>
+                <w:rFonts w:ascii="Monospaced" w:eastAsia="Times New Roman" w:hAnsi="Monospaced" w:cs="Courier New"/>
+                <w:color w:val="5C5C5C"/>
+                <w:sz w:val="18"/>
+                <w:szCs w:val="18"/>
+                <w:lang w:eastAsia="fr-FR"/>
+              </w:rPr>
+              <w:t>=</w:t>
+            </w:r>
+            <w:r>
+              <w:rPr>
+                <w:rFonts w:ascii="Monospaced" w:eastAsia="Times New Roman" w:hAnsi="Monospaced" w:cs="Courier New"/>
+                <w:sz w:val="18"/>
+                <w:szCs w:val="18"/>
+                <w:lang w:eastAsia="fr-FR"/>
+              </w:rPr>
+              <w:t xml:space="preserve"> </w:t>
+            </w:r>
+            <w:r>
+              <w:rPr>
+                <w:rFonts w:ascii="Monospaced" w:eastAsia="Times New Roman" w:hAnsi="Monospaced" w:cs="Courier New"/>
+                <w:color w:val="32B9B9"/>
+                <w:sz w:val="18"/>
+                <w:szCs w:val="18"/>
+                <w:lang w:eastAsia="fr-FR"/>
+              </w:rPr>
+              <w:t>size</w:t>
+            </w:r>
+            <w:r>
+              <w:rPr>
+                <w:rFonts w:ascii="Monospaced" w:eastAsia="Times New Roman" w:hAnsi="Monospaced" w:cs="Courier New"/>
+                <w:color w:val="4A55DB"/>
+                <w:sz w:val="18"/>
+                <w:szCs w:val="18"/>
+                <w:lang w:eastAsia="fr-FR"/>
+              </w:rPr>
+              <w:t>(</w:t>
+            </w:r>
+            <w:r>
+              <w:rPr>
+                <w:rFonts w:ascii="Monospaced" w:eastAsia="Times New Roman" w:hAnsi="Monospaced" w:cs="Courier New"/>
+                <w:b/>
+                <w:bCs/>
+                <w:color w:val="834310"/>
+                <w:sz w:val="18"/>
+                <w:szCs w:val="18"/>
+                <w:lang w:eastAsia="fr-FR"/>
+              </w:rPr>
+              <w:t>matrice</w:t>
+            </w:r>
+            <w:r>
+              <w:rPr>
+                <w:rFonts w:ascii="Monospaced" w:eastAsia="Times New Roman" w:hAnsi="Monospaced" w:cs="Courier New"/>
+                <w:color w:val="4A55DB"/>
+                <w:sz w:val="18"/>
+                <w:szCs w:val="18"/>
+                <w:lang w:eastAsia="fr-FR"/>
+              </w:rPr>
+              <w:t>)</w:t>
+            </w:r>
+          </w:p>
+          <w:p>
+            <w:pPr>
+              <w:tabs>
+                <w:tab w:val="left" w:pos="916"/>
+                <w:tab w:val="left" w:pos="1832"/>
+                <w:tab w:val="left" w:pos="2748"/>
+                <w:tab w:val="left" w:pos="3664"/>
+                <w:tab w:val="left" w:pos="4580"/>
+                <w:tab w:val="left" w:pos="5496"/>
+                <w:tab w:val="left" w:pos="6412"/>
+                <w:tab w:val="left" w:pos="7328"/>
+                <w:tab w:val="left" w:pos="8244"/>
+                <w:tab w:val="left" w:pos="9160"/>
+                <w:tab w:val="left" w:pos="10076"/>
+                <w:tab w:val="left" w:pos="10992"/>
+                <w:tab w:val="left" w:pos="11908"/>
+                <w:tab w:val="left" w:pos="12824"/>
+                <w:tab w:val="left" w:pos="13740"/>
+                <w:tab w:val="left" w:pos="14656"/>
+              </w:tabs>
+              <w:rPr>
+                <w:rFonts w:ascii="Monospaced" w:eastAsia="Times New Roman" w:hAnsi="Monospaced" w:cs="Courier New"/>
+                <w:sz w:val="18"/>
+                <w:szCs w:val="18"/>
+                <w:lang w:eastAsia="fr-FR"/>
+              </w:rPr>
+            </w:pPr>
+            <w:r>
+              <w:rPr>
+                <w:rFonts w:ascii="Monospaced" w:eastAsia="Times New Roman" w:hAnsi="Monospaced" w:cs="Courier New"/>
+                <w:sz w:val="18"/>
+                <w:szCs w:val="18"/>
+                <w:lang w:eastAsia="fr-FR"/>
+              </w:rPr>
+              <w:t xml:space="preserve">    </w:t>
+            </w:r>
+            <w:proofErr w:type="gramStart"/>
+            <w:r>
+              <w:rPr>
+                <w:rFonts w:ascii="Monospaced" w:eastAsia="Times New Roman" w:hAnsi="Monospaced" w:cs="Courier New"/>
+                <w:color w:val="A020F0"/>
+                <w:sz w:val="18"/>
+                <w:szCs w:val="18"/>
+                <w:lang w:eastAsia="fr-FR"/>
+              </w:rPr>
+              <w:t>for</w:t>
+            </w:r>
+            <w:proofErr w:type="gramEnd"/>
+            <w:r>
+              <w:rPr>
+                <w:rFonts w:ascii="Monospaced" w:eastAsia="Times New Roman" w:hAnsi="Monospaced" w:cs="Courier New"/>
+                <w:sz w:val="18"/>
+                <w:szCs w:val="18"/>
+                <w:lang w:eastAsia="fr-FR"/>
+              </w:rPr>
+              <w:t xml:space="preserve"> </w:t>
+            </w:r>
+            <w:r>
+              <w:rPr>
+                <w:rFonts w:ascii="Monospaced" w:eastAsia="Times New Roman" w:hAnsi="Monospaced" w:cs="Courier New"/>
+                <w:color w:val="000000"/>
+                <w:sz w:val="18"/>
+                <w:szCs w:val="18"/>
+                <w:lang w:eastAsia="fr-FR"/>
+              </w:rPr>
+              <w:t>i</w:t>
+            </w:r>
+            <w:r>
+              <w:rPr>
+                <w:rFonts w:ascii="Monospaced" w:eastAsia="Times New Roman" w:hAnsi="Monospaced" w:cs="Courier New"/>
+                <w:color w:val="5C5C5C"/>
+                <w:sz w:val="18"/>
+                <w:szCs w:val="18"/>
+                <w:lang w:eastAsia="fr-FR"/>
+              </w:rPr>
+              <w:t>=</w:t>
+            </w:r>
+            <w:r>
+              <w:rPr>
+                <w:rFonts w:ascii="Monospaced" w:eastAsia="Times New Roman" w:hAnsi="Monospaced" w:cs="Courier New"/>
+                <w:color w:val="BC8F8F"/>
+                <w:sz w:val="18"/>
+                <w:szCs w:val="18"/>
+                <w:lang w:eastAsia="fr-FR"/>
+              </w:rPr>
+              <w:t>1</w:t>
+            </w:r>
+            <w:r>
+              <w:rPr>
+                <w:rFonts w:ascii="Monospaced" w:eastAsia="Times New Roman" w:hAnsi="Monospaced" w:cs="Courier New"/>
+                <w:color w:val="FFAA00"/>
+                <w:sz w:val="18"/>
+                <w:szCs w:val="18"/>
+                <w:lang w:eastAsia="fr-FR"/>
+              </w:rPr>
+              <w:t>:</w:t>
+            </w:r>
+            <w:r>
+              <w:rPr>
+                <w:rFonts w:ascii="Monospaced" w:eastAsia="Times New Roman" w:hAnsi="Monospaced" w:cs="Courier New"/>
+                <w:color w:val="000000"/>
+                <w:sz w:val="18"/>
+                <w:szCs w:val="18"/>
+                <w:lang w:eastAsia="fr-FR"/>
+              </w:rPr>
+              <w:t>N</w:t>
+            </w:r>
+            <w:r>
+              <w:rPr>
+                <w:rFonts w:ascii="Monospaced" w:eastAsia="Times New Roman" w:hAnsi="Monospaced" w:cs="Courier New"/>
+                <w:sz w:val="18"/>
+                <w:szCs w:val="18"/>
+                <w:lang w:eastAsia="fr-FR"/>
+              </w:rPr>
+              <w:t xml:space="preserve"> </w:t>
+            </w:r>
+          </w:p>
+          <w:p>
+            <w:pPr>
+              <w:tabs>
+                <w:tab w:val="left" w:pos="916"/>
+                <w:tab w:val="left" w:pos="1832"/>
+                <w:tab w:val="left" w:pos="2748"/>
+                <w:tab w:val="left" w:pos="3664"/>
+                <w:tab w:val="left" w:pos="4580"/>
+                <w:tab w:val="left" w:pos="5496"/>
+                <w:tab w:val="left" w:pos="6412"/>
+                <w:tab w:val="left" w:pos="7328"/>
+                <w:tab w:val="left" w:pos="8244"/>
+                <w:tab w:val="left" w:pos="9160"/>
+                <w:tab w:val="left" w:pos="10076"/>
+                <w:tab w:val="left" w:pos="10992"/>
+                <w:tab w:val="left" w:pos="11908"/>
+                <w:tab w:val="left" w:pos="12824"/>
+                <w:tab w:val="left" w:pos="13740"/>
+                <w:tab w:val="left" w:pos="14656"/>
+              </w:tabs>
+              <w:rPr>
+                <w:rFonts w:ascii="Monospaced" w:eastAsia="Times New Roman" w:hAnsi="Monospaced" w:cs="Courier New"/>
+                <w:sz w:val="18"/>
+                <w:szCs w:val="18"/>
+                <w:lang w:eastAsia="fr-FR"/>
+              </w:rPr>
+            </w:pPr>
+            <w:r>
+              <w:rPr>
+                <w:rFonts w:ascii="Monospaced" w:eastAsia="Times New Roman" w:hAnsi="Monospaced" w:cs="Courier New"/>
+                <w:sz w:val="18"/>
+                <w:szCs w:val="18"/>
+                <w:lang w:eastAsia="fr-FR"/>
+              </w:rPr>
+              <w:t xml:space="preserve">        </w:t>
+            </w:r>
+            <w:proofErr w:type="gramStart"/>
+            <w:r>
+              <w:rPr>
+                <w:rFonts w:ascii="Monospaced" w:eastAsia="Times New Roman" w:hAnsi="Monospaced" w:cs="Courier New"/>
+                <w:color w:val="A020F0"/>
+                <w:sz w:val="18"/>
+                <w:szCs w:val="18"/>
+                <w:lang w:eastAsia="fr-FR"/>
+              </w:rPr>
+              <w:t>for</w:t>
+            </w:r>
+            <w:proofErr w:type="gramEnd"/>
+            <w:r>
+              <w:rPr>
+                <w:rFonts w:ascii="Monospaced" w:eastAsia="Times New Roman" w:hAnsi="Monospaced" w:cs="Courier New"/>
+                <w:sz w:val="18"/>
+                <w:szCs w:val="18"/>
+                <w:lang w:eastAsia="fr-FR"/>
+              </w:rPr>
+              <w:t xml:space="preserve"> </w:t>
+            </w:r>
+            <w:r>
+              <w:rPr>
+                <w:rFonts w:ascii="Monospaced" w:eastAsia="Times New Roman" w:hAnsi="Monospaced" w:cs="Courier New"/>
+                <w:color w:val="000000"/>
+                <w:sz w:val="18"/>
+                <w:szCs w:val="18"/>
+                <w:lang w:eastAsia="fr-FR"/>
+              </w:rPr>
+              <w:t>j</w:t>
+            </w:r>
+            <w:r>
+              <w:rPr>
+                <w:rFonts w:ascii="Monospaced" w:eastAsia="Times New Roman" w:hAnsi="Monospaced" w:cs="Courier New"/>
+                <w:color w:val="5C5C5C"/>
+                <w:sz w:val="18"/>
+                <w:szCs w:val="18"/>
+                <w:lang w:eastAsia="fr-FR"/>
+              </w:rPr>
+              <w:t>=</w:t>
+            </w:r>
+            <w:r>
+              <w:rPr>
+                <w:rFonts w:ascii="Monospaced" w:eastAsia="Times New Roman" w:hAnsi="Monospaced" w:cs="Courier New"/>
+                <w:color w:val="BC8F8F"/>
+                <w:sz w:val="18"/>
+                <w:szCs w:val="18"/>
+                <w:lang w:eastAsia="fr-FR"/>
+              </w:rPr>
+              <w:t>1</w:t>
+            </w:r>
+            <w:r>
+              <w:rPr>
+                <w:rFonts w:ascii="Monospaced" w:eastAsia="Times New Roman" w:hAnsi="Monospaced" w:cs="Courier New"/>
+                <w:color w:val="FFAA00"/>
+                <w:sz w:val="18"/>
+                <w:szCs w:val="18"/>
+                <w:lang w:eastAsia="fr-FR"/>
+              </w:rPr>
+              <w:t>:</w:t>
+            </w:r>
+            <w:r>
+              <w:rPr>
+                <w:rFonts w:ascii="Monospaced" w:eastAsia="Times New Roman" w:hAnsi="Monospaced" w:cs="Courier New"/>
+                <w:color w:val="000000"/>
+                <w:sz w:val="18"/>
+                <w:szCs w:val="18"/>
+                <w:lang w:eastAsia="fr-FR"/>
+              </w:rPr>
+              <w:t>M</w:t>
+            </w:r>
+          </w:p>
+          <w:p>
+            <w:pPr>
+              <w:tabs>
+                <w:tab w:val="left" w:pos="916"/>
+                <w:tab w:val="left" w:pos="1832"/>
+                <w:tab w:val="left" w:pos="2748"/>
+                <w:tab w:val="left" w:pos="3664"/>
+                <w:tab w:val="left" w:pos="4580"/>
+                <w:tab w:val="left" w:pos="5496"/>
+                <w:tab w:val="left" w:pos="6412"/>
+                <w:tab w:val="left" w:pos="7328"/>
+                <w:tab w:val="left" w:pos="8244"/>
+                <w:tab w:val="left" w:pos="9160"/>
+                <w:tab w:val="left" w:pos="10076"/>
+                <w:tab w:val="left" w:pos="10992"/>
+                <w:tab w:val="left" w:pos="11908"/>
+                <w:tab w:val="left" w:pos="12824"/>
+                <w:tab w:val="left" w:pos="13740"/>
+                <w:tab w:val="left" w:pos="14656"/>
+              </w:tabs>
+              <w:rPr>
+                <w:rFonts w:ascii="Monospaced" w:eastAsia="Times New Roman" w:hAnsi="Monospaced" w:cs="Courier New"/>
+                <w:sz w:val="18"/>
+                <w:szCs w:val="18"/>
+                <w:lang w:eastAsia="fr-FR"/>
+              </w:rPr>
+            </w:pPr>
+            <w:r>
+              <w:rPr>
+                <w:rFonts w:ascii="Monospaced" w:eastAsia="Times New Roman" w:hAnsi="Monospaced" w:cs="Courier New"/>
+                <w:sz w:val="18"/>
+                <w:szCs w:val="18"/>
+                <w:lang w:eastAsia="fr-FR"/>
+              </w:rPr>
+              <w:t xml:space="preserve">            </w:t>
+            </w:r>
+            <w:proofErr w:type="gramStart"/>
+            <w:r>
+              <w:rPr>
+                <w:rFonts w:ascii="Monospaced" w:eastAsia="Times New Roman" w:hAnsi="Monospaced" w:cs="Courier New"/>
+                <w:b/>
+                <w:bCs/>
+                <w:color w:val="834310"/>
+                <w:sz w:val="18"/>
+                <w:szCs w:val="18"/>
+                <w:lang w:eastAsia="fr-FR"/>
+              </w:rPr>
+              <w:t>mod</w:t>
+            </w:r>
+            <w:proofErr w:type="gramEnd"/>
+            <w:r>
+              <w:rPr>
+                <w:rFonts w:ascii="Monospaced" w:eastAsia="Times New Roman" w:hAnsi="Monospaced" w:cs="Courier New"/>
+                <w:color w:val="4A55DB"/>
+                <w:sz w:val="18"/>
+                <w:szCs w:val="18"/>
+                <w:lang w:eastAsia="fr-FR"/>
+              </w:rPr>
+              <w:t>(</w:t>
+            </w:r>
+            <w:proofErr w:type="spellStart"/>
+            <w:r>
+              <w:rPr>
+                <w:rFonts w:ascii="Monospaced" w:eastAsia="Times New Roman" w:hAnsi="Monospaced" w:cs="Courier New"/>
+                <w:color w:val="000000"/>
+                <w:sz w:val="18"/>
+                <w:szCs w:val="18"/>
+                <w:lang w:eastAsia="fr-FR"/>
+              </w:rPr>
+              <w:t>i,j</w:t>
+            </w:r>
+            <w:proofErr w:type="spellEnd"/>
+            <w:r>
+              <w:rPr>
+                <w:rFonts w:ascii="Monospaced" w:eastAsia="Times New Roman" w:hAnsi="Monospaced" w:cs="Courier New"/>
+                <w:color w:val="4A55DB"/>
+                <w:sz w:val="18"/>
+                <w:szCs w:val="18"/>
+                <w:lang w:eastAsia="fr-FR"/>
+              </w:rPr>
+              <w:t>)</w:t>
+            </w:r>
+            <w:r>
+              <w:rPr>
+                <w:rFonts w:ascii="Monospaced" w:eastAsia="Times New Roman" w:hAnsi="Monospaced" w:cs="Courier New"/>
+                <w:sz w:val="18"/>
+                <w:szCs w:val="18"/>
+                <w:lang w:eastAsia="fr-FR"/>
+              </w:rPr>
+              <w:t xml:space="preserve"> </w:t>
+            </w:r>
+            <w:r>
+              <w:rPr>
+                <w:rFonts w:ascii="Monospaced" w:eastAsia="Times New Roman" w:hAnsi="Monospaced" w:cs="Courier New"/>
+                <w:color w:val="5C5C5C"/>
+                <w:sz w:val="18"/>
+                <w:szCs w:val="18"/>
+                <w:lang w:eastAsia="fr-FR"/>
+              </w:rPr>
+              <w:t>=</w:t>
+            </w:r>
+            <w:r>
+              <w:rPr>
+                <w:rFonts w:ascii="Monospaced" w:eastAsia="Times New Roman" w:hAnsi="Monospaced" w:cs="Courier New"/>
+                <w:sz w:val="18"/>
+                <w:szCs w:val="18"/>
+                <w:lang w:eastAsia="fr-FR"/>
+              </w:rPr>
+              <w:t xml:space="preserve"> </w:t>
+            </w:r>
+            <w:r>
+              <w:rPr>
+                <w:rFonts w:ascii="Monospaced" w:eastAsia="Times New Roman" w:hAnsi="Monospaced" w:cs="Courier New"/>
+                <w:color w:val="32B9B9"/>
+                <w:sz w:val="18"/>
+                <w:szCs w:val="18"/>
+                <w:lang w:eastAsia="fr-FR"/>
+              </w:rPr>
+              <w:t>log</w:t>
+            </w:r>
+            <w:r>
+              <w:rPr>
+                <w:rFonts w:ascii="Monospaced" w:eastAsia="Times New Roman" w:hAnsi="Monospaced" w:cs="Courier New"/>
+                <w:color w:val="4A55DB"/>
+                <w:sz w:val="18"/>
+                <w:szCs w:val="18"/>
+                <w:lang w:eastAsia="fr-FR"/>
+              </w:rPr>
+              <w:t>(</w:t>
+            </w:r>
+            <w:r>
+              <w:rPr>
+                <w:rFonts w:ascii="Monospaced" w:eastAsia="Times New Roman" w:hAnsi="Monospaced" w:cs="Courier New"/>
+                <w:b/>
+                <w:bCs/>
+                <w:color w:val="834310"/>
+                <w:sz w:val="18"/>
+                <w:szCs w:val="18"/>
+                <w:lang w:eastAsia="fr-FR"/>
+              </w:rPr>
+              <w:t>matrice</w:t>
+            </w:r>
+            <w:r>
+              <w:rPr>
+                <w:rFonts w:ascii="Monospaced" w:eastAsia="Times New Roman" w:hAnsi="Monospaced" w:cs="Courier New"/>
+                <w:color w:val="4A55DB"/>
+                <w:sz w:val="18"/>
+                <w:szCs w:val="18"/>
+                <w:lang w:eastAsia="fr-FR"/>
+              </w:rPr>
+              <w:t>(</w:t>
+            </w:r>
+            <w:proofErr w:type="spellStart"/>
+            <w:r>
+              <w:rPr>
+                <w:rFonts w:ascii="Monospaced" w:eastAsia="Times New Roman" w:hAnsi="Monospaced" w:cs="Courier New"/>
+                <w:color w:val="000000"/>
+                <w:sz w:val="18"/>
+                <w:szCs w:val="18"/>
+                <w:lang w:eastAsia="fr-FR"/>
+              </w:rPr>
+              <w:t>i,j</w:t>
+            </w:r>
+            <w:proofErr w:type="spellEnd"/>
+            <w:r>
+              <w:rPr>
+                <w:rFonts w:ascii="Monospaced" w:eastAsia="Times New Roman" w:hAnsi="Monospaced" w:cs="Courier New"/>
+                <w:color w:val="4A55DB"/>
+                <w:sz w:val="18"/>
+                <w:szCs w:val="18"/>
+                <w:lang w:eastAsia="fr-FR"/>
+              </w:rPr>
+              <w:t>)</w:t>
+            </w:r>
+            <w:r>
+              <w:rPr>
+                <w:rFonts w:ascii="Monospaced" w:eastAsia="Times New Roman" w:hAnsi="Monospaced" w:cs="Courier New"/>
+                <w:sz w:val="18"/>
+                <w:szCs w:val="18"/>
+                <w:lang w:eastAsia="fr-FR"/>
+              </w:rPr>
+              <w:t xml:space="preserve"> </w:t>
+            </w:r>
+            <w:r>
+              <w:rPr>
+                <w:rFonts w:ascii="Monospaced" w:eastAsia="Times New Roman" w:hAnsi="Monospaced" w:cs="Courier New"/>
+                <w:color w:val="5C5C5C"/>
+                <w:sz w:val="18"/>
+                <w:szCs w:val="18"/>
+                <w:lang w:eastAsia="fr-FR"/>
+              </w:rPr>
+              <w:t>+</w:t>
+            </w:r>
+            <w:r>
+              <w:rPr>
+                <w:rFonts w:ascii="Monospaced" w:eastAsia="Times New Roman" w:hAnsi="Monospaced" w:cs="Courier New"/>
+                <w:color w:val="BC8F8F"/>
+                <w:sz w:val="18"/>
+                <w:szCs w:val="18"/>
+                <w:lang w:eastAsia="fr-FR"/>
+              </w:rPr>
+              <w:t>1</w:t>
+            </w:r>
+            <w:r>
+              <w:rPr>
+                <w:rFonts w:ascii="Monospaced" w:eastAsia="Times New Roman" w:hAnsi="Monospaced" w:cs="Courier New"/>
+                <w:color w:val="4A55DB"/>
+                <w:sz w:val="18"/>
+                <w:szCs w:val="18"/>
+                <w:lang w:eastAsia="fr-FR"/>
+              </w:rPr>
+              <w:t>)</w:t>
+            </w:r>
+          </w:p>
+          <w:p>
+            <w:pPr>
+              <w:tabs>
+                <w:tab w:val="left" w:pos="916"/>
+                <w:tab w:val="left" w:pos="1832"/>
+                <w:tab w:val="left" w:pos="2748"/>
+                <w:tab w:val="left" w:pos="3664"/>
+                <w:tab w:val="left" w:pos="4580"/>
+                <w:tab w:val="left" w:pos="5496"/>
+                <w:tab w:val="left" w:pos="6412"/>
+                <w:tab w:val="left" w:pos="7328"/>
+                <w:tab w:val="left" w:pos="8244"/>
+                <w:tab w:val="left" w:pos="9160"/>
+                <w:tab w:val="left" w:pos="10076"/>
+                <w:tab w:val="left" w:pos="10992"/>
+                <w:tab w:val="left" w:pos="11908"/>
+                <w:tab w:val="left" w:pos="12824"/>
+                <w:tab w:val="left" w:pos="13740"/>
+                <w:tab w:val="left" w:pos="14656"/>
+              </w:tabs>
+              <w:rPr>
+                <w:rFonts w:ascii="Monospaced" w:eastAsia="Times New Roman" w:hAnsi="Monospaced" w:cs="Courier New"/>
+                <w:sz w:val="18"/>
+                <w:szCs w:val="18"/>
+                <w:lang w:eastAsia="fr-FR"/>
+              </w:rPr>
+            </w:pPr>
+            <w:r>
+              <w:rPr>
+                <w:rFonts w:ascii="Monospaced" w:eastAsia="Times New Roman" w:hAnsi="Monospaced" w:cs="Courier New"/>
+                <w:sz w:val="18"/>
+                <w:szCs w:val="18"/>
+                <w:lang w:eastAsia="fr-FR"/>
+              </w:rPr>
+              <w:t xml:space="preserve">        </w:t>
+            </w:r>
+            <w:proofErr w:type="gramStart"/>
+            <w:r>
+              <w:rPr>
+                <w:rFonts w:ascii="Monospaced" w:eastAsia="Times New Roman" w:hAnsi="Monospaced" w:cs="Courier New"/>
+                <w:color w:val="A020F0"/>
+                <w:sz w:val="18"/>
+                <w:szCs w:val="18"/>
+                <w:lang w:eastAsia="fr-FR"/>
+              </w:rPr>
+              <w:t>en</w:t>
+            </w:r>
+            <w:r>
+              <w:rPr>
+                <w:rFonts w:ascii="Monospaced" w:eastAsia="Times New Roman" w:hAnsi="Monospaced" w:cs="Courier New"/>
+                <w:color w:val="A020F0"/>
+                <w:sz w:val="18"/>
+                <w:szCs w:val="18"/>
+                <w:lang w:eastAsia="fr-FR"/>
+              </w:rPr>
+              <w:t>d</w:t>
+            </w:r>
+            <w:proofErr w:type="gramEnd"/>
+            <w:r>
+              <w:rPr>
+                <w:rFonts w:ascii="Monospaced" w:eastAsia="Times New Roman" w:hAnsi="Monospaced" w:cs="Courier New"/>
+                <w:sz w:val="18"/>
+                <w:szCs w:val="18"/>
+                <w:lang w:eastAsia="fr-FR"/>
+              </w:rPr>
+              <w:t xml:space="preserve">   </w:t>
+            </w:r>
+          </w:p>
+          <w:p>
+            <w:pPr>
+              <w:tabs>
+                <w:tab w:val="left" w:pos="916"/>
+                <w:tab w:val="left" w:pos="1832"/>
+                <w:tab w:val="left" w:pos="2748"/>
+                <w:tab w:val="left" w:pos="3664"/>
+                <w:tab w:val="left" w:pos="4580"/>
+                <w:tab w:val="left" w:pos="5496"/>
+                <w:tab w:val="left" w:pos="6412"/>
+                <w:tab w:val="left" w:pos="7328"/>
+                <w:tab w:val="left" w:pos="8244"/>
+                <w:tab w:val="left" w:pos="9160"/>
+                <w:tab w:val="left" w:pos="10076"/>
+                <w:tab w:val="left" w:pos="10992"/>
+                <w:tab w:val="left" w:pos="11908"/>
+                <w:tab w:val="left" w:pos="12824"/>
+                <w:tab w:val="left" w:pos="13740"/>
+                <w:tab w:val="left" w:pos="14656"/>
+              </w:tabs>
+              <w:rPr>
+                <w:rFonts w:ascii="Monospaced" w:eastAsia="Times New Roman" w:hAnsi="Monospaced" w:cs="Courier New"/>
+                <w:sz w:val="18"/>
+                <w:szCs w:val="18"/>
+                <w:lang w:eastAsia="fr-FR"/>
+              </w:rPr>
+            </w:pPr>
+            <w:r>
+              <w:rPr>
+                <w:rFonts w:ascii="Monospaced" w:eastAsia="Times New Roman" w:hAnsi="Monospaced" w:cs="Courier New"/>
+                <w:sz w:val="18"/>
+                <w:szCs w:val="18"/>
+                <w:lang w:eastAsia="fr-FR"/>
+              </w:rPr>
+              <w:t xml:space="preserve">    </w:t>
+            </w:r>
+            <w:proofErr w:type="gramStart"/>
+            <w:r>
+              <w:rPr>
+                <w:rFonts w:ascii="Monospaced" w:eastAsia="Times New Roman" w:hAnsi="Monospaced" w:cs="Courier New"/>
+                <w:color w:val="A020F0"/>
+                <w:sz w:val="18"/>
+                <w:szCs w:val="18"/>
+                <w:lang w:eastAsia="fr-FR"/>
+              </w:rPr>
+              <w:t>end</w:t>
+            </w:r>
+            <w:proofErr w:type="gramEnd"/>
+          </w:p>
+          <w:p>
+            <w:pPr>
+              <w:tabs>
+                <w:tab w:val="left" w:pos="916"/>
+                <w:tab w:val="left" w:pos="1832"/>
+                <w:tab w:val="left" w:pos="2748"/>
+                <w:tab w:val="left" w:pos="3664"/>
+                <w:tab w:val="left" w:pos="4580"/>
+                <w:tab w:val="left" w:pos="5496"/>
+                <w:tab w:val="left" w:pos="6412"/>
+                <w:tab w:val="left" w:pos="7328"/>
+                <w:tab w:val="left" w:pos="8244"/>
+                <w:tab w:val="left" w:pos="9160"/>
+                <w:tab w:val="left" w:pos="10076"/>
+                <w:tab w:val="left" w:pos="10992"/>
+                <w:tab w:val="left" w:pos="11908"/>
+                <w:tab w:val="left" w:pos="12824"/>
+                <w:tab w:val="left" w:pos="13740"/>
+                <w:tab w:val="left" w:pos="14656"/>
+              </w:tabs>
+              <w:rPr>
+                <w:rFonts w:ascii="Monospaced" w:eastAsia="Times New Roman" w:hAnsi="Monospaced" w:cs="Courier New"/>
+                <w:color w:val="B01813"/>
+                <w:sz w:val="18"/>
+                <w:szCs w:val="18"/>
+                <w:lang w:eastAsia="fr-FR"/>
+              </w:rPr>
+            </w:pPr>
+            <w:proofErr w:type="spellStart"/>
+            <w:proofErr w:type="gramStart"/>
+            <w:r>
+              <w:rPr>
+                <w:rFonts w:ascii="Monospaced" w:eastAsia="Times New Roman" w:hAnsi="Monospaced" w:cs="Courier New"/>
+                <w:color w:val="B01813"/>
+                <w:sz w:val="18"/>
+                <w:szCs w:val="18"/>
+                <w:lang w:eastAsia="fr-FR"/>
+              </w:rPr>
+              <w:t>endfunction</w:t>
+            </w:r>
+            <w:proofErr w:type="spellEnd"/>
+            <w:proofErr w:type="gramEnd"/>
+          </w:p>
+          <w:p>
+            <w:pPr>
+              <w:tabs>
+                <w:tab w:val="left" w:pos="916"/>
+                <w:tab w:val="left" w:pos="1832"/>
+                <w:tab w:val="left" w:pos="2748"/>
+                <w:tab w:val="left" w:pos="3664"/>
+                <w:tab w:val="left" w:pos="4580"/>
+                <w:tab w:val="left" w:pos="5496"/>
+                <w:tab w:val="left" w:pos="6412"/>
+                <w:tab w:val="left" w:pos="7328"/>
+                <w:tab w:val="left" w:pos="8244"/>
+                <w:tab w:val="left" w:pos="9160"/>
+                <w:tab w:val="left" w:pos="10076"/>
+                <w:tab w:val="left" w:pos="10992"/>
+                <w:tab w:val="left" w:pos="11908"/>
+                <w:tab w:val="left" w:pos="12824"/>
+                <w:tab w:val="left" w:pos="13740"/>
+                <w:tab w:val="left" w:pos="14656"/>
+              </w:tabs>
+              <w:rPr>
+                <w:rFonts w:ascii="Monospaced" w:eastAsia="Times New Roman" w:hAnsi="Monospaced" w:cs="Courier New"/>
+                <w:sz w:val="18"/>
+                <w:szCs w:val="18"/>
+                <w:lang w:eastAsia="fr-FR"/>
+              </w:rPr>
+            </w:pPr>
+          </w:p>
+          <w:p>
+            <w:pPr>
+              <w:tabs>
+                <w:tab w:val="left" w:pos="916"/>
+                <w:tab w:val="left" w:pos="1832"/>
+                <w:tab w:val="left" w:pos="2748"/>
+                <w:tab w:val="left" w:pos="3664"/>
+                <w:tab w:val="left" w:pos="4580"/>
+                <w:tab w:val="left" w:pos="5496"/>
+                <w:tab w:val="left" w:pos="6412"/>
+                <w:tab w:val="left" w:pos="7328"/>
+                <w:tab w:val="left" w:pos="8244"/>
+                <w:tab w:val="left" w:pos="9160"/>
+                <w:tab w:val="left" w:pos="10076"/>
+                <w:tab w:val="left" w:pos="10992"/>
+                <w:tab w:val="left" w:pos="11908"/>
+                <w:tab w:val="left" w:pos="12824"/>
+                <w:tab w:val="left" w:pos="13740"/>
+                <w:tab w:val="left" w:pos="14656"/>
+              </w:tabs>
+              <w:rPr>
+                <w:rFonts w:ascii="Monospaced" w:eastAsia="Times New Roman" w:hAnsi="Monospaced" w:cs="Courier New"/>
+                <w:sz w:val="18"/>
+                <w:szCs w:val="18"/>
+                <w:lang w:eastAsia="fr-FR"/>
+              </w:rPr>
+            </w:pPr>
+            <w:proofErr w:type="spellStart"/>
+            <w:proofErr w:type="gramStart"/>
+            <w:r>
+              <w:rPr>
+                <w:rFonts w:ascii="Monospaced" w:eastAsia="Times New Roman" w:hAnsi="Monospaced" w:cs="Courier New"/>
+                <w:color w:val="B01813"/>
+                <w:sz w:val="18"/>
+                <w:szCs w:val="18"/>
+                <w:lang w:eastAsia="fr-FR"/>
+              </w:rPr>
+              <w:t>function</w:t>
+            </w:r>
+            <w:proofErr w:type="spellEnd"/>
+            <w:proofErr w:type="gramEnd"/>
+            <w:r>
+              <w:rPr>
+                <w:rFonts w:ascii="Monospaced" w:eastAsia="Times New Roman" w:hAnsi="Monospaced" w:cs="Courier New"/>
+                <w:sz w:val="18"/>
+                <w:szCs w:val="18"/>
+                <w:lang w:eastAsia="fr-FR"/>
+              </w:rPr>
+              <w:t xml:space="preserve"> </w:t>
+            </w:r>
+            <w:proofErr w:type="spellStart"/>
+            <w:r>
+              <w:rPr>
+                <w:rFonts w:ascii="Monospaced" w:eastAsia="Times New Roman" w:hAnsi="Monospaced" w:cs="Courier New"/>
+                <w:color w:val="000000"/>
+                <w:sz w:val="18"/>
+                <w:szCs w:val="18"/>
+                <w:u w:val="single"/>
+                <w:lang w:eastAsia="fr-FR"/>
+              </w:rPr>
+              <w:t>afficherImage</w:t>
+            </w:r>
+            <w:proofErr w:type="spellEnd"/>
+            <w:r>
+              <w:rPr>
+                <w:rFonts w:ascii="Monospaced" w:eastAsia="Times New Roman" w:hAnsi="Monospaced" w:cs="Courier New"/>
+                <w:color w:val="4A55DB"/>
+                <w:sz w:val="18"/>
+                <w:szCs w:val="18"/>
+                <w:lang w:eastAsia="fr-FR"/>
+              </w:rPr>
+              <w:t>(</w:t>
+            </w:r>
+            <w:proofErr w:type="spellStart"/>
+            <w:r>
+              <w:rPr>
+                <w:rFonts w:ascii="Monospaced" w:eastAsia="Times New Roman" w:hAnsi="Monospaced" w:cs="Courier New"/>
+                <w:b/>
+                <w:bCs/>
+                <w:color w:val="834310"/>
+                <w:sz w:val="18"/>
+                <w:szCs w:val="18"/>
+                <w:lang w:eastAsia="fr-FR"/>
+              </w:rPr>
+              <w:t>matriceImage</w:t>
+            </w:r>
+            <w:proofErr w:type="spellEnd"/>
+            <w:r>
+              <w:rPr>
+                <w:rFonts w:ascii="Monospaced" w:eastAsia="Times New Roman" w:hAnsi="Monospaced" w:cs="Courier New"/>
+                <w:color w:val="4A55DB"/>
+                <w:sz w:val="18"/>
+                <w:szCs w:val="18"/>
+                <w:lang w:eastAsia="fr-FR"/>
+              </w:rPr>
+              <w:t>)</w:t>
+            </w:r>
+          </w:p>
+          <w:p>
+            <w:pPr>
+              <w:tabs>
+                <w:tab w:val="left" w:pos="916"/>
+                <w:tab w:val="left" w:pos="1832"/>
+                <w:tab w:val="left" w:pos="2748"/>
+                <w:tab w:val="left" w:pos="3664"/>
+                <w:tab w:val="left" w:pos="4580"/>
+                <w:tab w:val="left" w:pos="5496"/>
+                <w:tab w:val="left" w:pos="6412"/>
+                <w:tab w:val="left" w:pos="7328"/>
+                <w:tab w:val="left" w:pos="8244"/>
+                <w:tab w:val="left" w:pos="9160"/>
+                <w:tab w:val="left" w:pos="10076"/>
+                <w:tab w:val="left" w:pos="10992"/>
+                <w:tab w:val="left" w:pos="11908"/>
+                <w:tab w:val="left" w:pos="12824"/>
+                <w:tab w:val="left" w:pos="13740"/>
+                <w:tab w:val="left" w:pos="14656"/>
+              </w:tabs>
+              <w:rPr>
+                <w:rFonts w:ascii="Monospaced" w:eastAsia="Times New Roman" w:hAnsi="Monospaced" w:cs="Courier New"/>
+                <w:sz w:val="18"/>
+                <w:szCs w:val="18"/>
+                <w:lang w:eastAsia="fr-FR"/>
+              </w:rPr>
+            </w:pPr>
+            <w:r>
+              <w:rPr>
+                <w:rFonts w:ascii="Monospaced" w:eastAsia="Times New Roman" w:hAnsi="Monospaced" w:cs="Courier New"/>
+                <w:sz w:val="18"/>
+                <w:szCs w:val="18"/>
+                <w:lang w:eastAsia="fr-FR"/>
+              </w:rPr>
+              <w:t xml:space="preserve">    </w:t>
+            </w:r>
+            <w:proofErr w:type="spellStart"/>
+            <w:proofErr w:type="gramStart"/>
+            <w:r>
+              <w:rPr>
+                <w:rFonts w:ascii="Monospaced" w:eastAsia="Times New Roman" w:hAnsi="Monospaced" w:cs="Courier New"/>
+                <w:color w:val="000000"/>
+                <w:sz w:val="18"/>
+                <w:szCs w:val="18"/>
+                <w:lang w:eastAsia="fr-FR"/>
+              </w:rPr>
+              <w:t>imshow</w:t>
+            </w:r>
+            <w:proofErr w:type="spellEnd"/>
+            <w:proofErr w:type="gramEnd"/>
+            <w:r>
+              <w:rPr>
+                <w:rFonts w:ascii="Monospaced" w:eastAsia="Times New Roman" w:hAnsi="Monospaced" w:cs="Courier New"/>
+                <w:color w:val="4A55DB"/>
+                <w:sz w:val="18"/>
+                <w:szCs w:val="18"/>
+                <w:lang w:eastAsia="fr-FR"/>
+              </w:rPr>
+              <w:t>(</w:t>
+            </w:r>
+            <w:r>
+              <w:rPr>
+                <w:rFonts w:ascii="Monospaced" w:eastAsia="Times New Roman" w:hAnsi="Monospaced" w:cs="Courier New"/>
+                <w:color w:val="32B9B9"/>
+                <w:sz w:val="18"/>
+                <w:szCs w:val="18"/>
+                <w:lang w:eastAsia="fr-FR"/>
+              </w:rPr>
+              <w:t>uint8</w:t>
+            </w:r>
+            <w:r>
+              <w:rPr>
+                <w:rFonts w:ascii="Monospaced" w:eastAsia="Times New Roman" w:hAnsi="Monospaced" w:cs="Courier New"/>
+                <w:color w:val="4A55DB"/>
+                <w:sz w:val="18"/>
+                <w:szCs w:val="18"/>
+                <w:lang w:eastAsia="fr-FR"/>
+              </w:rPr>
+              <w:t>(</w:t>
+            </w:r>
+            <w:proofErr w:type="spellStart"/>
+            <w:r>
+              <w:rPr>
+                <w:rFonts w:ascii="Monospaced" w:eastAsia="Times New Roman" w:hAnsi="Monospaced" w:cs="Courier New"/>
+                <w:b/>
+                <w:bCs/>
+                <w:color w:val="834310"/>
+                <w:sz w:val="18"/>
+                <w:szCs w:val="18"/>
+                <w:lang w:eastAsia="fr-FR"/>
+              </w:rPr>
+              <w:t>matriceImage</w:t>
+            </w:r>
+            <w:proofErr w:type="spellEnd"/>
+            <w:r>
+              <w:rPr>
+                <w:rFonts w:ascii="Monospaced" w:eastAsia="Times New Roman" w:hAnsi="Monospaced" w:cs="Courier New"/>
+                <w:color w:val="4A55DB"/>
+                <w:sz w:val="18"/>
+                <w:szCs w:val="18"/>
+                <w:lang w:eastAsia="fr-FR"/>
+              </w:rPr>
+              <w:t>))</w:t>
+            </w:r>
+            <w:r>
+              <w:rPr>
+                <w:rFonts w:ascii="Monospaced" w:eastAsia="Times New Roman" w:hAnsi="Monospaced" w:cs="Courier New"/>
+                <w:color w:val="000000"/>
+                <w:sz w:val="18"/>
+                <w:szCs w:val="18"/>
+                <w:lang w:eastAsia="fr-FR"/>
+              </w:rPr>
+              <w:t>;</w:t>
+            </w:r>
+          </w:p>
+          <w:p>
+            <w:pPr>
+              <w:tabs>
+                <w:tab w:val="left" w:pos="916"/>
+                <w:tab w:val="left" w:pos="1832"/>
+                <w:tab w:val="left" w:pos="2748"/>
+                <w:tab w:val="left" w:pos="3664"/>
+                <w:tab w:val="left" w:pos="4580"/>
+                <w:tab w:val="left" w:pos="5496"/>
+                <w:tab w:val="left" w:pos="6412"/>
+                <w:tab w:val="left" w:pos="7328"/>
+                <w:tab w:val="left" w:pos="8244"/>
+                <w:tab w:val="left" w:pos="9160"/>
+                <w:tab w:val="left" w:pos="10076"/>
+                <w:tab w:val="left" w:pos="10992"/>
+                <w:tab w:val="left" w:pos="11908"/>
+                <w:tab w:val="left" w:pos="12824"/>
+                <w:tab w:val="left" w:pos="13740"/>
+                <w:tab w:val="left" w:pos="14656"/>
+              </w:tabs>
+              <w:rPr>
+                <w:rFonts w:ascii="Monospaced" w:eastAsia="Times New Roman" w:hAnsi="Monospaced" w:cs="Courier New"/>
+                <w:sz w:val="18"/>
+                <w:szCs w:val="18"/>
+                <w:lang w:eastAsia="fr-FR"/>
+              </w:rPr>
+            </w:pPr>
+            <w:proofErr w:type="spellStart"/>
+            <w:proofErr w:type="gramStart"/>
+            <w:r>
+              <w:rPr>
+                <w:rFonts w:ascii="Monospaced" w:eastAsia="Times New Roman" w:hAnsi="Monospaced" w:cs="Courier New"/>
+                <w:color w:val="B01813"/>
+                <w:sz w:val="18"/>
+                <w:szCs w:val="18"/>
+                <w:lang w:eastAsia="fr-FR"/>
+              </w:rPr>
+              <w:t>endfunction</w:t>
+            </w:r>
+            <w:proofErr w:type="spellEnd"/>
+            <w:proofErr w:type="gramEnd"/>
+          </w:p>
+        </w:tc>
+      </w:tr>
+    </w:tbl>
+    <w:p>
+      <w:pPr>
+        <w:ind w:firstLine="708"/>
+      </w:pPr>
     </w:p>
     <w:p>
       <w:pPr>
         <w:ind w:firstLine="708"/>
       </w:pPr>
+      <w:r>
+        <w:t xml:space="preserve">La dernière partie que l’on a mis en place </w:t>
+      </w:r>
+      <w:r>
+        <w:t>consiste à calculer le PSNR, comme expliqué dans la partie précédente, pour connaitre la robustesse de notre tatouage :</w:t>
+      </w:r>
     </w:p>
+    <w:tbl>
+      <w:tblPr>
+        <w:tblStyle w:val="Grilledutableau"/>
+        <w:tblW w:w="0" w:type="auto"/>
+        <w:tblLook w:val="04A0" w:firstRow="1" w:lastRow="0" w:firstColumn="1" w:lastColumn="0" w:noHBand="0" w:noVBand="1"/>
+      </w:tblPr>
+      <w:tblGrid>
+        <w:gridCol w:w="9062"/>
+      </w:tblGrid>
+      <w:tr>
+        <w:tc>
+          <w:tcPr>
+            <w:tcW w:w="9062" w:type="dxa"/>
+          </w:tcPr>
+          <w:p>
+            <w:pPr>
+              <w:tabs>
+                <w:tab w:val="left" w:pos="916"/>
+                <w:tab w:val="left" w:pos="1832"/>
+                <w:tab w:val="left" w:pos="2748"/>
+                <w:tab w:val="left" w:pos="3664"/>
+                <w:tab w:val="left" w:pos="4580"/>
+                <w:tab w:val="left" w:pos="5496"/>
+                <w:tab w:val="left" w:pos="6412"/>
+                <w:tab w:val="left" w:pos="7328"/>
+                <w:tab w:val="left" w:pos="8244"/>
+                <w:tab w:val="left" w:pos="9160"/>
+                <w:tab w:val="left" w:pos="10076"/>
+                <w:tab w:val="left" w:pos="10992"/>
+                <w:tab w:val="left" w:pos="11908"/>
+                <w:tab w:val="left" w:pos="12824"/>
+                <w:tab w:val="left" w:pos="13740"/>
+                <w:tab w:val="left" w:pos="14656"/>
+              </w:tabs>
+              <w:rPr>
+                <w:rFonts w:ascii="Monospaced" w:eastAsia="Times New Roman" w:hAnsi="Monospaced" w:cs="Courier New"/>
+                <w:sz w:val="18"/>
+                <w:szCs w:val="18"/>
+                <w:lang w:eastAsia="fr-FR"/>
+              </w:rPr>
+            </w:pPr>
+            <w:proofErr w:type="spellStart"/>
+            <w:proofErr w:type="gramStart"/>
+            <w:r>
+              <w:rPr>
+                <w:rFonts w:ascii="Monospaced" w:eastAsia="Times New Roman" w:hAnsi="Monospaced" w:cs="Courier New"/>
+                <w:color w:val="B01813"/>
+                <w:sz w:val="18"/>
+                <w:szCs w:val="18"/>
+                <w:lang w:eastAsia="fr-FR"/>
+              </w:rPr>
+              <w:t>function</w:t>
+            </w:r>
+            <w:proofErr w:type="spellEnd"/>
+            <w:proofErr w:type="gramEnd"/>
+            <w:r>
+              <w:rPr>
+                <w:rFonts w:ascii="Monospaced" w:eastAsia="Times New Roman" w:hAnsi="Monospaced" w:cs="Courier New"/>
+                <w:sz w:val="18"/>
+                <w:szCs w:val="18"/>
+                <w:lang w:eastAsia="fr-FR"/>
+              </w:rPr>
+              <w:t xml:space="preserve"> </w:t>
+            </w:r>
+            <w:proofErr w:type="spellStart"/>
+            <w:r>
+              <w:rPr>
+                <w:rFonts w:ascii="Monospaced" w:eastAsia="Times New Roman" w:hAnsi="Monospaced" w:cs="Courier New"/>
+                <w:b/>
+                <w:bCs/>
+                <w:color w:val="834310"/>
+                <w:sz w:val="18"/>
+                <w:szCs w:val="18"/>
+                <w:lang w:eastAsia="fr-FR"/>
+              </w:rPr>
+              <w:t>res</w:t>
+            </w:r>
+            <w:proofErr w:type="spellEnd"/>
+            <w:r>
+              <w:rPr>
+                <w:rFonts w:ascii="Monospaced" w:eastAsia="Times New Roman" w:hAnsi="Monospaced" w:cs="Courier New"/>
+                <w:color w:val="5C5C5C"/>
+                <w:sz w:val="18"/>
+                <w:szCs w:val="18"/>
+                <w:lang w:eastAsia="fr-FR"/>
+              </w:rPr>
+              <w:t>=</w:t>
+            </w:r>
+            <w:r>
+              <w:rPr>
+                <w:rFonts w:ascii="Monospaced" w:eastAsia="Times New Roman" w:hAnsi="Monospaced" w:cs="Courier New"/>
+                <w:color w:val="000000"/>
+                <w:sz w:val="18"/>
+                <w:szCs w:val="18"/>
+                <w:u w:val="single"/>
+                <w:lang w:eastAsia="fr-FR"/>
+              </w:rPr>
+              <w:t>PSNR</w:t>
+            </w:r>
+            <w:r>
+              <w:rPr>
+                <w:rFonts w:ascii="Monospaced" w:eastAsia="Times New Roman" w:hAnsi="Monospaced" w:cs="Courier New"/>
+                <w:color w:val="4A55DB"/>
+                <w:sz w:val="18"/>
+                <w:szCs w:val="18"/>
+                <w:lang w:eastAsia="fr-FR"/>
+              </w:rPr>
+              <w:t>(</w:t>
+            </w:r>
+            <w:r>
+              <w:rPr>
+                <w:rFonts w:ascii="Monospaced" w:eastAsia="Times New Roman" w:hAnsi="Monospaced" w:cs="Courier New"/>
+                <w:b/>
+                <w:bCs/>
+                <w:color w:val="834310"/>
+                <w:sz w:val="18"/>
+                <w:szCs w:val="18"/>
+                <w:lang w:eastAsia="fr-FR"/>
+              </w:rPr>
+              <w:t>image</w:t>
+            </w:r>
+            <w:r>
+              <w:rPr>
+                <w:rFonts w:ascii="Monospaced" w:eastAsia="Times New Roman" w:hAnsi="Monospaced" w:cs="Courier New"/>
+                <w:color w:val="000000"/>
+                <w:sz w:val="18"/>
+                <w:szCs w:val="18"/>
+                <w:lang w:eastAsia="fr-FR"/>
+              </w:rPr>
+              <w:t xml:space="preserve">, </w:t>
+            </w:r>
+            <w:proofErr w:type="spellStart"/>
+            <w:r>
+              <w:rPr>
+                <w:rFonts w:ascii="Monospaced" w:eastAsia="Times New Roman" w:hAnsi="Monospaced" w:cs="Courier New"/>
+                <w:b/>
+                <w:bCs/>
+                <w:color w:val="834310"/>
+                <w:sz w:val="18"/>
+                <w:szCs w:val="18"/>
+                <w:lang w:eastAsia="fr-FR"/>
+              </w:rPr>
+              <w:t>image_res</w:t>
+            </w:r>
+            <w:proofErr w:type="spellEnd"/>
+            <w:r>
+              <w:rPr>
+                <w:rFonts w:ascii="Monospaced" w:eastAsia="Times New Roman" w:hAnsi="Monospaced" w:cs="Courier New"/>
+                <w:color w:val="4A55DB"/>
+                <w:sz w:val="18"/>
+                <w:szCs w:val="18"/>
+                <w:lang w:eastAsia="fr-FR"/>
+              </w:rPr>
+              <w:t>)</w:t>
+            </w:r>
+          </w:p>
+          <w:p>
+            <w:pPr>
+              <w:tabs>
+                <w:tab w:val="left" w:pos="916"/>
+                <w:tab w:val="left" w:pos="1832"/>
+                <w:tab w:val="left" w:pos="2748"/>
+                <w:tab w:val="left" w:pos="3664"/>
+                <w:tab w:val="left" w:pos="4580"/>
+                <w:tab w:val="left" w:pos="5496"/>
+                <w:tab w:val="left" w:pos="6412"/>
+                <w:tab w:val="left" w:pos="7328"/>
+                <w:tab w:val="left" w:pos="8244"/>
+                <w:tab w:val="left" w:pos="9160"/>
+                <w:tab w:val="left" w:pos="10076"/>
+                <w:tab w:val="left" w:pos="10992"/>
+                <w:tab w:val="left" w:pos="11908"/>
+                <w:tab w:val="left" w:pos="12824"/>
+                <w:tab w:val="left" w:pos="13740"/>
+                <w:tab w:val="left" w:pos="14656"/>
+              </w:tabs>
+              <w:rPr>
+                <w:rFonts w:ascii="Monospaced" w:eastAsia="Times New Roman" w:hAnsi="Monospaced" w:cs="Courier New"/>
+                <w:sz w:val="18"/>
+                <w:szCs w:val="18"/>
+                <w:lang w:eastAsia="fr-FR"/>
+              </w:rPr>
+            </w:pPr>
+            <w:r>
+              <w:rPr>
+                <w:rFonts w:ascii="Monospaced" w:eastAsia="Times New Roman" w:hAnsi="Monospaced" w:cs="Courier New"/>
+                <w:sz w:val="18"/>
+                <w:szCs w:val="18"/>
+                <w:lang w:eastAsia="fr-FR"/>
+              </w:rPr>
+              <w:t xml:space="preserve">    </w:t>
+            </w:r>
+            <w:proofErr w:type="spellStart"/>
+            <w:proofErr w:type="gramStart"/>
+            <w:r>
+              <w:rPr>
+                <w:rFonts w:ascii="Monospaced" w:eastAsia="Times New Roman" w:hAnsi="Monospaced" w:cs="Courier New"/>
+                <w:b/>
+                <w:bCs/>
+                <w:color w:val="834310"/>
+                <w:sz w:val="18"/>
+                <w:szCs w:val="18"/>
+                <w:lang w:eastAsia="fr-FR"/>
+              </w:rPr>
+              <w:t>res</w:t>
+            </w:r>
+            <w:proofErr w:type="spellEnd"/>
+            <w:proofErr w:type="gramEnd"/>
+            <w:r>
+              <w:rPr>
+                <w:rFonts w:ascii="Monospaced" w:eastAsia="Times New Roman" w:hAnsi="Monospaced" w:cs="Courier New"/>
+                <w:sz w:val="18"/>
+                <w:szCs w:val="18"/>
+                <w:lang w:eastAsia="fr-FR"/>
+              </w:rPr>
+              <w:t xml:space="preserve"> </w:t>
+            </w:r>
+            <w:r>
+              <w:rPr>
+                <w:rFonts w:ascii="Monospaced" w:eastAsia="Times New Roman" w:hAnsi="Monospaced" w:cs="Courier New"/>
+                <w:color w:val="5C5C5C"/>
+                <w:sz w:val="18"/>
+                <w:szCs w:val="18"/>
+                <w:lang w:eastAsia="fr-FR"/>
+              </w:rPr>
+              <w:t>=</w:t>
+            </w:r>
+            <w:r>
+              <w:rPr>
+                <w:rFonts w:ascii="Monospaced" w:eastAsia="Times New Roman" w:hAnsi="Monospaced" w:cs="Courier New"/>
+                <w:sz w:val="18"/>
+                <w:szCs w:val="18"/>
+                <w:lang w:eastAsia="fr-FR"/>
+              </w:rPr>
+              <w:t xml:space="preserve"> </w:t>
+            </w:r>
+            <w:r>
+              <w:rPr>
+                <w:rFonts w:ascii="Monospaced" w:eastAsia="Times New Roman" w:hAnsi="Monospaced" w:cs="Courier New"/>
+                <w:color w:val="BC8F8F"/>
+                <w:sz w:val="18"/>
+                <w:szCs w:val="18"/>
+                <w:lang w:eastAsia="fr-FR"/>
+              </w:rPr>
+              <w:t>10</w:t>
+            </w:r>
+            <w:r>
+              <w:rPr>
+                <w:rFonts w:ascii="Monospaced" w:eastAsia="Times New Roman" w:hAnsi="Monospaced" w:cs="Courier New"/>
+                <w:color w:val="5C5C5C"/>
+                <w:sz w:val="18"/>
+                <w:szCs w:val="18"/>
+                <w:lang w:eastAsia="fr-FR"/>
+              </w:rPr>
+              <w:t>*</w:t>
+            </w:r>
+            <w:r>
+              <w:rPr>
+                <w:rFonts w:ascii="Monospaced" w:eastAsia="Times New Roman" w:hAnsi="Monospaced" w:cs="Courier New"/>
+                <w:color w:val="32B9B9"/>
+                <w:sz w:val="18"/>
+                <w:szCs w:val="18"/>
+                <w:lang w:eastAsia="fr-FR"/>
+              </w:rPr>
+              <w:t>log10</w:t>
+            </w:r>
+            <w:r>
+              <w:rPr>
+                <w:rFonts w:ascii="Monospaced" w:eastAsia="Times New Roman" w:hAnsi="Monospaced" w:cs="Courier New"/>
+                <w:color w:val="4A55DB"/>
+                <w:sz w:val="18"/>
+                <w:szCs w:val="18"/>
+                <w:lang w:eastAsia="fr-FR"/>
+              </w:rPr>
+              <w:t>(</w:t>
+            </w:r>
+            <w:r>
+              <w:rPr>
+                <w:rFonts w:ascii="Monospaced" w:eastAsia="Times New Roman" w:hAnsi="Monospaced" w:cs="Courier New"/>
+                <w:sz w:val="18"/>
+                <w:szCs w:val="18"/>
+                <w:lang w:eastAsia="fr-FR"/>
+              </w:rPr>
+              <w:t xml:space="preserve"> </w:t>
+            </w:r>
+            <w:r>
+              <w:rPr>
+                <w:rFonts w:ascii="Monospaced" w:eastAsia="Times New Roman" w:hAnsi="Monospaced" w:cs="Courier New"/>
+                <w:color w:val="4A55DB"/>
+                <w:sz w:val="18"/>
+                <w:szCs w:val="18"/>
+                <w:lang w:eastAsia="fr-FR"/>
+              </w:rPr>
+              <w:t>(</w:t>
+            </w:r>
+            <w:r>
+              <w:rPr>
+                <w:rFonts w:ascii="Monospaced" w:eastAsia="Times New Roman" w:hAnsi="Monospaced" w:cs="Courier New"/>
+                <w:color w:val="BC8F8F"/>
+                <w:sz w:val="18"/>
+                <w:szCs w:val="18"/>
+                <w:lang w:eastAsia="fr-FR"/>
+              </w:rPr>
+              <w:t>255</w:t>
+            </w:r>
+            <w:r>
+              <w:rPr>
+                <w:rFonts w:ascii="Monospaced" w:eastAsia="Times New Roman" w:hAnsi="Monospaced" w:cs="Courier New"/>
+                <w:color w:val="5C5C5C"/>
+                <w:sz w:val="18"/>
+                <w:szCs w:val="18"/>
+                <w:lang w:eastAsia="fr-FR"/>
+              </w:rPr>
+              <w:t>^</w:t>
+            </w:r>
+            <w:r>
+              <w:rPr>
+                <w:rFonts w:ascii="Monospaced" w:eastAsia="Times New Roman" w:hAnsi="Monospaced" w:cs="Courier New"/>
+                <w:color w:val="BC8F8F"/>
+                <w:sz w:val="18"/>
+                <w:szCs w:val="18"/>
+                <w:lang w:eastAsia="fr-FR"/>
+              </w:rPr>
+              <w:t>2</w:t>
+            </w:r>
+            <w:r>
+              <w:rPr>
+                <w:rFonts w:ascii="Monospaced" w:eastAsia="Times New Roman" w:hAnsi="Monospaced" w:cs="Courier New"/>
+                <w:color w:val="4A55DB"/>
+                <w:sz w:val="18"/>
+                <w:szCs w:val="18"/>
+                <w:lang w:eastAsia="fr-FR"/>
+              </w:rPr>
+              <w:t>)</w:t>
+            </w:r>
+            <w:r>
+              <w:rPr>
+                <w:rFonts w:ascii="Monospaced" w:eastAsia="Times New Roman" w:hAnsi="Monospaced" w:cs="Courier New"/>
+                <w:color w:val="5C5C5C"/>
+                <w:sz w:val="18"/>
+                <w:szCs w:val="18"/>
+                <w:lang w:eastAsia="fr-FR"/>
+              </w:rPr>
+              <w:t>/</w:t>
+            </w:r>
+            <w:r>
+              <w:rPr>
+                <w:rFonts w:ascii="Monospaced" w:eastAsia="Times New Roman" w:hAnsi="Monospaced" w:cs="Courier New"/>
+                <w:color w:val="4A55DB"/>
+                <w:sz w:val="18"/>
+                <w:szCs w:val="18"/>
+                <w:lang w:eastAsia="fr-FR"/>
+              </w:rPr>
+              <w:t>(</w:t>
+            </w:r>
+            <w:proofErr w:type="spellStart"/>
+            <w:r>
+              <w:rPr>
+                <w:rFonts w:ascii="Monospaced" w:eastAsia="Times New Roman" w:hAnsi="Monospaced" w:cs="Courier New"/>
+                <w:color w:val="000000"/>
+                <w:sz w:val="18"/>
+                <w:szCs w:val="18"/>
+                <w:lang w:eastAsia="fr-FR"/>
+              </w:rPr>
+              <w:t>mean</w:t>
+            </w:r>
+            <w:proofErr w:type="spellEnd"/>
+            <w:r>
+              <w:rPr>
+                <w:rFonts w:ascii="Monospaced" w:eastAsia="Times New Roman" w:hAnsi="Monospaced" w:cs="Courier New"/>
+                <w:color w:val="4A55DB"/>
+                <w:sz w:val="18"/>
+                <w:szCs w:val="18"/>
+                <w:lang w:eastAsia="fr-FR"/>
+              </w:rPr>
+              <w:t>((</w:t>
+            </w:r>
+            <w:proofErr w:type="spellStart"/>
+            <w:r>
+              <w:rPr>
+                <w:rFonts w:ascii="Monospaced" w:eastAsia="Times New Roman" w:hAnsi="Monospaced" w:cs="Courier New"/>
+                <w:b/>
+                <w:bCs/>
+                <w:color w:val="834310"/>
+                <w:sz w:val="18"/>
+                <w:szCs w:val="18"/>
+                <w:lang w:eastAsia="fr-FR"/>
+              </w:rPr>
+              <w:t>image_res</w:t>
+            </w:r>
+            <w:proofErr w:type="spellEnd"/>
+            <w:r>
+              <w:rPr>
+                <w:rFonts w:ascii="Monospaced" w:eastAsia="Times New Roman" w:hAnsi="Monospaced" w:cs="Courier New"/>
+                <w:color w:val="5C5C5C"/>
+                <w:sz w:val="18"/>
+                <w:szCs w:val="18"/>
+                <w:lang w:eastAsia="fr-FR"/>
+              </w:rPr>
+              <w:t>-</w:t>
+            </w:r>
+            <w:r>
+              <w:rPr>
+                <w:rFonts w:ascii="Monospaced" w:eastAsia="Times New Roman" w:hAnsi="Monospaced" w:cs="Courier New"/>
+                <w:b/>
+                <w:bCs/>
+                <w:color w:val="834310"/>
+                <w:sz w:val="18"/>
+                <w:szCs w:val="18"/>
+                <w:lang w:eastAsia="fr-FR"/>
+              </w:rPr>
+              <w:t>image</w:t>
+            </w:r>
+            <w:r>
+              <w:rPr>
+                <w:rFonts w:ascii="Monospaced" w:eastAsia="Times New Roman" w:hAnsi="Monospaced" w:cs="Courier New"/>
+                <w:color w:val="4A55DB"/>
+                <w:sz w:val="18"/>
+                <w:szCs w:val="18"/>
+                <w:lang w:eastAsia="fr-FR"/>
+              </w:rPr>
+              <w:t>)</w:t>
+            </w:r>
+            <w:r>
+              <w:rPr>
+                <w:rFonts w:ascii="Monospaced" w:eastAsia="Times New Roman" w:hAnsi="Monospaced" w:cs="Courier New"/>
+                <w:color w:val="5C5C5C"/>
+                <w:sz w:val="18"/>
+                <w:szCs w:val="18"/>
+                <w:lang w:eastAsia="fr-FR"/>
+              </w:rPr>
+              <w:t>.^</w:t>
+            </w:r>
+            <w:r>
+              <w:rPr>
+                <w:rFonts w:ascii="Monospaced" w:eastAsia="Times New Roman" w:hAnsi="Monospaced" w:cs="Courier New"/>
+                <w:color w:val="BC8F8F"/>
+                <w:sz w:val="18"/>
+                <w:szCs w:val="18"/>
+                <w:lang w:eastAsia="fr-FR"/>
+              </w:rPr>
+              <w:t>2</w:t>
+            </w:r>
+            <w:r>
+              <w:rPr>
+                <w:rFonts w:ascii="Monospaced" w:eastAsia="Times New Roman" w:hAnsi="Monospaced" w:cs="Courier New"/>
+                <w:color w:val="4A55DB"/>
+                <w:sz w:val="18"/>
+                <w:szCs w:val="18"/>
+                <w:lang w:eastAsia="fr-FR"/>
+              </w:rPr>
+              <w:t>))</w:t>
+            </w:r>
+            <w:r>
+              <w:rPr>
+                <w:rFonts w:ascii="Monospaced" w:eastAsia="Times New Roman" w:hAnsi="Monospaced" w:cs="Courier New"/>
+                <w:sz w:val="18"/>
+                <w:szCs w:val="18"/>
+                <w:lang w:eastAsia="fr-FR"/>
+              </w:rPr>
+              <w:t xml:space="preserve"> </w:t>
+            </w:r>
+            <w:r>
+              <w:rPr>
+                <w:rFonts w:ascii="Monospaced" w:eastAsia="Times New Roman" w:hAnsi="Monospaced" w:cs="Courier New"/>
+                <w:color w:val="4A55DB"/>
+                <w:sz w:val="18"/>
+                <w:szCs w:val="18"/>
+                <w:lang w:eastAsia="fr-FR"/>
+              </w:rPr>
+              <w:t>)</w:t>
+            </w:r>
+            <w:r>
+              <w:rPr>
+                <w:rFonts w:ascii="Monospaced" w:eastAsia="Times New Roman" w:hAnsi="Monospaced" w:cs="Courier New"/>
+                <w:color w:val="000000"/>
+                <w:sz w:val="18"/>
+                <w:szCs w:val="18"/>
+                <w:lang w:eastAsia="fr-FR"/>
+              </w:rPr>
+              <w:t>;</w:t>
+            </w:r>
+          </w:p>
+          <w:p>
+            <w:pPr>
+              <w:tabs>
+                <w:tab w:val="left" w:pos="916"/>
+                <w:tab w:val="left" w:pos="1832"/>
+                <w:tab w:val="left" w:pos="2748"/>
+                <w:tab w:val="left" w:pos="3664"/>
+                <w:tab w:val="left" w:pos="4580"/>
+                <w:tab w:val="left" w:pos="5496"/>
+                <w:tab w:val="left" w:pos="6412"/>
+                <w:tab w:val="left" w:pos="7328"/>
+                <w:tab w:val="left" w:pos="8244"/>
+                <w:tab w:val="left" w:pos="9160"/>
+                <w:tab w:val="left" w:pos="10076"/>
+                <w:tab w:val="left" w:pos="10992"/>
+                <w:tab w:val="left" w:pos="11908"/>
+                <w:tab w:val="left" w:pos="12824"/>
+                <w:tab w:val="left" w:pos="13740"/>
+                <w:tab w:val="left" w:pos="14656"/>
+              </w:tabs>
+              <w:rPr>
+                <w:rFonts w:ascii="Monospaced" w:eastAsia="Times New Roman" w:hAnsi="Monospaced" w:cs="Courier New"/>
+                <w:sz w:val="18"/>
+                <w:szCs w:val="18"/>
+                <w:lang w:eastAsia="fr-FR"/>
+              </w:rPr>
+            </w:pPr>
+            <w:proofErr w:type="spellStart"/>
+            <w:proofErr w:type="gramStart"/>
+            <w:r>
+              <w:rPr>
+                <w:rFonts w:ascii="Monospaced" w:eastAsia="Times New Roman" w:hAnsi="Monospaced" w:cs="Courier New"/>
+                <w:color w:val="B01813"/>
+                <w:sz w:val="18"/>
+                <w:szCs w:val="18"/>
+                <w:lang w:eastAsia="fr-FR"/>
+              </w:rPr>
+              <w:t>endfunction</w:t>
+            </w:r>
+            <w:proofErr w:type="spellEnd"/>
+            <w:proofErr w:type="gramEnd"/>
+          </w:p>
+        </w:tc>
+      </w:tr>
+    </w:tbl>
+    <w:p>
+      <w:pPr>
+        <w:ind w:firstLine="708"/>
+      </w:pPr>
+    </w:p>
+    <w:p>
+      <w:pPr>
+        <w:ind w:firstLine="708"/>
+      </w:pPr>
+      <w:r>
+        <w:t>Vous trouverez dans la partie suivante l’ensemble de nos résultats obtenus et tests effectués.</w:t>
+      </w:r>
+    </w:p>
+    <w:p>
+      <w:r>
+        <w:br w:type="page"/>
+      </w:r>
+    </w:p>
+    <w:p>
+      <w:r>
+        <w:lastRenderedPageBreak/>
+        <w:t>CONCLUSION</w:t>
+      </w:r>
+    </w:p>
+    <w:p>
+      <w:pPr>
+        <w:pStyle w:val="Textbody"/>
+      </w:pPr>
+      <w:r>
+        <w:t>Ce projet</w:t>
+      </w:r>
+      <w:r>
+        <w:t>, qui consiste à tatouer une image</w:t>
+      </w:r>
+      <w:r>
+        <w:t xml:space="preserve">, </w:t>
+      </w:r>
+      <w:r>
+        <w:t>nous a</w:t>
+      </w:r>
+      <w:r>
+        <w:t xml:space="preserve"> permis d’approfondir </w:t>
+      </w:r>
+      <w:r>
+        <w:t>nos</w:t>
+      </w:r>
+      <w:r>
+        <w:t xml:space="preserve"> connaissances au niveau du langage Scilab et </w:t>
+      </w:r>
+      <w:r>
+        <w:t>nous a</w:t>
+      </w:r>
+      <w:r>
+        <w:t xml:space="preserve"> également permis de </w:t>
+      </w:r>
+      <w:r>
+        <w:t>mieux comprendre le</w:t>
+      </w:r>
+      <w:r>
+        <w:t xml:space="preserve"> fonctionnement du traitement d’une image de façon générale.</w:t>
+      </w:r>
+    </w:p>
+    <w:p>
+      <w:pPr>
+        <w:pStyle w:val="Textbody"/>
+      </w:pPr>
+      <w:r>
+        <w:t xml:space="preserve">On a </w:t>
+      </w:r>
+      <w:r>
+        <w:t xml:space="preserve">apprécié la mise en application </w:t>
+      </w:r>
+      <w:r>
+        <w:t>d’un tatouage sur une image</w:t>
+      </w:r>
+      <w:r>
+        <w:t xml:space="preserve">. </w:t>
+      </w:r>
+      <w:r>
+        <w:t xml:space="preserve">Cette application nous montre bien que même avec un tatouage qui semble très visible a l’œil, il peut passer inaperçu après des traitements. Cela nous a permis de bien comprendre les enjeux des water mark, qui permettent d’identifier le propriétaire d’une image. Cela pose aussi des questions de transmissions d’informations de façon discrète, comme par des procédés de stéganographie. </w:t>
+      </w:r>
+    </w:p>
+    <w:p>
+      <w:pPr>
+        <w:pStyle w:val="Textbody"/>
+      </w:pPr>
+      <w:r>
+        <w:t>On a également pu se rendre compte du temps de traitement que ce procédé demande. Aussi, pour marquer des images a grande échelle, ou pour marquer un grand nombre d’images, i</w:t>
+      </w:r>
+      <w:bookmarkStart w:id="0" w:name="_GoBack"/>
+      <w:bookmarkEnd w:id="0"/>
+      <w:r>
+        <w:t xml:space="preserve">l faudrait des </w:t>
+      </w:r>
+      <w:r>
+        <w:t>ordinateurs</w:t>
+      </w:r>
+      <w:r>
+        <w:t xml:space="preserve"> bien plus performants.</w:t>
+      </w:r>
+    </w:p>
+    <w:p>
+      <w:pPr>
+        <w:pStyle w:val="Textbody"/>
+      </w:pPr>
+      <w:r>
+        <w:t xml:space="preserve">Ce projet était très intéressant dans le cadre de nos études, mais aussi </w:t>
+      </w:r>
+      <w:r>
+        <w:t xml:space="preserve">de nos futurs </w:t>
+      </w:r>
+      <w:r>
+        <w:t>emplois</w:t>
+      </w:r>
+      <w:r>
+        <w:t>.</w:t>
+      </w:r>
+    </w:p>
+    <w:p/>
     <w:sectPr>
       <w:pgSz w:w="11906" w:h="16838"/>
       <w:pgMar w:top="1417" w:right="1417" w:bottom="1417" w:left="1417" w:header="708" w:footer="708" w:gutter="0"/>
@@ -3736,6 +6991,25 @@
       <w:lang w:eastAsia="fr-FR"/>
     </w:rPr>
   </w:style>
+  <w:style w:type="paragraph" w:customStyle="1" w:styleId="Textbody">
+    <w:name w:val="Text body"/>
+    <w:basedOn w:val="Normal"/>
+    <w:rsid w:val="009D6058"/>
+    <w:pPr>
+      <w:suppressAutoHyphens/>
+      <w:autoSpaceDN w:val="0"/>
+      <w:spacing w:after="140" w:line="360" w:lineRule="auto"/>
+      <w:ind w:firstLine="567"/>
+      <w:textAlignment w:val="baseline"/>
+    </w:pPr>
+    <w:rPr>
+      <w:rFonts w:ascii="ABeeZee" w:eastAsia="ABeeZee" w:hAnsi="ABeeZee" w:cs="ABeeZee"/>
+      <w:kern w:val="3"/>
+      <w:sz w:val="21"/>
+      <w:szCs w:val="24"/>
+      <w:lang w:eastAsia="zh-CN" w:bidi="hi-IN"/>
+    </w:rPr>
+  </w:style>
 </w:styles>
 </file>
 

</xml_diff>